<commit_message>
Done With Angular Services
</commit_message>
<xml_diff>
--- a/Angular JS Learning Note.docx
+++ b/Angular JS Learning Note.docx
@@ -1423,6 +1423,7 @@
     <w:p>
       <w:pPr>
         <w:pStyle w:val="Title"/>
+        <w:spacing w:line="360" w:lineRule="auto"/>
         <w:rPr>
           <w:rFonts w:ascii="Courier" w:hAnsi="Courier"/>
           <w:sz w:val="24"/>
@@ -1440,8 +1441,10 @@
     </w:p>
     <w:p>
       <w:pPr>
-        <w:rPr>
-          <w:rFonts w:ascii="Courier" w:hAnsi="Courier"/>
+        <w:spacing w:line="360" w:lineRule="auto"/>
+        <w:rPr>
+          <w:rFonts w:ascii="Courier" w:hAnsi="Courier" w:cs="Verdana"/>
+          <w:kern w:val="0"/>
         </w:rPr>
       </w:pPr>
       <w:r>
@@ -1457,40 +1460,1531 @@
           <w:color w:val="D1002E"/>
           <w:kern w:val="0"/>
         </w:rPr>
-        <w:t>ng-m</w:t>
+        <w:t>ng-model</w:t>
+      </w:r>
+      <w:r>
+        <w:rPr>
+          <w:rFonts w:ascii="Courier" w:hAnsi="Courier" w:cs="Verdana"/>
+          <w:kern w:val="0"/>
+        </w:rPr>
+        <w:t xml:space="preserve"> directive binds the value of HTML controls (input, select, </w:t>
+      </w:r>
+      <w:proofErr w:type="spellStart"/>
+      <w:r>
+        <w:rPr>
+          <w:rFonts w:ascii="Courier" w:hAnsi="Courier" w:cs="Verdana"/>
+          <w:kern w:val="0"/>
+        </w:rPr>
+        <w:t>textarea</w:t>
+      </w:r>
+      <w:proofErr w:type="spellEnd"/>
+      <w:r>
+        <w:rPr>
+          <w:rFonts w:ascii="Courier" w:hAnsi="Courier" w:cs="Verdana"/>
+          <w:kern w:val="0"/>
+        </w:rPr>
+        <w:t>) to application data.</w:t>
+      </w:r>
+    </w:p>
+    <w:p>
+      <w:pPr>
+        <w:pStyle w:val="Title"/>
+        <w:spacing w:line="360" w:lineRule="auto"/>
+        <w:rPr>
+          <w:rFonts w:ascii="Courier" w:hAnsi="Courier"/>
+          <w:sz w:val="24"/>
+          <w:szCs w:val="24"/>
+        </w:rPr>
+      </w:pPr>
+      <w:r>
+        <w:rPr>
+          <w:rFonts w:ascii="Courier" w:hAnsi="Courier"/>
+          <w:sz w:val="24"/>
+          <w:szCs w:val="24"/>
+        </w:rPr>
+        <w:t>AngularJS Data Binding</w:t>
+      </w:r>
+    </w:p>
+    <w:p>
+      <w:pPr>
+        <w:pStyle w:val="ListParagraph"/>
+        <w:numPr>
+          <w:ilvl w:val="0"/>
+          <w:numId w:val="8"/>
+        </w:numPr>
+        <w:spacing w:line="360" w:lineRule="auto"/>
+        <w:ind w:leftChars="0"/>
+        <w:rPr>
+          <w:rFonts w:ascii="Courier" w:hAnsi="Courier" w:cs="Verdana"/>
+          <w:kern w:val="0"/>
+        </w:rPr>
+      </w:pPr>
+      <w:r>
+        <w:rPr>
+          <w:rFonts w:ascii="Courier" w:hAnsi="Courier" w:cs="Verdana"/>
+          <w:kern w:val="0"/>
+        </w:rPr>
+        <w:t xml:space="preserve">You can use the </w:t>
+      </w:r>
+      <w:r>
+        <w:rPr>
+          <w:rFonts w:ascii="Courier" w:hAnsi="Courier" w:cs="Courier"/>
+          <w:color w:val="D1002E"/>
+          <w:kern w:val="0"/>
+        </w:rPr>
+        <w:t>ng-bind</w:t>
+      </w:r>
+      <w:r>
+        <w:rPr>
+          <w:rFonts w:ascii="Courier" w:hAnsi="Courier" w:cs="Verdana"/>
+          <w:kern w:val="0"/>
+        </w:rPr>
+        <w:t xml:space="preserve"> directive, which will bind the </w:t>
+      </w:r>
+      <w:proofErr w:type="spellStart"/>
+      <w:r>
+        <w:rPr>
+          <w:rFonts w:ascii="Courier" w:hAnsi="Courier" w:cs="Verdana"/>
+          <w:kern w:val="0"/>
+        </w:rPr>
+        <w:t>innerHTML</w:t>
+      </w:r>
+      <w:proofErr w:type="spellEnd"/>
+      <w:r>
+        <w:rPr>
+          <w:rFonts w:ascii="Courier" w:hAnsi="Courier" w:cs="Verdana"/>
+          <w:kern w:val="0"/>
+        </w:rPr>
+        <w:t xml:space="preserve"> of the element to the specified model property:</w:t>
+      </w:r>
+    </w:p>
+    <w:p>
+      <w:pPr>
+        <w:spacing w:line="360" w:lineRule="auto"/>
+        <w:rPr>
+          <w:rFonts w:ascii="Courier New" w:hAnsi="Courier New" w:cs="Courier New"/>
+          <w:color w:val="0000C2"/>
+          <w:kern w:val="0"/>
+        </w:rPr>
+      </w:pPr>
+      <w:r>
+        <w:rPr>
+          <w:rFonts w:ascii="Courier New" w:hAnsi="Courier New" w:cs="Courier New"/>
+          <w:b/>
+          <w:kern w:val="0"/>
+          <w:sz w:val="32"/>
+          <w:szCs w:val="32"/>
+        </w:rPr>
+        <w:t>Example:</w:t>
+      </w:r>
+      <w:r>
+        <w:rPr>
+          <w:rFonts w:ascii="Courier New" w:hAnsi="Courier New" w:cs="Courier New"/>
+          <w:color w:val="0000C2"/>
+          <w:kern w:val="0"/>
+          <w:sz w:val="32"/>
+          <w:szCs w:val="32"/>
+        </w:rPr>
+        <w:t xml:space="preserve"> </w:t>
+      </w:r>
+      <w:r>
+        <w:rPr>
+          <w:rFonts w:ascii="Courier New" w:hAnsi="Courier New" w:cs="Courier New"/>
+          <w:color w:val="0000C2"/>
+          <w:kern w:val="0"/>
+        </w:rPr>
+        <w:t>&lt;</w:t>
+      </w:r>
+      <w:r>
+        <w:rPr>
+          <w:rFonts w:ascii="Courier New" w:hAnsi="Courier New" w:cs="Courier New"/>
+          <w:color w:val="921A20"/>
+          <w:kern w:val="0"/>
+        </w:rPr>
+        <w:t>p</w:t>
+      </w:r>
+      <w:r>
+        <w:rPr>
+          <w:rFonts w:ascii="Courier New" w:hAnsi="Courier New" w:cs="Courier New"/>
+          <w:color w:val="FB0007"/>
+          <w:kern w:val="0"/>
+        </w:rPr>
+        <w:t xml:space="preserve"> ng-bind</w:t>
+      </w:r>
+      <w:r>
+        <w:rPr>
+          <w:rFonts w:ascii="Courier New" w:hAnsi="Courier New" w:cs="Courier New"/>
+          <w:color w:val="0000C2"/>
+          <w:kern w:val="0"/>
+        </w:rPr>
+        <w:t>="</w:t>
+      </w:r>
+      <w:proofErr w:type="spellStart"/>
+      <w:r>
+        <w:rPr>
+          <w:rFonts w:ascii="Courier New" w:hAnsi="Courier New" w:cs="Courier New"/>
+          <w:color w:val="0000C2"/>
+          <w:kern w:val="0"/>
+        </w:rPr>
+        <w:t>firstname</w:t>
+      </w:r>
+      <w:proofErr w:type="spellEnd"/>
+      <w:r>
+        <w:rPr>
+          <w:rFonts w:ascii="Courier New" w:hAnsi="Courier New" w:cs="Courier New"/>
+          <w:color w:val="0000C2"/>
+          <w:kern w:val="0"/>
+        </w:rPr>
+        <w:t>"&gt;&lt;</w:t>
+      </w:r>
+      <w:r>
+        <w:rPr>
+          <w:rFonts w:ascii="Courier New" w:hAnsi="Courier New" w:cs="Courier New"/>
+          <w:color w:val="921A20"/>
+          <w:kern w:val="0"/>
+        </w:rPr>
+        <w:t>/p</w:t>
+      </w:r>
+      <w:r>
+        <w:rPr>
+          <w:rFonts w:ascii="Courier New" w:hAnsi="Courier New" w:cs="Courier New"/>
+          <w:color w:val="0000C2"/>
+          <w:kern w:val="0"/>
+        </w:rPr>
+        <w:t>&gt;</w:t>
+      </w:r>
+    </w:p>
+    <w:p>
+      <w:pPr>
+        <w:pStyle w:val="ListParagraph"/>
+        <w:numPr>
+          <w:ilvl w:val="0"/>
+          <w:numId w:val="8"/>
+        </w:numPr>
+        <w:spacing w:line="360" w:lineRule="auto"/>
+        <w:ind w:leftChars="0"/>
+        <w:rPr>
+          <w:rFonts w:ascii="Courier" w:hAnsi="Courier" w:cs="Verdana"/>
+          <w:kern w:val="0"/>
+          <w:lang w:eastAsia="zh-CN"/>
+        </w:rPr>
+      </w:pPr>
+      <w:r>
+        <w:rPr>
+          <w:rFonts w:ascii="Courier" w:hAnsi="Courier" w:cs="Verdana"/>
+          <w:kern w:val="0"/>
+        </w:rPr>
+        <w:t xml:space="preserve">You can also use double braces </w:t>
+      </w:r>
+      <w:proofErr w:type="gramStart"/>
+      <w:r>
+        <w:rPr>
+          <w:rFonts w:ascii="Courier" w:hAnsi="Courier" w:cs="Courier"/>
+          <w:color w:val="D1002E"/>
+          <w:kern w:val="0"/>
+        </w:rPr>
+        <w:t>{{ }</w:t>
+      </w:r>
+      <w:proofErr w:type="gramEnd"/>
+      <w:r>
+        <w:rPr>
+          <w:rFonts w:ascii="Courier" w:hAnsi="Courier" w:cs="Courier"/>
+          <w:color w:val="D1002E"/>
+          <w:kern w:val="0"/>
+        </w:rPr>
+        <w:t xml:space="preserve">} </w:t>
+      </w:r>
+      <w:r>
+        <w:rPr>
+          <w:rFonts w:ascii="Courier" w:hAnsi="Courier" w:cs="Verdana"/>
+          <w:kern w:val="0"/>
+        </w:rPr>
+        <w:t>to display content from the model:</w:t>
+      </w:r>
+    </w:p>
+    <w:p>
+      <w:pPr>
+        <w:spacing w:line="360" w:lineRule="auto"/>
+        <w:rPr>
+          <w:rFonts w:ascii="Courier New" w:hAnsi="Courier New" w:cs="Courier New"/>
+          <w:color w:val="0000C2"/>
+          <w:kern w:val="0"/>
+          <w:lang w:eastAsia="zh-CN"/>
+        </w:rPr>
+      </w:pPr>
+      <w:r>
+        <w:rPr>
+          <w:rFonts w:ascii="Courier New" w:hAnsi="Courier New" w:cs="Courier New"/>
+          <w:b/>
+          <w:kern w:val="0"/>
+          <w:sz w:val="32"/>
+          <w:szCs w:val="32"/>
+        </w:rPr>
+        <w:t>Example:</w:t>
+      </w:r>
+      <w:r>
+        <w:rPr>
+          <w:rFonts w:ascii="Courier New" w:hAnsi="Courier New" w:cs="Courier New" w:hint="eastAsia"/>
+          <w:b/>
+          <w:kern w:val="0"/>
+          <w:sz w:val="32"/>
+          <w:szCs w:val="32"/>
+          <w:lang w:eastAsia="zh-CN"/>
+        </w:rPr>
+        <w:t xml:space="preserve"> </w:t>
+      </w:r>
+      <w:r>
+        <w:rPr>
+          <w:rFonts w:ascii="Courier New" w:hAnsi="Courier New" w:cs="Courier New"/>
+          <w:color w:val="0000C2"/>
+          <w:kern w:val="0"/>
+        </w:rPr>
+        <w:t>&lt;</w:t>
+      </w:r>
+      <w:r>
+        <w:rPr>
+          <w:rFonts w:ascii="Courier New" w:hAnsi="Courier New" w:cs="Courier New"/>
+          <w:color w:val="921A20"/>
+          <w:kern w:val="0"/>
+        </w:rPr>
+        <w:t>p</w:t>
+      </w:r>
+      <w:r>
+        <w:rPr>
+          <w:rFonts w:ascii="Courier New" w:hAnsi="Courier New" w:cs="Courier New"/>
+          <w:color w:val="0000C2"/>
+          <w:kern w:val="0"/>
+        </w:rPr>
+        <w:t>&gt;</w:t>
+      </w:r>
+      <w:r>
+        <w:rPr>
+          <w:rFonts w:ascii="Courier New" w:hAnsi="Courier New" w:cs="Courier New"/>
+          <w:kern w:val="0"/>
+        </w:rPr>
+        <w:t xml:space="preserve">First name: </w:t>
+      </w:r>
+      <w:r>
+        <w:rPr>
+          <w:rFonts w:ascii="Courier New" w:hAnsi="Courier New" w:cs="Courier New"/>
+          <w:color w:val="FB0007"/>
+          <w:kern w:val="0"/>
+        </w:rPr>
+        <w:t>{{</w:t>
+      </w:r>
+      <w:proofErr w:type="spellStart"/>
+      <w:r>
+        <w:rPr>
+          <w:rFonts w:ascii="Courier New" w:hAnsi="Courier New" w:cs="Courier New"/>
+          <w:color w:val="FB0007"/>
+          <w:kern w:val="0"/>
+        </w:rPr>
+        <w:t>firstname</w:t>
+      </w:r>
+      <w:proofErr w:type="spellEnd"/>
+      <w:proofErr w:type="gramStart"/>
+      <w:r>
+        <w:rPr>
+          <w:rFonts w:ascii="Courier New" w:hAnsi="Courier New" w:cs="Courier New"/>
+          <w:color w:val="FB0007"/>
+          <w:kern w:val="0"/>
+        </w:rPr>
+        <w:t>}}</w:t>
+      </w:r>
+      <w:r>
+        <w:rPr>
+          <w:rFonts w:ascii="Courier New" w:hAnsi="Courier New" w:cs="Courier New"/>
+          <w:color w:val="0000C2"/>
+          <w:kern w:val="0"/>
+        </w:rPr>
+        <w:t>&lt;</w:t>
+      </w:r>
+      <w:proofErr w:type="gramEnd"/>
+      <w:r>
+        <w:rPr>
+          <w:rFonts w:ascii="Courier New" w:hAnsi="Courier New" w:cs="Courier New"/>
+          <w:color w:val="921A20"/>
+          <w:kern w:val="0"/>
+        </w:rPr>
+        <w:t>/p</w:t>
+      </w:r>
+      <w:r>
+        <w:rPr>
+          <w:rFonts w:ascii="Courier New" w:hAnsi="Courier New" w:cs="Courier New"/>
+          <w:color w:val="0000C2"/>
+          <w:kern w:val="0"/>
+        </w:rPr>
+        <w:t>&gt;</w:t>
+      </w:r>
+    </w:p>
+    <w:p>
+      <w:pPr>
+        <w:pStyle w:val="ListParagraph"/>
+        <w:numPr>
+          <w:ilvl w:val="0"/>
+          <w:numId w:val="8"/>
+        </w:numPr>
+        <w:spacing w:line="360" w:lineRule="auto"/>
+        <w:ind w:leftChars="0"/>
+        <w:rPr>
+          <w:rFonts w:ascii="Courier" w:hAnsi="Courier" w:cs="Verdana"/>
+          <w:kern w:val="0"/>
+        </w:rPr>
+      </w:pPr>
+      <w:r>
+        <w:rPr>
+          <w:rFonts w:ascii="Courier" w:hAnsi="Courier" w:cs="Verdana"/>
+          <w:kern w:val="0"/>
+        </w:rPr>
+        <w:t xml:space="preserve">Use the ng-model directive to bind data from the model to the view on HTML controls (input, select, </w:t>
+      </w:r>
+      <w:proofErr w:type="spellStart"/>
+      <w:r>
+        <w:rPr>
+          <w:rFonts w:ascii="Courier" w:hAnsi="Courier" w:cs="Verdana"/>
+          <w:kern w:val="0"/>
+        </w:rPr>
+        <w:t>textarea</w:t>
+      </w:r>
+      <w:proofErr w:type="spellEnd"/>
+      <w:r>
+        <w:rPr>
+          <w:rFonts w:ascii="Courier" w:hAnsi="Courier" w:cs="Verdana"/>
+          <w:kern w:val="0"/>
+        </w:rPr>
+        <w:t>)</w:t>
+      </w:r>
+    </w:p>
+    <w:p>
+      <w:pPr>
+        <w:spacing w:line="360" w:lineRule="auto"/>
+        <w:rPr>
+          <w:rFonts w:ascii="Courier New" w:hAnsi="Courier New" w:cs="Courier New"/>
+          <w:color w:val="0000C2"/>
+          <w:kern w:val="0"/>
+        </w:rPr>
+      </w:pPr>
+      <w:r>
+        <w:rPr>
+          <w:rFonts w:ascii="Courier New" w:hAnsi="Courier New" w:cs="Courier New"/>
+          <w:b/>
+          <w:kern w:val="0"/>
+          <w:sz w:val="32"/>
+          <w:szCs w:val="32"/>
+        </w:rPr>
+        <w:t>Example:</w:t>
+      </w:r>
+      <w:r>
+        <w:rPr>
+          <w:rFonts w:ascii="Courier New" w:hAnsi="Courier New" w:cs="Courier New" w:hint="eastAsia"/>
+          <w:b/>
+          <w:kern w:val="0"/>
+          <w:sz w:val="32"/>
+          <w:szCs w:val="32"/>
+          <w:lang w:eastAsia="zh-CN"/>
+        </w:rPr>
+        <w:t xml:space="preserve"> </w:t>
+      </w:r>
+      <w:r>
+        <w:rPr>
+          <w:rFonts w:ascii="Courier New" w:hAnsi="Courier New" w:cs="Courier New"/>
+          <w:color w:val="0000C2"/>
+          <w:kern w:val="0"/>
+        </w:rPr>
+        <w:t>&lt;</w:t>
+      </w:r>
+      <w:r>
+        <w:rPr>
+          <w:rFonts w:ascii="Courier New" w:hAnsi="Courier New" w:cs="Courier New"/>
+          <w:color w:val="921A20"/>
+          <w:kern w:val="0"/>
+        </w:rPr>
+        <w:t>input</w:t>
+      </w:r>
+      <w:r>
+        <w:rPr>
+          <w:rFonts w:ascii="Courier New" w:hAnsi="Courier New" w:cs="Courier New"/>
+          <w:color w:val="FB0007"/>
+          <w:kern w:val="0"/>
+        </w:rPr>
+        <w:t xml:space="preserve"> ng-model</w:t>
+      </w:r>
+      <w:r>
+        <w:rPr>
+          <w:rFonts w:ascii="Courier New" w:hAnsi="Courier New" w:cs="Courier New"/>
+          <w:color w:val="0000C2"/>
+          <w:kern w:val="0"/>
+        </w:rPr>
+        <w:t>="</w:t>
+      </w:r>
+      <w:proofErr w:type="spellStart"/>
+      <w:r>
+        <w:rPr>
+          <w:rFonts w:ascii="Courier New" w:hAnsi="Courier New" w:cs="Courier New"/>
+          <w:color w:val="0000C2"/>
+          <w:kern w:val="0"/>
+        </w:rPr>
+        <w:t>firstname</w:t>
+      </w:r>
+      <w:proofErr w:type="spellEnd"/>
+      <w:r>
+        <w:rPr>
+          <w:rFonts w:ascii="Courier New" w:hAnsi="Courier New" w:cs="Courier New"/>
+          <w:color w:val="0000C2"/>
+          <w:kern w:val="0"/>
+        </w:rPr>
+        <w:t>"&gt;</w:t>
+      </w:r>
+    </w:p>
+    <w:p>
+      <w:pPr>
+        <w:pStyle w:val="Title"/>
+        <w:spacing w:line="360" w:lineRule="auto"/>
+        <w:rPr>
+          <w:rFonts w:ascii="Courier" w:hAnsi="Courier"/>
+          <w:sz w:val="24"/>
+          <w:szCs w:val="24"/>
+          <w:lang w:eastAsia="zh-CN"/>
+        </w:rPr>
+      </w:pPr>
+      <w:r>
+        <w:rPr>
+          <w:rFonts w:ascii="Courier" w:hAnsi="Courier"/>
+          <w:sz w:val="24"/>
+          <w:szCs w:val="24"/>
+        </w:rPr>
+        <w:t>AngularJS Controllers</w:t>
+      </w:r>
+    </w:p>
+    <w:p>
+      <w:pPr>
+        <w:pStyle w:val="ListParagraph"/>
+        <w:numPr>
+          <w:ilvl w:val="0"/>
+          <w:numId w:val="9"/>
+        </w:numPr>
+        <w:spacing w:line="360" w:lineRule="auto"/>
+        <w:ind w:leftChars="0"/>
+        <w:rPr>
+          <w:rFonts w:ascii="Courier" w:hAnsi="Courier"/>
+          <w:lang w:eastAsia="zh-CN"/>
+        </w:rPr>
+      </w:pPr>
+      <w:r>
+        <w:rPr>
+          <w:rFonts w:ascii="Courier" w:hAnsi="Courier" w:cs="Verdana"/>
+          <w:kern w:val="0"/>
+        </w:rPr>
+        <w:t xml:space="preserve">AngularJS controllers </w:t>
+      </w:r>
+      <w:r>
+        <w:rPr>
+          <w:rFonts w:ascii="Courier" w:hAnsi="Courier" w:cs="Verdana"/>
+          <w:b/>
+          <w:bCs/>
+          <w:kern w:val="0"/>
+        </w:rPr>
+        <w:t>control the data</w:t>
+      </w:r>
+      <w:r>
+        <w:rPr>
+          <w:rFonts w:ascii="Courier" w:hAnsi="Courier" w:cs="Verdana"/>
+          <w:kern w:val="0"/>
+        </w:rPr>
+        <w:t xml:space="preserve"> of AngularJS applications.</w:t>
+      </w:r>
+    </w:p>
+    <w:p>
+      <w:pPr>
+        <w:pStyle w:val="ListParagraph"/>
+        <w:numPr>
+          <w:ilvl w:val="0"/>
+          <w:numId w:val="9"/>
+        </w:numPr>
+        <w:spacing w:line="360" w:lineRule="auto"/>
+        <w:ind w:leftChars="0"/>
+        <w:rPr>
+          <w:rFonts w:ascii="Courier" w:hAnsi="Courier"/>
+          <w:lang w:eastAsia="zh-CN"/>
+        </w:rPr>
+      </w:pPr>
+      <w:r>
+        <w:rPr>
+          <w:rFonts w:ascii="Courier" w:hAnsi="Courier" w:cs="Verdana"/>
+          <w:kern w:val="0"/>
+        </w:rPr>
+        <w:t xml:space="preserve">The </w:t>
+      </w:r>
+      <w:r>
+        <w:rPr>
+          <w:rFonts w:ascii="Courier" w:hAnsi="Courier" w:cs="Verdana"/>
+          <w:b/>
+          <w:bCs/>
+          <w:kern w:val="0"/>
+        </w:rPr>
+        <w:t>ng-controller</w:t>
+      </w:r>
+      <w:r>
+        <w:rPr>
+          <w:rFonts w:ascii="Courier" w:hAnsi="Courier" w:cs="Verdana"/>
+          <w:kern w:val="0"/>
+        </w:rPr>
+        <w:t xml:space="preserve"> directive defines the application controller.</w:t>
+      </w:r>
+    </w:p>
+    <w:p>
+      <w:pPr>
+        <w:pStyle w:val="ListParagraph"/>
+        <w:numPr>
+          <w:ilvl w:val="0"/>
+          <w:numId w:val="9"/>
+        </w:numPr>
+        <w:spacing w:line="360" w:lineRule="auto"/>
+        <w:ind w:leftChars="0"/>
+        <w:rPr>
+          <w:rFonts w:ascii="Courier" w:hAnsi="Courier"/>
+          <w:lang w:eastAsia="zh-CN"/>
+        </w:rPr>
+      </w:pPr>
+      <w:r>
+        <w:rPr>
+          <w:rFonts w:ascii="Courier" w:hAnsi="Courier" w:cs="Verdana"/>
+          <w:kern w:val="0"/>
+        </w:rPr>
+        <w:t xml:space="preserve">A controller is a </w:t>
+      </w:r>
+      <w:r>
+        <w:rPr>
+          <w:rFonts w:ascii="Courier" w:hAnsi="Courier" w:cs="Verdana"/>
+          <w:b/>
+          <w:bCs/>
+          <w:kern w:val="0"/>
+        </w:rPr>
+        <w:t>JavaScript Object</w:t>
+      </w:r>
+      <w:r>
+        <w:rPr>
+          <w:rFonts w:ascii="Courier" w:hAnsi="Courier" w:cs="Verdana"/>
+          <w:kern w:val="0"/>
+        </w:rPr>
+        <w:t xml:space="preserve">, created by a standard JavaScript </w:t>
+      </w:r>
+      <w:r>
+        <w:rPr>
+          <w:rFonts w:ascii="Courier" w:hAnsi="Courier" w:cs="Verdana"/>
+          <w:b/>
+          <w:bCs/>
+          <w:kern w:val="0"/>
+        </w:rPr>
+        <w:t>object constructor</w:t>
+      </w:r>
+      <w:r>
+        <w:rPr>
+          <w:rFonts w:ascii="Courier" w:hAnsi="Courier" w:cs="Verdana"/>
+          <w:kern w:val="0"/>
+        </w:rPr>
+        <w:t>.</w:t>
+      </w:r>
+    </w:p>
+    <w:p>
+      <w:pPr>
+        <w:pStyle w:val="Title"/>
+        <w:spacing w:line="360" w:lineRule="auto"/>
+        <w:rPr>
+          <w:rFonts w:ascii="Courier" w:hAnsi="Courier"/>
+          <w:sz w:val="24"/>
+          <w:szCs w:val="24"/>
+          <w:lang w:eastAsia="zh-CN"/>
+        </w:rPr>
+      </w:pPr>
+      <w:r>
+        <w:rPr>
+          <w:rFonts w:ascii="Courier" w:hAnsi="Courier"/>
+          <w:sz w:val="24"/>
+          <w:szCs w:val="24"/>
+        </w:rPr>
+        <w:t>AngularJS Scope</w:t>
+      </w:r>
+    </w:p>
+    <w:p>
+      <w:pPr>
+        <w:pStyle w:val="ListParagraph"/>
+        <w:numPr>
+          <w:ilvl w:val="0"/>
+          <w:numId w:val="10"/>
+        </w:numPr>
+        <w:spacing w:line="360" w:lineRule="auto"/>
+        <w:ind w:leftChars="0"/>
+        <w:rPr>
+          <w:rFonts w:ascii="Courier" w:hAnsi="Courier" w:cs="Verdana"/>
+          <w:kern w:val="0"/>
+        </w:rPr>
+      </w:pPr>
+      <w:r>
+        <w:rPr>
+          <w:rFonts w:ascii="Courier" w:hAnsi="Courier" w:cs="Verdana"/>
+          <w:kern w:val="0"/>
+        </w:rPr>
+        <w:t>The scope is the binding part between the HTML (view) and the JavaScript (controller).</w:t>
+      </w:r>
+    </w:p>
+    <w:p>
+      <w:pPr>
+        <w:pStyle w:val="ListParagraph"/>
+        <w:numPr>
+          <w:ilvl w:val="0"/>
+          <w:numId w:val="10"/>
+        </w:numPr>
+        <w:spacing w:line="360" w:lineRule="auto"/>
+        <w:ind w:leftChars="0"/>
+        <w:rPr>
+          <w:rFonts w:ascii="Courier" w:hAnsi="Courier" w:cs="Verdana"/>
+          <w:kern w:val="0"/>
+        </w:rPr>
+      </w:pPr>
+      <w:r>
+        <w:rPr>
+          <w:rFonts w:ascii="Courier" w:hAnsi="Courier" w:cs="Verdana"/>
+          <w:kern w:val="0"/>
+        </w:rPr>
+        <w:t>The scope is an object with the available properties and methods.</w:t>
+      </w:r>
+    </w:p>
+    <w:p>
+      <w:pPr>
+        <w:pStyle w:val="ListParagraph"/>
+        <w:numPr>
+          <w:ilvl w:val="0"/>
+          <w:numId w:val="10"/>
+        </w:numPr>
+        <w:spacing w:line="360" w:lineRule="auto"/>
+        <w:ind w:leftChars="0"/>
+        <w:rPr>
+          <w:rFonts w:ascii="Courier" w:hAnsi="Courier" w:cs="Verdana"/>
+          <w:kern w:val="0"/>
+        </w:rPr>
+      </w:pPr>
+      <w:r>
+        <w:rPr>
+          <w:rFonts w:ascii="Courier" w:hAnsi="Courier" w:cs="Verdana"/>
+          <w:kern w:val="0"/>
+        </w:rPr>
+        <w:t>The scope is available for both the view and the controller.</w:t>
+      </w:r>
+    </w:p>
+    <w:p>
+      <w:pPr>
+        <w:pStyle w:val="ListParagraph"/>
+        <w:numPr>
+          <w:ilvl w:val="0"/>
+          <w:numId w:val="10"/>
+        </w:numPr>
+        <w:spacing w:line="360" w:lineRule="auto"/>
+        <w:ind w:leftChars="0"/>
+        <w:rPr>
+          <w:rFonts w:ascii="Courier" w:hAnsi="Courier" w:cs="Verdana"/>
+          <w:kern w:val="0"/>
+        </w:rPr>
+      </w:pPr>
+      <w:r>
+        <w:rPr>
+          <w:rFonts w:ascii="Courier" w:hAnsi="Courier" w:cs="Verdana"/>
+          <w:kern w:val="0"/>
+        </w:rPr>
+        <w:t>If we consider an AngularJS application to consist of:</w:t>
+      </w:r>
+    </w:p>
+    <w:p>
+      <w:pPr>
+        <w:pStyle w:val="ListParagraph"/>
+        <w:numPr>
+          <w:ilvl w:val="0"/>
+          <w:numId w:val="11"/>
+        </w:numPr>
+        <w:spacing w:line="360" w:lineRule="auto"/>
+        <w:ind w:leftChars="0"/>
+        <w:rPr>
+          <w:rFonts w:ascii="Courier" w:hAnsi="Courier" w:cs="Verdana"/>
+          <w:kern w:val="0"/>
+        </w:rPr>
+      </w:pPr>
+      <w:r>
+        <w:rPr>
+          <w:rFonts w:ascii="Courier" w:hAnsi="Courier" w:cs="Verdana"/>
+          <w:kern w:val="0"/>
+        </w:rPr>
+        <w:t>View, which is the HTML.</w:t>
+      </w:r>
+    </w:p>
+    <w:p>
+      <w:pPr>
+        <w:pStyle w:val="ListParagraph"/>
+        <w:numPr>
+          <w:ilvl w:val="0"/>
+          <w:numId w:val="11"/>
+        </w:numPr>
+        <w:spacing w:line="360" w:lineRule="auto"/>
+        <w:ind w:leftChars="0"/>
+        <w:rPr>
+          <w:rFonts w:ascii="Courier" w:hAnsi="Courier" w:cs="Verdana"/>
+          <w:kern w:val="0"/>
+        </w:rPr>
+      </w:pPr>
+      <w:r>
+        <w:rPr>
+          <w:rFonts w:ascii="Courier" w:hAnsi="Courier" w:cs="Verdana"/>
+          <w:kern w:val="0"/>
+        </w:rPr>
+        <w:t>Model, which is the data available for the current view.</w:t>
+      </w:r>
+    </w:p>
+    <w:p>
+      <w:pPr>
+        <w:pStyle w:val="ListParagraph"/>
+        <w:numPr>
+          <w:ilvl w:val="0"/>
+          <w:numId w:val="11"/>
+        </w:numPr>
+        <w:spacing w:line="360" w:lineRule="auto"/>
+        <w:ind w:leftChars="0"/>
+        <w:rPr>
+          <w:rFonts w:ascii="Courier" w:hAnsi="Courier" w:cs="Verdana"/>
+          <w:kern w:val="0"/>
+        </w:rPr>
+      </w:pPr>
+      <w:r>
+        <w:rPr>
+          <w:rFonts w:ascii="Courier" w:hAnsi="Courier" w:cs="Verdana"/>
+          <w:kern w:val="0"/>
+        </w:rPr>
+        <w:t>Controller, which is the JavaScript function that makes/changes/removes/controls the data.</w:t>
+      </w:r>
+    </w:p>
+    <w:p>
+      <w:pPr>
+        <w:spacing w:line="360" w:lineRule="auto"/>
+        <w:ind w:left="360"/>
+        <w:rPr>
+          <w:rFonts w:ascii="Courier" w:hAnsi="Courier" w:cs="Verdana"/>
+          <w:kern w:val="0"/>
+        </w:rPr>
+      </w:pPr>
+      <w:r>
+        <w:rPr>
+          <w:rFonts w:ascii="Courier" w:hAnsi="Courier" w:cs="Verdana"/>
+          <w:kern w:val="0"/>
+        </w:rPr>
+        <w:t>Then the scope is the Model.</w:t>
+      </w:r>
+    </w:p>
+    <w:p>
+      <w:pPr>
+        <w:spacing w:line="360" w:lineRule="auto"/>
+        <w:ind w:left="360"/>
+        <w:rPr>
+          <w:rFonts w:ascii="Courier" w:hAnsi="Courier" w:cs="Verdana"/>
+          <w:kern w:val="0"/>
+        </w:rPr>
+      </w:pPr>
+      <w:r>
+        <w:rPr>
+          <w:rFonts w:ascii="Courier" w:hAnsi="Courier" w:cs="Verdana"/>
+          <w:kern w:val="0"/>
+        </w:rPr>
+        <w:t>The scope is a JavaScript object with properties and methods, which are available for both the view and the controller.</w:t>
+      </w:r>
+    </w:p>
+    <w:p>
+      <w:pPr>
+        <w:pStyle w:val="ListParagraph"/>
+        <w:numPr>
+          <w:ilvl w:val="0"/>
+          <w:numId w:val="10"/>
+        </w:numPr>
+        <w:spacing w:line="360" w:lineRule="auto"/>
+        <w:ind w:leftChars="0"/>
+        <w:rPr>
+          <w:rFonts w:ascii="Courier" w:hAnsi="Courier" w:cs="Verdana"/>
+          <w:kern w:val="0"/>
+        </w:rPr>
+      </w:pPr>
+      <w:r>
+        <w:rPr>
+          <w:rFonts w:ascii="Courier" w:hAnsi="Courier" w:cs="Verdana"/>
+          <w:kern w:val="0"/>
+        </w:rPr>
+        <w:t>Root Scope</w:t>
+      </w:r>
+    </w:p>
+    <w:p>
+      <w:pPr>
+        <w:pStyle w:val="ListParagraph"/>
+        <w:numPr>
+          <w:ilvl w:val="0"/>
+          <w:numId w:val="12"/>
+        </w:numPr>
+        <w:spacing w:line="360" w:lineRule="auto"/>
+        <w:ind w:leftChars="0"/>
+        <w:rPr>
+          <w:rFonts w:ascii="Courier" w:hAnsi="Courier" w:cs="Verdana"/>
+          <w:kern w:val="0"/>
+        </w:rPr>
+      </w:pPr>
+      <w:r>
+        <w:rPr>
+          <w:rFonts w:ascii="Courier" w:hAnsi="Courier" w:cs="Verdana"/>
+          <w:kern w:val="0"/>
+        </w:rPr>
+        <w:t xml:space="preserve">All applications have a </w:t>
+      </w:r>
+      <w:r>
+        <w:rPr>
+          <w:rFonts w:ascii="Courier" w:hAnsi="Courier" w:cs="Courier"/>
+          <w:color w:val="D1002E"/>
+          <w:kern w:val="0"/>
+        </w:rPr>
+        <w:t>$</w:t>
+      </w:r>
+      <w:proofErr w:type="spellStart"/>
+      <w:r>
+        <w:rPr>
+          <w:rFonts w:ascii="Courier" w:hAnsi="Courier" w:cs="Courier"/>
+          <w:color w:val="D1002E"/>
+          <w:kern w:val="0"/>
+        </w:rPr>
+        <w:t>rootScope</w:t>
+      </w:r>
+      <w:proofErr w:type="spellEnd"/>
+      <w:r>
+        <w:rPr>
+          <w:rFonts w:ascii="Courier" w:hAnsi="Courier" w:cs="Verdana"/>
+          <w:kern w:val="0"/>
+        </w:rPr>
+        <w:t xml:space="preserve"> which is the scope created on the HTML element that contains the ng-app directive.</w:t>
+      </w:r>
+    </w:p>
+    <w:p>
+      <w:pPr>
+        <w:pStyle w:val="ListParagraph"/>
+        <w:numPr>
+          <w:ilvl w:val="0"/>
+          <w:numId w:val="12"/>
+        </w:numPr>
+        <w:spacing w:line="360" w:lineRule="auto"/>
+        <w:ind w:leftChars="0"/>
+        <w:rPr>
+          <w:rFonts w:ascii="Courier" w:hAnsi="Courier" w:cs="Verdana"/>
+          <w:kern w:val="0"/>
+        </w:rPr>
+      </w:pPr>
+      <w:r>
+        <w:rPr>
+          <w:rFonts w:ascii="Courier" w:hAnsi="Courier" w:cs="Verdana"/>
+          <w:kern w:val="0"/>
+        </w:rPr>
+        <w:t xml:space="preserve">The </w:t>
+      </w:r>
+      <w:proofErr w:type="spellStart"/>
+      <w:r>
+        <w:rPr>
+          <w:rFonts w:ascii="Courier" w:hAnsi="Courier" w:cs="Verdana"/>
+          <w:kern w:val="0"/>
+        </w:rPr>
+        <w:t>rootScope</w:t>
+      </w:r>
+      <w:proofErr w:type="spellEnd"/>
+      <w:r>
+        <w:rPr>
+          <w:rFonts w:ascii="Courier" w:hAnsi="Courier" w:cs="Verdana"/>
+          <w:kern w:val="0"/>
+        </w:rPr>
+        <w:t xml:space="preserve"> is available in the entire application.</w:t>
+      </w:r>
+    </w:p>
+    <w:p>
+      <w:pPr>
+        <w:pStyle w:val="ListParagraph"/>
+        <w:numPr>
+          <w:ilvl w:val="0"/>
+          <w:numId w:val="12"/>
+        </w:numPr>
+        <w:spacing w:line="360" w:lineRule="auto"/>
+        <w:ind w:leftChars="0"/>
+        <w:rPr>
+          <w:rFonts w:ascii="Courier" w:hAnsi="Courier" w:cs="Verdana" w:hint="eastAsia"/>
+          <w:kern w:val="0"/>
+        </w:rPr>
+      </w:pPr>
+      <w:r>
+        <w:rPr>
+          <w:rFonts w:ascii="Courier" w:hAnsi="Courier" w:cs="Verdana"/>
+          <w:kern w:val="0"/>
+        </w:rPr>
+        <w:t xml:space="preserve">If a variable has the same name in both the current scope and in the </w:t>
+      </w:r>
+      <w:proofErr w:type="spellStart"/>
+      <w:r>
+        <w:rPr>
+          <w:rFonts w:ascii="Courier" w:hAnsi="Courier" w:cs="Verdana"/>
+          <w:kern w:val="0"/>
+        </w:rPr>
+        <w:t>rootScope</w:t>
+      </w:r>
+      <w:proofErr w:type="spellEnd"/>
+      <w:r>
+        <w:rPr>
+          <w:rFonts w:ascii="Courier" w:hAnsi="Courier" w:cs="Verdana"/>
+          <w:kern w:val="0"/>
+        </w:rPr>
+        <w:t xml:space="preserve">, the application </w:t>
+      </w:r>
+      <w:proofErr w:type="gramStart"/>
+      <w:r>
+        <w:rPr>
+          <w:rFonts w:ascii="Courier" w:hAnsi="Courier" w:cs="Verdana"/>
+          <w:kern w:val="0"/>
+        </w:rPr>
+        <w:t>use</w:t>
+      </w:r>
+      <w:proofErr w:type="gramEnd"/>
+      <w:r>
+        <w:rPr>
+          <w:rFonts w:ascii="Courier" w:hAnsi="Courier" w:cs="Verdana"/>
+          <w:kern w:val="0"/>
+        </w:rPr>
+        <w:t xml:space="preserve"> the one in the current scope.</w:t>
+      </w:r>
+    </w:p>
+    <w:p>
+      <w:pPr>
+        <w:pStyle w:val="Title"/>
+        <w:spacing w:line="360" w:lineRule="auto"/>
+        <w:rPr>
+          <w:rFonts w:ascii="Courier" w:hAnsi="Courier" w:hint="eastAsia"/>
+          <w:sz w:val="24"/>
+          <w:szCs w:val="24"/>
+          <w:lang w:eastAsia="zh-CN"/>
+        </w:rPr>
+      </w:pPr>
+      <w:r>
+        <w:rPr>
+          <w:rFonts w:ascii="Courier" w:hAnsi="Courier"/>
+          <w:sz w:val="24"/>
+          <w:szCs w:val="24"/>
+        </w:rPr>
+        <w:t>AngularJS Filters</w:t>
+      </w:r>
+    </w:p>
+    <w:p>
+      <w:pPr>
+        <w:spacing w:line="360" w:lineRule="auto"/>
+        <w:rPr>
+          <w:rFonts w:hint="eastAsia"/>
+          <w:lang w:eastAsia="zh-CN"/>
+        </w:rPr>
+      </w:pPr>
+      <w:r>
+        <w:rPr>
+          <w:rFonts w:ascii="Courier" w:hAnsi="Courier" w:cs="Verdana"/>
+          <w:kern w:val="0"/>
+        </w:rPr>
+        <w:t>AngularJS provides filters to transform data:</w:t>
+      </w:r>
+    </w:p>
+    <w:p>
+      <w:pPr>
+        <w:pStyle w:val="ListParagraph"/>
+        <w:numPr>
+          <w:ilvl w:val="0"/>
+          <w:numId w:val="13"/>
+        </w:numPr>
+        <w:spacing w:line="360" w:lineRule="auto"/>
+        <w:ind w:leftChars="0"/>
+        <w:rPr>
+          <w:rFonts w:ascii="Courier" w:hAnsi="Courier" w:cs="Verdana"/>
+          <w:kern w:val="0"/>
+          <w:lang w:eastAsia="zh-CN"/>
+        </w:rPr>
+      </w:pPr>
+      <w:r>
+        <w:rPr>
+          <w:rFonts w:ascii="Courier" w:hAnsi="Courier" w:cs="Courier"/>
+          <w:color w:val="D1002E"/>
+          <w:kern w:val="0"/>
+        </w:rPr>
+        <w:t>currency</w:t>
+      </w:r>
+      <w:r>
+        <w:rPr>
+          <w:rFonts w:ascii="Courier" w:hAnsi="Courier" w:cs="Verdana"/>
+          <w:kern w:val="0"/>
+        </w:rPr>
+        <w:t xml:space="preserve"> Format a number to a currency format.</w:t>
+      </w:r>
+    </w:p>
+    <w:p>
+      <w:pPr>
+        <w:pStyle w:val="ListParagraph"/>
+        <w:numPr>
+          <w:ilvl w:val="0"/>
+          <w:numId w:val="13"/>
+        </w:numPr>
+        <w:spacing w:line="360" w:lineRule="auto"/>
+        <w:ind w:leftChars="0"/>
+        <w:rPr>
+          <w:rFonts w:ascii="Courier" w:hAnsi="Courier" w:cs="Verdana"/>
+          <w:kern w:val="0"/>
+          <w:lang w:eastAsia="zh-CN"/>
+        </w:rPr>
+      </w:pPr>
+      <w:r>
+        <w:rPr>
+          <w:rFonts w:ascii="Courier" w:hAnsi="Courier" w:cs="Courier"/>
+          <w:color w:val="D1002E"/>
+          <w:kern w:val="0"/>
+        </w:rPr>
+        <w:t>date</w:t>
+      </w:r>
+      <w:r>
+        <w:rPr>
+          <w:rFonts w:ascii="Courier" w:hAnsi="Courier" w:cs="Verdana"/>
+          <w:kern w:val="0"/>
+        </w:rPr>
+        <w:t xml:space="preserve"> Format a date to a specified format.</w:t>
+      </w:r>
+    </w:p>
+    <w:p>
+      <w:pPr>
+        <w:pStyle w:val="ListParagraph"/>
+        <w:numPr>
+          <w:ilvl w:val="0"/>
+          <w:numId w:val="13"/>
+        </w:numPr>
+        <w:spacing w:line="360" w:lineRule="auto"/>
+        <w:ind w:leftChars="0"/>
+        <w:rPr>
+          <w:rFonts w:ascii="Courier" w:hAnsi="Courier" w:cs="Verdana"/>
+          <w:kern w:val="0"/>
+          <w:lang w:eastAsia="zh-CN"/>
+        </w:rPr>
+      </w:pPr>
+      <w:r>
+        <w:rPr>
+          <w:rFonts w:ascii="Courier" w:hAnsi="Courier" w:cs="Courier"/>
+          <w:color w:val="D1002E"/>
+          <w:kern w:val="0"/>
+        </w:rPr>
+        <w:t>filter</w:t>
+      </w:r>
+      <w:r>
+        <w:rPr>
+          <w:rFonts w:ascii="Courier" w:hAnsi="Courier" w:cs="Verdana"/>
+          <w:kern w:val="0"/>
+        </w:rPr>
+        <w:t xml:space="preserve"> Select a subset of items from an array.</w:t>
+      </w:r>
+    </w:p>
+    <w:p>
+      <w:pPr>
+        <w:pStyle w:val="ListParagraph"/>
+        <w:numPr>
+          <w:ilvl w:val="0"/>
+          <w:numId w:val="13"/>
+        </w:numPr>
+        <w:spacing w:line="360" w:lineRule="auto"/>
+        <w:ind w:leftChars="0"/>
+        <w:rPr>
+          <w:rFonts w:ascii="Courier" w:hAnsi="Courier" w:cs="Verdana"/>
+          <w:kern w:val="0"/>
+          <w:lang w:eastAsia="zh-CN"/>
+        </w:rPr>
+      </w:pPr>
+      <w:proofErr w:type="spellStart"/>
+      <w:r>
+        <w:rPr>
+          <w:rFonts w:ascii="Courier" w:hAnsi="Courier" w:cs="Courier"/>
+          <w:color w:val="D1002E"/>
+          <w:kern w:val="0"/>
+        </w:rPr>
+        <w:t>json</w:t>
+      </w:r>
+      <w:proofErr w:type="spellEnd"/>
+      <w:r>
+        <w:rPr>
+          <w:rFonts w:ascii="Courier" w:hAnsi="Courier" w:cs="Verdana"/>
+          <w:kern w:val="0"/>
+        </w:rPr>
+        <w:t xml:space="preserve"> Format an object to a JSON string.</w:t>
+      </w:r>
+    </w:p>
+    <w:p>
+      <w:pPr>
+        <w:pStyle w:val="ListParagraph"/>
+        <w:numPr>
+          <w:ilvl w:val="0"/>
+          <w:numId w:val="13"/>
+        </w:numPr>
+        <w:spacing w:line="360" w:lineRule="auto"/>
+        <w:ind w:leftChars="0"/>
+        <w:rPr>
+          <w:rFonts w:ascii="Courier" w:hAnsi="Courier" w:cs="Verdana"/>
+          <w:kern w:val="0"/>
+          <w:lang w:eastAsia="zh-CN"/>
+        </w:rPr>
+      </w:pPr>
+      <w:proofErr w:type="spellStart"/>
+      <w:r>
+        <w:rPr>
+          <w:rFonts w:ascii="Courier" w:hAnsi="Courier" w:cs="Courier"/>
+          <w:color w:val="D1002E"/>
+          <w:kern w:val="0"/>
+        </w:rPr>
+        <w:t>limitTo</w:t>
+      </w:r>
+      <w:proofErr w:type="spellEnd"/>
+      <w:r>
+        <w:rPr>
+          <w:rFonts w:ascii="Courier" w:hAnsi="Courier" w:cs="Verdana"/>
+          <w:kern w:val="0"/>
+        </w:rPr>
+        <w:t xml:space="preserve"> Limits an array/string, into a specified number of elements/characters.</w:t>
+      </w:r>
+    </w:p>
+    <w:p>
+      <w:pPr>
+        <w:pStyle w:val="ListParagraph"/>
+        <w:numPr>
+          <w:ilvl w:val="0"/>
+          <w:numId w:val="13"/>
+        </w:numPr>
+        <w:spacing w:line="360" w:lineRule="auto"/>
+        <w:ind w:leftChars="0"/>
+        <w:rPr>
+          <w:rFonts w:ascii="Courier" w:hAnsi="Courier" w:cs="Verdana"/>
+          <w:kern w:val="0"/>
+          <w:lang w:eastAsia="zh-CN"/>
+        </w:rPr>
+      </w:pPr>
+      <w:r>
+        <w:rPr>
+          <w:rFonts w:ascii="Courier" w:hAnsi="Courier" w:cs="Courier"/>
+          <w:color w:val="D1002E"/>
+          <w:kern w:val="0"/>
+        </w:rPr>
+        <w:t>lowercase</w:t>
+      </w:r>
+      <w:r>
+        <w:rPr>
+          <w:rFonts w:ascii="Courier" w:hAnsi="Courier" w:cs="Verdana"/>
+          <w:kern w:val="0"/>
+        </w:rPr>
+        <w:t xml:space="preserve"> Format a string to lower case.</w:t>
+      </w:r>
+    </w:p>
+    <w:p>
+      <w:pPr>
+        <w:pStyle w:val="ListParagraph"/>
+        <w:numPr>
+          <w:ilvl w:val="0"/>
+          <w:numId w:val="13"/>
+        </w:numPr>
+        <w:spacing w:line="360" w:lineRule="auto"/>
+        <w:ind w:leftChars="0"/>
+        <w:rPr>
+          <w:rFonts w:ascii="Courier" w:hAnsi="Courier" w:cs="Verdana"/>
+          <w:kern w:val="0"/>
+          <w:lang w:eastAsia="zh-CN"/>
+        </w:rPr>
+      </w:pPr>
+      <w:r>
+        <w:rPr>
+          <w:rFonts w:ascii="Courier" w:hAnsi="Courier" w:cs="Courier"/>
+          <w:color w:val="D1002E"/>
+          <w:kern w:val="0"/>
+        </w:rPr>
+        <w:t>number</w:t>
+      </w:r>
+      <w:r>
+        <w:rPr>
+          <w:rFonts w:ascii="Courier" w:hAnsi="Courier" w:cs="Verdana"/>
+          <w:kern w:val="0"/>
+        </w:rPr>
+        <w:t xml:space="preserve"> Format a number to a string.</w:t>
+      </w:r>
+    </w:p>
+    <w:p>
+      <w:pPr>
+        <w:pStyle w:val="ListParagraph"/>
+        <w:numPr>
+          <w:ilvl w:val="0"/>
+          <w:numId w:val="13"/>
+        </w:numPr>
+        <w:spacing w:line="360" w:lineRule="auto"/>
+        <w:ind w:leftChars="0"/>
+        <w:rPr>
+          <w:rFonts w:ascii="Courier" w:hAnsi="Courier" w:cs="Verdana"/>
+          <w:kern w:val="0"/>
+          <w:lang w:eastAsia="zh-CN"/>
+        </w:rPr>
+      </w:pPr>
+      <w:proofErr w:type="spellStart"/>
+      <w:r>
+        <w:rPr>
+          <w:rFonts w:ascii="Courier" w:hAnsi="Courier" w:cs="Courier"/>
+          <w:color w:val="D1002E"/>
+          <w:kern w:val="0"/>
+        </w:rPr>
+        <w:t>orderBy</w:t>
+      </w:r>
+      <w:proofErr w:type="spellEnd"/>
+      <w:r>
+        <w:rPr>
+          <w:rFonts w:ascii="Courier" w:hAnsi="Courier" w:cs="Verdana"/>
+          <w:kern w:val="0"/>
+        </w:rPr>
+        <w:t xml:space="preserve"> Orders an array by an expression.</w:t>
+      </w:r>
+    </w:p>
+    <w:p>
+      <w:pPr>
+        <w:pStyle w:val="ListParagraph"/>
+        <w:numPr>
+          <w:ilvl w:val="0"/>
+          <w:numId w:val="13"/>
+        </w:numPr>
+        <w:spacing w:line="360" w:lineRule="auto"/>
+        <w:ind w:leftChars="0"/>
+        <w:rPr>
+          <w:lang w:eastAsia="zh-CN"/>
+        </w:rPr>
+      </w:pPr>
+      <w:r>
+        <w:rPr>
+          <w:rFonts w:ascii="Courier" w:hAnsi="Courier" w:cs="Courier"/>
+          <w:color w:val="D1002E"/>
+          <w:kern w:val="0"/>
+        </w:rPr>
+        <w:t>uppercase</w:t>
+      </w:r>
+      <w:r>
+        <w:rPr>
+          <w:rFonts w:ascii="Courier" w:hAnsi="Courier" w:cs="Verdana"/>
+          <w:kern w:val="0"/>
+        </w:rPr>
+        <w:t xml:space="preserve"> Format a string to upper case.</w:t>
+      </w:r>
+    </w:p>
+    <w:p>
+      <w:pPr>
+        <w:pStyle w:val="Title"/>
+        <w:spacing w:line="360" w:lineRule="auto"/>
+        <w:rPr>
+          <w:rFonts w:ascii="Courier" w:hAnsi="Courier"/>
+          <w:sz w:val="24"/>
+          <w:szCs w:val="24"/>
+        </w:rPr>
+      </w:pPr>
+      <w:r>
+        <w:rPr>
+          <w:rFonts w:ascii="Courier" w:hAnsi="Courier"/>
+          <w:sz w:val="24"/>
+          <w:szCs w:val="24"/>
+        </w:rPr>
+        <w:t>AngularJS Services</w:t>
+      </w:r>
+    </w:p>
+    <w:p>
+      <w:pPr>
+        <w:pStyle w:val="Subtitle"/>
+        <w:spacing w:line="360" w:lineRule="auto"/>
+        <w:rPr>
+          <w:sz w:val="28"/>
+          <w:szCs w:val="28"/>
+        </w:rPr>
+      </w:pPr>
+      <w:r>
+        <w:rPr>
+          <w:sz w:val="28"/>
+          <w:szCs w:val="28"/>
+        </w:rPr>
+        <w:t>What is a Service?</w:t>
+      </w:r>
+    </w:p>
+    <w:p>
+      <w:pPr>
+        <w:spacing w:line="360" w:lineRule="auto"/>
+        <w:ind w:firstLine="480"/>
+        <w:rPr>
+          <w:rFonts w:ascii="Courier" w:hAnsi="Courier" w:cs="Verdana"/>
+          <w:kern w:val="0"/>
+        </w:rPr>
+      </w:pPr>
+      <w:r>
+        <w:rPr>
+          <w:rFonts w:ascii="Courier" w:hAnsi="Courier" w:cs="Verdana"/>
+          <w:kern w:val="0"/>
+        </w:rPr>
+        <w:t xml:space="preserve">In AngularJS, a service is a function, or object, that is available for, and limited to, your AngularJS application. AngularJS has about 30 built-in services. One of them is the </w:t>
+      </w:r>
+      <w:r>
+        <w:rPr>
+          <w:rFonts w:ascii="Courier" w:hAnsi="Courier" w:cs="Courier"/>
+          <w:color w:val="D1002E"/>
+          <w:kern w:val="0"/>
+        </w:rPr>
+        <w:t>$location</w:t>
+      </w:r>
+      <w:r>
+        <w:rPr>
+          <w:rFonts w:ascii="Courier" w:hAnsi="Courier" w:cs="Verdana"/>
+          <w:kern w:val="0"/>
+        </w:rPr>
+        <w:t xml:space="preserve"> service. The </w:t>
+      </w:r>
+      <w:r>
+        <w:rPr>
+          <w:rFonts w:ascii="Courier" w:hAnsi="Courier" w:cs="Courier"/>
+          <w:color w:val="D1002E"/>
+          <w:kern w:val="0"/>
+        </w:rPr>
+        <w:t>$location</w:t>
+      </w:r>
+      <w:r>
+        <w:rPr>
+          <w:rFonts w:ascii="Courier" w:hAnsi="Courier" w:cs="Verdana"/>
+          <w:kern w:val="0"/>
+        </w:rPr>
+        <w:t xml:space="preserve"> service has methods which return information about the location of the current web page</w:t>
+      </w:r>
+    </w:p>
+    <w:p>
+      <w:pPr>
+        <w:pStyle w:val="Subtitle"/>
+        <w:spacing w:line="360" w:lineRule="auto"/>
+        <w:rPr>
+          <w:sz w:val="28"/>
+          <w:szCs w:val="28"/>
+        </w:rPr>
+      </w:pPr>
+      <w:r>
+        <w:rPr>
+          <w:sz w:val="28"/>
+          <w:szCs w:val="28"/>
+        </w:rPr>
+        <w:t>Why use Services?</w:t>
+      </w:r>
+    </w:p>
+    <w:p>
+      <w:pPr>
+        <w:widowControl/>
+        <w:autoSpaceDE w:val="0"/>
+        <w:autoSpaceDN w:val="0"/>
+        <w:adjustRightInd w:val="0"/>
+        <w:spacing w:line="360" w:lineRule="auto"/>
+        <w:rPr>
+          <w:rFonts w:ascii="Courier" w:hAnsi="Courier" w:cs="Verdana"/>
+          <w:kern w:val="0"/>
+        </w:rPr>
+      </w:pPr>
+      <w:r>
+        <w:rPr>
+          <w:rFonts w:ascii="Courier" w:hAnsi="Courier" w:cs="Verdana"/>
+          <w:kern w:val="0"/>
+        </w:rPr>
+        <w:t xml:space="preserve">For many services, like the </w:t>
+      </w:r>
+      <w:r>
+        <w:rPr>
+          <w:rFonts w:ascii="Courier" w:hAnsi="Courier" w:cs="Courier"/>
+          <w:color w:val="D1002E"/>
+          <w:kern w:val="0"/>
+        </w:rPr>
+        <w:t>$location</w:t>
+      </w:r>
+      <w:r>
+        <w:rPr>
+          <w:rFonts w:ascii="Courier" w:hAnsi="Courier" w:cs="Verdana"/>
+          <w:kern w:val="0"/>
+        </w:rPr>
+        <w:t xml:space="preserve"> service, it seems like you could use objects that are already in the DOM, like the </w:t>
+      </w:r>
+      <w:proofErr w:type="spellStart"/>
+      <w:proofErr w:type="gramStart"/>
+      <w:r>
+        <w:rPr>
+          <w:rFonts w:ascii="Courier" w:hAnsi="Courier" w:cs="Courier"/>
+          <w:color w:val="D1002E"/>
+          <w:kern w:val="0"/>
+        </w:rPr>
+        <w:t>window.location</w:t>
+      </w:r>
+      <w:proofErr w:type="spellEnd"/>
+      <w:proofErr w:type="gramEnd"/>
+      <w:r>
+        <w:rPr>
+          <w:rFonts w:ascii="Courier" w:hAnsi="Courier" w:cs="Verdana"/>
+          <w:kern w:val="0"/>
+        </w:rPr>
+        <w:t xml:space="preserve"> object, and you could, but it would have some limitations, at least for your AngularJS application.</w:t>
+      </w:r>
+    </w:p>
+    <w:p>
+      <w:pPr>
+        <w:spacing w:line="360" w:lineRule="auto"/>
+        <w:rPr>
+          <w:rFonts w:ascii="Courier" w:hAnsi="Courier" w:cs="Verdana"/>
+          <w:kern w:val="0"/>
+        </w:rPr>
+      </w:pPr>
+      <w:r>
+        <w:rPr>
+          <w:rFonts w:ascii="Courier" w:hAnsi="Courier" w:cs="Verdana"/>
+          <w:kern w:val="0"/>
+        </w:rPr>
+        <w:t xml:space="preserve">AngularJS constantly supervises your application, and for it to handle changes and </w:t>
       </w:r>
       <w:bookmarkStart w:id="0" w:name="_GoBack"/>
       <w:bookmarkEnd w:id="0"/>
       <w:r>
         <w:rPr>
+          <w:rFonts w:ascii="Courier" w:hAnsi="Courier" w:cs="Verdana"/>
+          <w:kern w:val="0"/>
+        </w:rPr>
+        <w:t xml:space="preserve">events properly, AngularJS prefers that you use the </w:t>
+      </w:r>
+      <w:r>
+        <w:rPr>
           <w:rFonts w:ascii="Courier" w:hAnsi="Courier" w:cs="Courier"/>
           <w:color w:val="D1002E"/>
           <w:kern w:val="0"/>
         </w:rPr>
-        <w:t>odel</w:t>
-      </w:r>
-      <w:r>
-        <w:rPr>
-          <w:rFonts w:ascii="Courier" w:hAnsi="Courier" w:cs="Verdana"/>
-          <w:kern w:val="0"/>
-        </w:rPr>
-        <w:t xml:space="preserve"> directive binds the value of HTML controls (input, select, </w:t>
+        <w:t>$location</w:t>
+      </w:r>
+      <w:r>
+        <w:rPr>
+          <w:rFonts w:ascii="Courier" w:hAnsi="Courier" w:cs="Verdana"/>
+          <w:kern w:val="0"/>
+        </w:rPr>
+        <w:t xml:space="preserve"> service instead of the </w:t>
       </w:r>
       <w:proofErr w:type="spellStart"/>
-      <w:r>
-        <w:rPr>
-          <w:rFonts w:ascii="Courier" w:hAnsi="Courier" w:cs="Verdana"/>
-          <w:kern w:val="0"/>
-        </w:rPr>
-        <w:t>textarea</w:t>
+      <w:proofErr w:type="gramStart"/>
+      <w:r>
+        <w:rPr>
+          <w:rFonts w:ascii="Courier" w:hAnsi="Courier" w:cs="Courier"/>
+          <w:color w:val="D1002E"/>
+          <w:kern w:val="0"/>
+        </w:rPr>
+        <w:t>window.location</w:t>
       </w:r>
       <w:proofErr w:type="spellEnd"/>
-      <w:r>
-        <w:rPr>
-          <w:rFonts w:ascii="Courier" w:hAnsi="Courier" w:cs="Verdana"/>
-          <w:kern w:val="0"/>
-        </w:rPr>
-        <w:t>) to application data.</w:t>
+      <w:proofErr w:type="gramEnd"/>
+      <w:r>
+        <w:rPr>
+          <w:rFonts w:ascii="Courier" w:hAnsi="Courier" w:cs="Verdana"/>
+          <w:kern w:val="0"/>
+        </w:rPr>
+        <w:t xml:space="preserve"> object.</w:t>
       </w:r>
     </w:p>
     <w:sectPr>
@@ -1604,6 +3098,330 @@
     </w:lvl>
   </w:abstractNum>
   <w:abstractNum w:abstractNumId="1">
+    <w:nsid w:val="0AC30E7F"/>
+    <w:multiLevelType w:val="hybridMultilevel"/>
+    <w:tmpl w:val="A1B4296E"/>
+    <w:lvl w:ilvl="0" w:tplc="04090001">
+      <w:start w:val="1"/>
+      <w:numFmt w:val="bullet"/>
+      <w:lvlText w:val=""/>
+      <w:lvlJc w:val="left"/>
+      <w:pPr>
+        <w:ind w:left="840" w:hanging="480"/>
+      </w:pPr>
+      <w:rPr>
+        <w:rFonts w:ascii="Wingdings" w:hAnsi="Wingdings" w:hint="default"/>
+      </w:rPr>
+    </w:lvl>
+    <w:lvl w:ilvl="1" w:tplc="04090003" w:tentative="1">
+      <w:start w:val="1"/>
+      <w:numFmt w:val="bullet"/>
+      <w:lvlText w:val=""/>
+      <w:lvlJc w:val="left"/>
+      <w:pPr>
+        <w:ind w:left="1320" w:hanging="480"/>
+      </w:pPr>
+      <w:rPr>
+        <w:rFonts w:ascii="Wingdings" w:hAnsi="Wingdings" w:hint="default"/>
+      </w:rPr>
+    </w:lvl>
+    <w:lvl w:ilvl="2" w:tplc="04090005" w:tentative="1">
+      <w:start w:val="1"/>
+      <w:numFmt w:val="bullet"/>
+      <w:lvlText w:val=""/>
+      <w:lvlJc w:val="left"/>
+      <w:pPr>
+        <w:ind w:left="1800" w:hanging="480"/>
+      </w:pPr>
+      <w:rPr>
+        <w:rFonts w:ascii="Wingdings" w:hAnsi="Wingdings" w:hint="default"/>
+      </w:rPr>
+    </w:lvl>
+    <w:lvl w:ilvl="3" w:tplc="04090001" w:tentative="1">
+      <w:start w:val="1"/>
+      <w:numFmt w:val="bullet"/>
+      <w:lvlText w:val=""/>
+      <w:lvlJc w:val="left"/>
+      <w:pPr>
+        <w:ind w:left="2280" w:hanging="480"/>
+      </w:pPr>
+      <w:rPr>
+        <w:rFonts w:ascii="Wingdings" w:hAnsi="Wingdings" w:hint="default"/>
+      </w:rPr>
+    </w:lvl>
+    <w:lvl w:ilvl="4" w:tplc="04090003" w:tentative="1">
+      <w:start w:val="1"/>
+      <w:numFmt w:val="bullet"/>
+      <w:lvlText w:val=""/>
+      <w:lvlJc w:val="left"/>
+      <w:pPr>
+        <w:ind w:left="2760" w:hanging="480"/>
+      </w:pPr>
+      <w:rPr>
+        <w:rFonts w:ascii="Wingdings" w:hAnsi="Wingdings" w:hint="default"/>
+      </w:rPr>
+    </w:lvl>
+    <w:lvl w:ilvl="5" w:tplc="04090005" w:tentative="1">
+      <w:start w:val="1"/>
+      <w:numFmt w:val="bullet"/>
+      <w:lvlText w:val=""/>
+      <w:lvlJc w:val="left"/>
+      <w:pPr>
+        <w:ind w:left="3240" w:hanging="480"/>
+      </w:pPr>
+      <w:rPr>
+        <w:rFonts w:ascii="Wingdings" w:hAnsi="Wingdings" w:hint="default"/>
+      </w:rPr>
+    </w:lvl>
+    <w:lvl w:ilvl="6" w:tplc="04090001" w:tentative="1">
+      <w:start w:val="1"/>
+      <w:numFmt w:val="bullet"/>
+      <w:lvlText w:val=""/>
+      <w:lvlJc w:val="left"/>
+      <w:pPr>
+        <w:ind w:left="3720" w:hanging="480"/>
+      </w:pPr>
+      <w:rPr>
+        <w:rFonts w:ascii="Wingdings" w:hAnsi="Wingdings" w:hint="default"/>
+      </w:rPr>
+    </w:lvl>
+    <w:lvl w:ilvl="7" w:tplc="04090003" w:tentative="1">
+      <w:start w:val="1"/>
+      <w:numFmt w:val="bullet"/>
+      <w:lvlText w:val=""/>
+      <w:lvlJc w:val="left"/>
+      <w:pPr>
+        <w:ind w:left="4200" w:hanging="480"/>
+      </w:pPr>
+      <w:rPr>
+        <w:rFonts w:ascii="Wingdings" w:hAnsi="Wingdings" w:hint="default"/>
+      </w:rPr>
+    </w:lvl>
+    <w:lvl w:ilvl="8" w:tplc="04090005" w:tentative="1">
+      <w:start w:val="1"/>
+      <w:numFmt w:val="bullet"/>
+      <w:lvlText w:val=""/>
+      <w:lvlJc w:val="left"/>
+      <w:pPr>
+        <w:ind w:left="4680" w:hanging="480"/>
+      </w:pPr>
+      <w:rPr>
+        <w:rFonts w:ascii="Wingdings" w:hAnsi="Wingdings" w:hint="default"/>
+      </w:rPr>
+    </w:lvl>
+  </w:abstractNum>
+  <w:abstractNum w:abstractNumId="2">
+    <w:nsid w:val="10D20356"/>
+    <w:multiLevelType w:val="hybridMultilevel"/>
+    <w:tmpl w:val="68A28558"/>
+    <w:lvl w:ilvl="0" w:tplc="04090001">
+      <w:start w:val="1"/>
+      <w:numFmt w:val="bullet"/>
+      <w:lvlText w:val=""/>
+      <w:lvlJc w:val="left"/>
+      <w:pPr>
+        <w:ind w:left="840" w:hanging="480"/>
+      </w:pPr>
+      <w:rPr>
+        <w:rFonts w:ascii="Wingdings" w:hAnsi="Wingdings" w:hint="default"/>
+      </w:rPr>
+    </w:lvl>
+    <w:lvl w:ilvl="1" w:tplc="04090003" w:tentative="1">
+      <w:start w:val="1"/>
+      <w:numFmt w:val="bullet"/>
+      <w:lvlText w:val=""/>
+      <w:lvlJc w:val="left"/>
+      <w:pPr>
+        <w:ind w:left="1320" w:hanging="480"/>
+      </w:pPr>
+      <w:rPr>
+        <w:rFonts w:ascii="Wingdings" w:hAnsi="Wingdings" w:hint="default"/>
+      </w:rPr>
+    </w:lvl>
+    <w:lvl w:ilvl="2" w:tplc="04090005" w:tentative="1">
+      <w:start w:val="1"/>
+      <w:numFmt w:val="bullet"/>
+      <w:lvlText w:val=""/>
+      <w:lvlJc w:val="left"/>
+      <w:pPr>
+        <w:ind w:left="1800" w:hanging="480"/>
+      </w:pPr>
+      <w:rPr>
+        <w:rFonts w:ascii="Wingdings" w:hAnsi="Wingdings" w:hint="default"/>
+      </w:rPr>
+    </w:lvl>
+    <w:lvl w:ilvl="3" w:tplc="04090001" w:tentative="1">
+      <w:start w:val="1"/>
+      <w:numFmt w:val="bullet"/>
+      <w:lvlText w:val=""/>
+      <w:lvlJc w:val="left"/>
+      <w:pPr>
+        <w:ind w:left="2280" w:hanging="480"/>
+      </w:pPr>
+      <w:rPr>
+        <w:rFonts w:ascii="Wingdings" w:hAnsi="Wingdings" w:hint="default"/>
+      </w:rPr>
+    </w:lvl>
+    <w:lvl w:ilvl="4" w:tplc="04090003" w:tentative="1">
+      <w:start w:val="1"/>
+      <w:numFmt w:val="bullet"/>
+      <w:lvlText w:val=""/>
+      <w:lvlJc w:val="left"/>
+      <w:pPr>
+        <w:ind w:left="2760" w:hanging="480"/>
+      </w:pPr>
+      <w:rPr>
+        <w:rFonts w:ascii="Wingdings" w:hAnsi="Wingdings" w:hint="default"/>
+      </w:rPr>
+    </w:lvl>
+    <w:lvl w:ilvl="5" w:tplc="04090005" w:tentative="1">
+      <w:start w:val="1"/>
+      <w:numFmt w:val="bullet"/>
+      <w:lvlText w:val=""/>
+      <w:lvlJc w:val="left"/>
+      <w:pPr>
+        <w:ind w:left="3240" w:hanging="480"/>
+      </w:pPr>
+      <w:rPr>
+        <w:rFonts w:ascii="Wingdings" w:hAnsi="Wingdings" w:hint="default"/>
+      </w:rPr>
+    </w:lvl>
+    <w:lvl w:ilvl="6" w:tplc="04090001" w:tentative="1">
+      <w:start w:val="1"/>
+      <w:numFmt w:val="bullet"/>
+      <w:lvlText w:val=""/>
+      <w:lvlJc w:val="left"/>
+      <w:pPr>
+        <w:ind w:left="3720" w:hanging="480"/>
+      </w:pPr>
+      <w:rPr>
+        <w:rFonts w:ascii="Wingdings" w:hAnsi="Wingdings" w:hint="default"/>
+      </w:rPr>
+    </w:lvl>
+    <w:lvl w:ilvl="7" w:tplc="04090003" w:tentative="1">
+      <w:start w:val="1"/>
+      <w:numFmt w:val="bullet"/>
+      <w:lvlText w:val=""/>
+      <w:lvlJc w:val="left"/>
+      <w:pPr>
+        <w:ind w:left="4200" w:hanging="480"/>
+      </w:pPr>
+      <w:rPr>
+        <w:rFonts w:ascii="Wingdings" w:hAnsi="Wingdings" w:hint="default"/>
+      </w:rPr>
+    </w:lvl>
+    <w:lvl w:ilvl="8" w:tplc="04090005" w:tentative="1">
+      <w:start w:val="1"/>
+      <w:numFmt w:val="bullet"/>
+      <w:lvlText w:val=""/>
+      <w:lvlJc w:val="left"/>
+      <w:pPr>
+        <w:ind w:left="4680" w:hanging="480"/>
+      </w:pPr>
+      <w:rPr>
+        <w:rFonts w:ascii="Wingdings" w:hAnsi="Wingdings" w:hint="default"/>
+      </w:rPr>
+    </w:lvl>
+  </w:abstractNum>
+  <w:abstractNum w:abstractNumId="3">
+    <w:nsid w:val="16DB000A"/>
+    <w:multiLevelType w:val="hybridMultilevel"/>
+    <w:tmpl w:val="2BE20432"/>
+    <w:lvl w:ilvl="0" w:tplc="05086B98">
+      <w:start w:val="1"/>
+      <w:numFmt w:val="decimal"/>
+      <w:lvlText w:val="%1."/>
+      <w:lvlJc w:val="left"/>
+      <w:pPr>
+        <w:ind w:left="360" w:hanging="360"/>
+      </w:pPr>
+      <w:rPr>
+        <w:rFonts w:hint="eastAsia"/>
+      </w:rPr>
+    </w:lvl>
+    <w:lvl w:ilvl="1" w:tplc="04090019" w:tentative="1">
+      <w:start w:val="1"/>
+      <w:numFmt w:val="ideographTraditional"/>
+      <w:lvlText w:val="%2、"/>
+      <w:lvlJc w:val="left"/>
+      <w:pPr>
+        <w:ind w:left="960" w:hanging="480"/>
+      </w:pPr>
+      <w:rPr>
+        <w:rFonts w:ascii="新細明體" w:eastAsia="新細明體" w:hAnsi="新細明體" w:hint="eastAsia"/>
+      </w:rPr>
+    </w:lvl>
+    <w:lvl w:ilvl="2" w:tplc="0409001B" w:tentative="1">
+      <w:start w:val="1"/>
+      <w:numFmt w:val="lowerRoman"/>
+      <w:lvlText w:val="%3."/>
+      <w:lvlJc w:val="right"/>
+      <w:pPr>
+        <w:ind w:left="1440" w:hanging="480"/>
+      </w:pPr>
+    </w:lvl>
+    <w:lvl w:ilvl="3" w:tplc="0409000F" w:tentative="1">
+      <w:start w:val="1"/>
+      <w:numFmt w:val="decimal"/>
+      <w:lvlText w:val="%4."/>
+      <w:lvlJc w:val="left"/>
+      <w:pPr>
+        <w:ind w:left="1920" w:hanging="480"/>
+      </w:pPr>
+    </w:lvl>
+    <w:lvl w:ilvl="4" w:tplc="04090019" w:tentative="1">
+      <w:start w:val="1"/>
+      <w:numFmt w:val="ideographTraditional"/>
+      <w:lvlText w:val="%5、"/>
+      <w:lvlJc w:val="left"/>
+      <w:pPr>
+        <w:ind w:left="2400" w:hanging="480"/>
+      </w:pPr>
+      <w:rPr>
+        <w:rFonts w:ascii="新細明體" w:eastAsia="新細明體" w:hAnsi="新細明體" w:hint="eastAsia"/>
+      </w:rPr>
+    </w:lvl>
+    <w:lvl w:ilvl="5" w:tplc="0409001B" w:tentative="1">
+      <w:start w:val="1"/>
+      <w:numFmt w:val="lowerRoman"/>
+      <w:lvlText w:val="%6."/>
+      <w:lvlJc w:val="right"/>
+      <w:pPr>
+        <w:ind w:left="2880" w:hanging="480"/>
+      </w:pPr>
+    </w:lvl>
+    <w:lvl w:ilvl="6" w:tplc="0409000F" w:tentative="1">
+      <w:start w:val="1"/>
+      <w:numFmt w:val="decimal"/>
+      <w:lvlText w:val="%7."/>
+      <w:lvlJc w:val="left"/>
+      <w:pPr>
+        <w:ind w:left="3360" w:hanging="480"/>
+      </w:pPr>
+    </w:lvl>
+    <w:lvl w:ilvl="7" w:tplc="04090019" w:tentative="1">
+      <w:start w:val="1"/>
+      <w:numFmt w:val="ideographTraditional"/>
+      <w:lvlText w:val="%8、"/>
+      <w:lvlJc w:val="left"/>
+      <w:pPr>
+        <w:ind w:left="3840" w:hanging="480"/>
+      </w:pPr>
+      <w:rPr>
+        <w:rFonts w:ascii="新細明體" w:eastAsia="新細明體" w:hAnsi="新細明體" w:hint="eastAsia"/>
+      </w:rPr>
+    </w:lvl>
+    <w:lvl w:ilvl="8" w:tplc="0409001B" w:tentative="1">
+      <w:start w:val="1"/>
+      <w:numFmt w:val="lowerRoman"/>
+      <w:lvlText w:val="%9."/>
+      <w:lvlJc w:val="right"/>
+      <w:pPr>
+        <w:ind w:left="4320" w:hanging="480"/>
+      </w:pPr>
+    </w:lvl>
+  </w:abstractNum>
+  <w:abstractNum w:abstractNumId="4">
     <w:nsid w:val="25851EA6"/>
     <w:multiLevelType w:val="hybridMultilevel"/>
     <w:tmpl w:val="5D62D706"/>
@@ -1701,7 +3519,105 @@
       </w:pPr>
     </w:lvl>
   </w:abstractNum>
-  <w:abstractNum w:abstractNumId="2">
+  <w:abstractNum w:abstractNumId="5">
+    <w:nsid w:val="2B1D43F4"/>
+    <w:multiLevelType w:val="hybridMultilevel"/>
+    <w:tmpl w:val="4F58557C"/>
+    <w:lvl w:ilvl="0" w:tplc="B5D08664">
+      <w:start w:val="1"/>
+      <w:numFmt w:val="decimal"/>
+      <w:lvlText w:val="%1."/>
+      <w:lvlJc w:val="left"/>
+      <w:pPr>
+        <w:ind w:left="360" w:hanging="360"/>
+      </w:pPr>
+      <w:rPr>
+        <w:rFonts w:hint="eastAsia"/>
+      </w:rPr>
+    </w:lvl>
+    <w:lvl w:ilvl="1" w:tplc="04090019" w:tentative="1">
+      <w:start w:val="1"/>
+      <w:numFmt w:val="ideographTraditional"/>
+      <w:lvlText w:val="%2、"/>
+      <w:lvlJc w:val="left"/>
+      <w:pPr>
+        <w:ind w:left="960" w:hanging="480"/>
+      </w:pPr>
+      <w:rPr>
+        <w:rFonts w:ascii="新細明體" w:eastAsia="新細明體" w:hAnsi="新細明體" w:hint="eastAsia"/>
+      </w:rPr>
+    </w:lvl>
+    <w:lvl w:ilvl="2" w:tplc="0409001B" w:tentative="1">
+      <w:start w:val="1"/>
+      <w:numFmt w:val="lowerRoman"/>
+      <w:lvlText w:val="%3."/>
+      <w:lvlJc w:val="right"/>
+      <w:pPr>
+        <w:ind w:left="1440" w:hanging="480"/>
+      </w:pPr>
+    </w:lvl>
+    <w:lvl w:ilvl="3" w:tplc="0409000F" w:tentative="1">
+      <w:start w:val="1"/>
+      <w:numFmt w:val="decimal"/>
+      <w:lvlText w:val="%4."/>
+      <w:lvlJc w:val="left"/>
+      <w:pPr>
+        <w:ind w:left="1920" w:hanging="480"/>
+      </w:pPr>
+    </w:lvl>
+    <w:lvl w:ilvl="4" w:tplc="04090019" w:tentative="1">
+      <w:start w:val="1"/>
+      <w:numFmt w:val="ideographTraditional"/>
+      <w:lvlText w:val="%5、"/>
+      <w:lvlJc w:val="left"/>
+      <w:pPr>
+        <w:ind w:left="2400" w:hanging="480"/>
+      </w:pPr>
+      <w:rPr>
+        <w:rFonts w:ascii="新細明體" w:eastAsia="新細明體" w:hAnsi="新細明體" w:hint="eastAsia"/>
+      </w:rPr>
+    </w:lvl>
+    <w:lvl w:ilvl="5" w:tplc="0409001B" w:tentative="1">
+      <w:start w:val="1"/>
+      <w:numFmt w:val="lowerRoman"/>
+      <w:lvlText w:val="%6."/>
+      <w:lvlJc w:val="right"/>
+      <w:pPr>
+        <w:ind w:left="2880" w:hanging="480"/>
+      </w:pPr>
+    </w:lvl>
+    <w:lvl w:ilvl="6" w:tplc="0409000F" w:tentative="1">
+      <w:start w:val="1"/>
+      <w:numFmt w:val="decimal"/>
+      <w:lvlText w:val="%7."/>
+      <w:lvlJc w:val="left"/>
+      <w:pPr>
+        <w:ind w:left="3360" w:hanging="480"/>
+      </w:pPr>
+    </w:lvl>
+    <w:lvl w:ilvl="7" w:tplc="04090019" w:tentative="1">
+      <w:start w:val="1"/>
+      <w:numFmt w:val="ideographTraditional"/>
+      <w:lvlText w:val="%8、"/>
+      <w:lvlJc w:val="left"/>
+      <w:pPr>
+        <w:ind w:left="3840" w:hanging="480"/>
+      </w:pPr>
+      <w:rPr>
+        <w:rFonts w:ascii="新細明體" w:eastAsia="新細明體" w:hAnsi="新細明體" w:hint="eastAsia"/>
+      </w:rPr>
+    </w:lvl>
+    <w:lvl w:ilvl="8" w:tplc="0409001B" w:tentative="1">
+      <w:start w:val="1"/>
+      <w:numFmt w:val="lowerRoman"/>
+      <w:lvlText w:val="%9."/>
+      <w:lvlJc w:val="right"/>
+      <w:pPr>
+        <w:ind w:left="4320" w:hanging="480"/>
+      </w:pPr>
+    </w:lvl>
+  </w:abstractNum>
+  <w:abstractNum w:abstractNumId="6">
     <w:nsid w:val="352E5A0A"/>
     <w:multiLevelType w:val="hybridMultilevel"/>
     <w:tmpl w:val="10B2DA1A"/>
@@ -1814,7 +3730,7 @@
       </w:rPr>
     </w:lvl>
   </w:abstractNum>
-  <w:abstractNum w:abstractNumId="3">
+  <w:abstractNum w:abstractNumId="7">
     <w:nsid w:val="3E160DE4"/>
     <w:multiLevelType w:val="hybridMultilevel"/>
     <w:tmpl w:val="3BACBEBC"/>
@@ -1912,7 +3828,7 @@
       </w:pPr>
     </w:lvl>
   </w:abstractNum>
-  <w:abstractNum w:abstractNumId="4">
+  <w:abstractNum w:abstractNumId="8">
     <w:nsid w:val="50842F7C"/>
     <w:multiLevelType w:val="hybridMultilevel"/>
     <w:tmpl w:val="86BE97AA"/>
@@ -2010,7 +3926,7 @@
       </w:pPr>
     </w:lvl>
   </w:abstractNum>
-  <w:abstractNum w:abstractNumId="5">
+  <w:abstractNum w:abstractNumId="9">
     <w:nsid w:val="5F2B5023"/>
     <w:multiLevelType w:val="hybridMultilevel"/>
     <w:tmpl w:val="CEF87B60"/>
@@ -2108,7 +4024,218 @@
       </w:pPr>
     </w:lvl>
   </w:abstractNum>
-  <w:abstractNum w:abstractNumId="6">
+  <w:abstractNum w:abstractNumId="10">
+    <w:nsid w:val="6AEE06DC"/>
+    <w:multiLevelType w:val="hybridMultilevel"/>
+    <w:tmpl w:val="CAD4B404"/>
+    <w:lvl w:ilvl="0" w:tplc="04090001">
+      <w:start w:val="1"/>
+      <w:numFmt w:val="bullet"/>
+      <w:lvlText w:val=""/>
+      <w:lvlJc w:val="left"/>
+      <w:pPr>
+        <w:ind w:left="480" w:hanging="480"/>
+      </w:pPr>
+      <w:rPr>
+        <w:rFonts w:ascii="Wingdings" w:hAnsi="Wingdings" w:hint="default"/>
+      </w:rPr>
+    </w:lvl>
+    <w:lvl w:ilvl="1" w:tplc="04090003" w:tentative="1">
+      <w:start w:val="1"/>
+      <w:numFmt w:val="bullet"/>
+      <w:lvlText w:val=""/>
+      <w:lvlJc w:val="left"/>
+      <w:pPr>
+        <w:ind w:left="960" w:hanging="480"/>
+      </w:pPr>
+      <w:rPr>
+        <w:rFonts w:ascii="Wingdings" w:hAnsi="Wingdings" w:hint="default"/>
+      </w:rPr>
+    </w:lvl>
+    <w:lvl w:ilvl="2" w:tplc="04090005" w:tentative="1">
+      <w:start w:val="1"/>
+      <w:numFmt w:val="bullet"/>
+      <w:lvlText w:val=""/>
+      <w:lvlJc w:val="left"/>
+      <w:pPr>
+        <w:ind w:left="1440" w:hanging="480"/>
+      </w:pPr>
+      <w:rPr>
+        <w:rFonts w:ascii="Wingdings" w:hAnsi="Wingdings" w:hint="default"/>
+      </w:rPr>
+    </w:lvl>
+    <w:lvl w:ilvl="3" w:tplc="04090001" w:tentative="1">
+      <w:start w:val="1"/>
+      <w:numFmt w:val="bullet"/>
+      <w:lvlText w:val=""/>
+      <w:lvlJc w:val="left"/>
+      <w:pPr>
+        <w:ind w:left="1920" w:hanging="480"/>
+      </w:pPr>
+      <w:rPr>
+        <w:rFonts w:ascii="Wingdings" w:hAnsi="Wingdings" w:hint="default"/>
+      </w:rPr>
+    </w:lvl>
+    <w:lvl w:ilvl="4" w:tplc="04090003" w:tentative="1">
+      <w:start w:val="1"/>
+      <w:numFmt w:val="bullet"/>
+      <w:lvlText w:val=""/>
+      <w:lvlJc w:val="left"/>
+      <w:pPr>
+        <w:ind w:left="2400" w:hanging="480"/>
+      </w:pPr>
+      <w:rPr>
+        <w:rFonts w:ascii="Wingdings" w:hAnsi="Wingdings" w:hint="default"/>
+      </w:rPr>
+    </w:lvl>
+    <w:lvl w:ilvl="5" w:tplc="04090005" w:tentative="1">
+      <w:start w:val="1"/>
+      <w:numFmt w:val="bullet"/>
+      <w:lvlText w:val=""/>
+      <w:lvlJc w:val="left"/>
+      <w:pPr>
+        <w:ind w:left="2880" w:hanging="480"/>
+      </w:pPr>
+      <w:rPr>
+        <w:rFonts w:ascii="Wingdings" w:hAnsi="Wingdings" w:hint="default"/>
+      </w:rPr>
+    </w:lvl>
+    <w:lvl w:ilvl="6" w:tplc="04090001" w:tentative="1">
+      <w:start w:val="1"/>
+      <w:numFmt w:val="bullet"/>
+      <w:lvlText w:val=""/>
+      <w:lvlJc w:val="left"/>
+      <w:pPr>
+        <w:ind w:left="3360" w:hanging="480"/>
+      </w:pPr>
+      <w:rPr>
+        <w:rFonts w:ascii="Wingdings" w:hAnsi="Wingdings" w:hint="default"/>
+      </w:rPr>
+    </w:lvl>
+    <w:lvl w:ilvl="7" w:tplc="04090003" w:tentative="1">
+      <w:start w:val="1"/>
+      <w:numFmt w:val="bullet"/>
+      <w:lvlText w:val=""/>
+      <w:lvlJc w:val="left"/>
+      <w:pPr>
+        <w:ind w:left="3840" w:hanging="480"/>
+      </w:pPr>
+      <w:rPr>
+        <w:rFonts w:ascii="Wingdings" w:hAnsi="Wingdings" w:hint="default"/>
+      </w:rPr>
+    </w:lvl>
+    <w:lvl w:ilvl="8" w:tplc="04090005" w:tentative="1">
+      <w:start w:val="1"/>
+      <w:numFmt w:val="bullet"/>
+      <w:lvlText w:val=""/>
+      <w:lvlJc w:val="left"/>
+      <w:pPr>
+        <w:ind w:left="4320" w:hanging="480"/>
+      </w:pPr>
+      <w:rPr>
+        <w:rFonts w:ascii="Wingdings" w:hAnsi="Wingdings" w:hint="default"/>
+      </w:rPr>
+    </w:lvl>
+  </w:abstractNum>
+  <w:abstractNum w:abstractNumId="11">
+    <w:nsid w:val="796905D9"/>
+    <w:multiLevelType w:val="hybridMultilevel"/>
+    <w:tmpl w:val="6A1AED84"/>
+    <w:lvl w:ilvl="0" w:tplc="EF9CFCA2">
+      <w:start w:val="1"/>
+      <w:numFmt w:val="decimal"/>
+      <w:lvlText w:val="%1."/>
+      <w:lvlJc w:val="left"/>
+      <w:pPr>
+        <w:ind w:left="360" w:hanging="360"/>
+      </w:pPr>
+      <w:rPr>
+        <w:rFonts w:hint="eastAsia"/>
+      </w:rPr>
+    </w:lvl>
+    <w:lvl w:ilvl="1" w:tplc="04090019" w:tentative="1">
+      <w:start w:val="1"/>
+      <w:numFmt w:val="ideographTraditional"/>
+      <w:lvlText w:val="%2、"/>
+      <w:lvlJc w:val="left"/>
+      <w:pPr>
+        <w:ind w:left="960" w:hanging="480"/>
+      </w:pPr>
+      <w:rPr>
+        <w:rFonts w:ascii="新細明體" w:eastAsia="新細明體" w:hAnsi="新細明體" w:hint="eastAsia"/>
+      </w:rPr>
+    </w:lvl>
+    <w:lvl w:ilvl="2" w:tplc="0409001B" w:tentative="1">
+      <w:start w:val="1"/>
+      <w:numFmt w:val="lowerRoman"/>
+      <w:lvlText w:val="%3."/>
+      <w:lvlJc w:val="right"/>
+      <w:pPr>
+        <w:ind w:left="1440" w:hanging="480"/>
+      </w:pPr>
+    </w:lvl>
+    <w:lvl w:ilvl="3" w:tplc="0409000F" w:tentative="1">
+      <w:start w:val="1"/>
+      <w:numFmt w:val="decimal"/>
+      <w:lvlText w:val="%4."/>
+      <w:lvlJc w:val="left"/>
+      <w:pPr>
+        <w:ind w:left="1920" w:hanging="480"/>
+      </w:pPr>
+    </w:lvl>
+    <w:lvl w:ilvl="4" w:tplc="04090019" w:tentative="1">
+      <w:start w:val="1"/>
+      <w:numFmt w:val="ideographTraditional"/>
+      <w:lvlText w:val="%5、"/>
+      <w:lvlJc w:val="left"/>
+      <w:pPr>
+        <w:ind w:left="2400" w:hanging="480"/>
+      </w:pPr>
+      <w:rPr>
+        <w:rFonts w:ascii="新細明體" w:eastAsia="新細明體" w:hAnsi="新細明體" w:hint="eastAsia"/>
+      </w:rPr>
+    </w:lvl>
+    <w:lvl w:ilvl="5" w:tplc="0409001B" w:tentative="1">
+      <w:start w:val="1"/>
+      <w:numFmt w:val="lowerRoman"/>
+      <w:lvlText w:val="%6."/>
+      <w:lvlJc w:val="right"/>
+      <w:pPr>
+        <w:ind w:left="2880" w:hanging="480"/>
+      </w:pPr>
+    </w:lvl>
+    <w:lvl w:ilvl="6" w:tplc="0409000F" w:tentative="1">
+      <w:start w:val="1"/>
+      <w:numFmt w:val="decimal"/>
+      <w:lvlText w:val="%7."/>
+      <w:lvlJc w:val="left"/>
+      <w:pPr>
+        <w:ind w:left="3360" w:hanging="480"/>
+      </w:pPr>
+    </w:lvl>
+    <w:lvl w:ilvl="7" w:tplc="04090019" w:tentative="1">
+      <w:start w:val="1"/>
+      <w:numFmt w:val="ideographTraditional"/>
+      <w:lvlText w:val="%8、"/>
+      <w:lvlJc w:val="left"/>
+      <w:pPr>
+        <w:ind w:left="3840" w:hanging="480"/>
+      </w:pPr>
+      <w:rPr>
+        <w:rFonts w:ascii="新細明體" w:eastAsia="新細明體" w:hAnsi="新細明體" w:hint="eastAsia"/>
+      </w:rPr>
+    </w:lvl>
+    <w:lvl w:ilvl="8" w:tplc="0409001B" w:tentative="1">
+      <w:start w:val="1"/>
+      <w:numFmt w:val="lowerRoman"/>
+      <w:lvlText w:val="%9."/>
+      <w:lvlJc w:val="right"/>
+      <w:pPr>
+        <w:ind w:left="4320" w:hanging="480"/>
+      </w:pPr>
+    </w:lvl>
+  </w:abstractNum>
+  <w:abstractNum w:abstractNumId="12">
     <w:nsid w:val="7C940218"/>
     <w:multiLevelType w:val="hybridMultilevel"/>
     <w:tmpl w:val="F45C0210"/>
@@ -2208,25 +4335,43 @@
     </w:lvl>
   </w:abstractNum>
   <w:num w:numId="1">
-    <w:abstractNumId w:val="6"/>
+    <w:abstractNumId w:val="12"/>
   </w:num>
   <w:num w:numId="2">
-    <w:abstractNumId w:val="5"/>
+    <w:abstractNumId w:val="9"/>
   </w:num>
   <w:num w:numId="3">
-    <w:abstractNumId w:val="1"/>
+    <w:abstractNumId w:val="4"/>
   </w:num>
   <w:num w:numId="4">
-    <w:abstractNumId w:val="4"/>
+    <w:abstractNumId w:val="8"/>
   </w:num>
   <w:num w:numId="5">
-    <w:abstractNumId w:val="3"/>
+    <w:abstractNumId w:val="7"/>
   </w:num>
   <w:num w:numId="6">
     <w:abstractNumId w:val="0"/>
   </w:num>
   <w:num w:numId="7">
+    <w:abstractNumId w:val="6"/>
+  </w:num>
+  <w:num w:numId="8">
+    <w:abstractNumId w:val="3"/>
+  </w:num>
+  <w:num w:numId="9">
+    <w:abstractNumId w:val="11"/>
+  </w:num>
+  <w:num w:numId="10">
+    <w:abstractNumId w:val="5"/>
+  </w:num>
+  <w:num w:numId="11">
+    <w:abstractNumId w:val="1"/>
+  </w:num>
+  <w:num w:numId="12">
     <w:abstractNumId w:val="2"/>
+  </w:num>
+  <w:num w:numId="13">
+    <w:abstractNumId w:val="10"/>
   </w:num>
 </w:numbering>
 </file>

</xml_diff>

<commit_message>
Done with Angular Validation
</commit_message>
<xml_diff>
--- a/Angular JS Learning Note.docx
+++ b/Angular JS Learning Note.docx
@@ -2411,7 +2411,7 @@
         <w:spacing w:line="360" w:lineRule="auto"/>
         <w:ind w:leftChars="0"/>
         <w:rPr>
-          <w:rFonts w:ascii="Courier" w:hAnsi="Courier" w:cs="Verdana" w:hint="eastAsia"/>
+          <w:rFonts w:ascii="Courier" w:hAnsi="Courier" w:cs="Verdana"/>
           <w:kern w:val="0"/>
         </w:rPr>
       </w:pPr>
@@ -2459,18 +2459,18 @@
       <w:pPr>
         <w:pStyle w:val="Title"/>
         <w:spacing w:line="360" w:lineRule="auto"/>
-        <w:rPr>
-          <w:rFonts w:ascii="Courier" w:hAnsi="Courier" w:hint="eastAsia"/>
-          <w:sz w:val="24"/>
-          <w:szCs w:val="24"/>
-          <w:lang w:eastAsia="zh-CN"/>
-        </w:rPr>
-      </w:pPr>
-      <w:r>
         <w:rPr>
           <w:rFonts w:ascii="Courier" w:hAnsi="Courier"/>
           <w:sz w:val="24"/>
           <w:szCs w:val="24"/>
+          <w:lang w:eastAsia="zh-CN"/>
+        </w:rPr>
+      </w:pPr>
+      <w:r>
+        <w:rPr>
+          <w:rFonts w:ascii="Courier" w:hAnsi="Courier"/>
+          <w:sz w:val="24"/>
+          <w:szCs w:val="24"/>
         </w:rPr>
         <w:t>AngularJS Filters</w:t>
       </w:r>
@@ -2479,7 +2479,6 @@
       <w:pPr>
         <w:spacing w:line="360" w:lineRule="auto"/>
         <w:rPr>
-          <w:rFonts w:hint="eastAsia"/>
           <w:lang w:eastAsia="zh-CN"/>
         </w:rPr>
       </w:pPr>
@@ -2934,14 +2933,3336 @@
         <w:rPr>
           <w:rFonts w:ascii="Courier" w:hAnsi="Courier" w:cs="Verdana"/>
           <w:kern w:val="0"/>
-        </w:rPr>
-      </w:pPr>
-      <w:r>
-        <w:rPr>
-          <w:rFonts w:ascii="Courier" w:hAnsi="Courier" w:cs="Verdana"/>
-          <w:kern w:val="0"/>
-        </w:rPr>
-        <w:t xml:space="preserve">AngularJS constantly supervises your application, and for it to handle changes and </w:t>
+          <w:lang w:eastAsia="zh-CN"/>
+        </w:rPr>
+      </w:pPr>
+      <w:r>
+        <w:rPr>
+          <w:rFonts w:ascii="Courier" w:hAnsi="Courier" w:cs="Verdana"/>
+          <w:kern w:val="0"/>
+        </w:rPr>
+        <w:t xml:space="preserve">AngularJS constantly supervises your application, and for it to handle changes and events properly, AngularJS prefers that you use the </w:t>
+      </w:r>
+      <w:r>
+        <w:rPr>
+          <w:rFonts w:ascii="Courier" w:hAnsi="Courier" w:cs="Courier"/>
+          <w:color w:val="D1002E"/>
+          <w:kern w:val="0"/>
+        </w:rPr>
+        <w:t>$location</w:t>
+      </w:r>
+      <w:r>
+        <w:rPr>
+          <w:rFonts w:ascii="Courier" w:hAnsi="Courier" w:cs="Verdana"/>
+          <w:kern w:val="0"/>
+        </w:rPr>
+        <w:t xml:space="preserve"> service instead of the </w:t>
+      </w:r>
+      <w:proofErr w:type="spellStart"/>
+      <w:proofErr w:type="gramStart"/>
+      <w:r>
+        <w:rPr>
+          <w:rFonts w:ascii="Courier" w:hAnsi="Courier" w:cs="Courier"/>
+          <w:color w:val="D1002E"/>
+          <w:kern w:val="0"/>
+        </w:rPr>
+        <w:t>window.location</w:t>
+      </w:r>
+      <w:proofErr w:type="spellEnd"/>
+      <w:proofErr w:type="gramEnd"/>
+      <w:r>
+        <w:rPr>
+          <w:rFonts w:ascii="Courier" w:hAnsi="Courier" w:cs="Verdana"/>
+          <w:kern w:val="0"/>
+        </w:rPr>
+        <w:t xml:space="preserve"> object.</w:t>
+      </w:r>
+    </w:p>
+    <w:p>
+      <w:pPr>
+        <w:pStyle w:val="Title"/>
+        <w:spacing w:line="360" w:lineRule="auto"/>
+        <w:rPr>
+          <w:rFonts w:ascii="Courier" w:hAnsi="Courier"/>
+          <w:sz w:val="24"/>
+          <w:szCs w:val="24"/>
+        </w:rPr>
+      </w:pPr>
+      <w:r>
+        <w:rPr>
+          <w:rFonts w:ascii="Courier" w:hAnsi="Courier"/>
+          <w:sz w:val="24"/>
+          <w:szCs w:val="24"/>
+        </w:rPr>
+        <w:t>AngularJS AJAX - $http</w:t>
+      </w:r>
+    </w:p>
+    <w:p>
+      <w:pPr>
+        <w:spacing w:line="360" w:lineRule="auto"/>
+        <w:rPr>
+          <w:rFonts w:ascii="Courier" w:hAnsi="Courier" w:cs="Verdana"/>
+          <w:kern w:val="0"/>
+          <w:lang w:eastAsia="zh-CN"/>
+        </w:rPr>
+      </w:pPr>
+      <w:r>
+        <w:rPr>
+          <w:rFonts w:ascii="Courier" w:hAnsi="Courier" w:cs="Courier"/>
+          <w:color w:val="D1002E"/>
+          <w:kern w:val="0"/>
+        </w:rPr>
+        <w:t>$http</w:t>
+      </w:r>
+      <w:r>
+        <w:rPr>
+          <w:rFonts w:ascii="Courier" w:hAnsi="Courier" w:cs="Verdana"/>
+          <w:kern w:val="0"/>
+        </w:rPr>
+        <w:t xml:space="preserve"> is an AngularJS service for reading data from remote servers.</w:t>
+      </w:r>
+    </w:p>
+    <w:p>
+      <w:pPr>
+        <w:spacing w:line="360" w:lineRule="auto"/>
+        <w:rPr>
+          <w:rFonts w:ascii="Courier" w:hAnsi="Courier" w:cs="Verdana"/>
+          <w:kern w:val="0"/>
+          <w:sz w:val="32"/>
+          <w:szCs w:val="32"/>
+          <w:lang w:eastAsia="zh-CN"/>
+        </w:rPr>
+      </w:pPr>
+      <w:r>
+        <w:rPr>
+          <w:rFonts w:ascii="Courier" w:hAnsi="Courier" w:cs="Verdana"/>
+          <w:kern w:val="0"/>
+          <w:sz w:val="32"/>
+          <w:szCs w:val="32"/>
+          <w:lang w:eastAsia="zh-CN"/>
+        </w:rPr>
+        <w:t>Methods:</w:t>
+      </w:r>
+    </w:p>
+    <w:p>
+      <w:pPr>
+        <w:spacing w:line="360" w:lineRule="auto"/>
+        <w:rPr>
+          <w:rFonts w:ascii="Courier" w:hAnsi="Courier" w:cs="Verdana"/>
+          <w:kern w:val="0"/>
+        </w:rPr>
+      </w:pPr>
+      <w:r>
+        <w:rPr>
+          <w:rFonts w:ascii="Courier" w:hAnsi="Courier" w:cs="Verdana"/>
+          <w:kern w:val="0"/>
+          <w:sz w:val="32"/>
+          <w:szCs w:val="32"/>
+          <w:lang w:eastAsia="zh-CN"/>
+        </w:rPr>
+        <w:tab/>
+      </w:r>
+      <w:proofErr w:type="gramStart"/>
+      <w:r>
+        <w:rPr>
+          <w:rFonts w:ascii="Courier" w:hAnsi="Courier" w:cs="Verdana"/>
+          <w:kern w:val="0"/>
+        </w:rPr>
+        <w:t>The .get</w:t>
+      </w:r>
+      <w:proofErr w:type="gramEnd"/>
+      <w:r>
+        <w:rPr>
+          <w:rFonts w:ascii="Courier" w:hAnsi="Courier" w:cs="Verdana"/>
+          <w:kern w:val="0"/>
+        </w:rPr>
+        <w:t xml:space="preserve"> method is a shortcut method of the $http service. There are several shortcut methods:</w:t>
+      </w:r>
+    </w:p>
+    <w:p>
+      <w:pPr>
+        <w:pStyle w:val="ListParagraph"/>
+        <w:numPr>
+          <w:ilvl w:val="0"/>
+          <w:numId w:val="16"/>
+        </w:numPr>
+        <w:spacing w:line="360" w:lineRule="auto"/>
+        <w:ind w:leftChars="0"/>
+        <w:rPr>
+          <w:rFonts w:ascii="Courier" w:hAnsi="Courier" w:cs="Courier"/>
+          <w:color w:val="D1002E"/>
+          <w:kern w:val="0"/>
+        </w:rPr>
+      </w:pPr>
+      <w:proofErr w:type="gramStart"/>
+      <w:r>
+        <w:rPr>
+          <w:rFonts w:ascii="Courier" w:hAnsi="Courier" w:cs="Courier"/>
+          <w:color w:val="D1002E"/>
+          <w:kern w:val="0"/>
+        </w:rPr>
+        <w:t>.delete</w:t>
+      </w:r>
+      <w:proofErr w:type="gramEnd"/>
+      <w:r>
+        <w:rPr>
+          <w:rFonts w:ascii="Courier" w:hAnsi="Courier" w:cs="Courier"/>
+          <w:color w:val="D1002E"/>
+          <w:kern w:val="0"/>
+        </w:rPr>
+        <w:t>()</w:t>
+      </w:r>
+    </w:p>
+    <w:p>
+      <w:pPr>
+        <w:pStyle w:val="ListParagraph"/>
+        <w:numPr>
+          <w:ilvl w:val="0"/>
+          <w:numId w:val="16"/>
+        </w:numPr>
+        <w:spacing w:line="360" w:lineRule="auto"/>
+        <w:ind w:leftChars="0"/>
+        <w:rPr>
+          <w:rFonts w:ascii="Courier" w:hAnsi="Courier" w:cs="Courier"/>
+          <w:color w:val="D1002E"/>
+          <w:kern w:val="0"/>
+        </w:rPr>
+      </w:pPr>
+      <w:proofErr w:type="gramStart"/>
+      <w:r>
+        <w:rPr>
+          <w:rFonts w:ascii="Courier" w:hAnsi="Courier" w:cs="Courier"/>
+          <w:color w:val="D1002E"/>
+          <w:kern w:val="0"/>
+        </w:rPr>
+        <w:t>.get</w:t>
+      </w:r>
+      <w:proofErr w:type="gramEnd"/>
+      <w:r>
+        <w:rPr>
+          <w:rFonts w:ascii="Courier" w:hAnsi="Courier" w:cs="Courier"/>
+          <w:color w:val="D1002E"/>
+          <w:kern w:val="0"/>
+        </w:rPr>
+        <w:t>()</w:t>
+      </w:r>
+    </w:p>
+    <w:p>
+      <w:pPr>
+        <w:pStyle w:val="ListParagraph"/>
+        <w:numPr>
+          <w:ilvl w:val="0"/>
+          <w:numId w:val="16"/>
+        </w:numPr>
+        <w:spacing w:line="360" w:lineRule="auto"/>
+        <w:ind w:leftChars="0"/>
+        <w:rPr>
+          <w:rFonts w:ascii="Courier" w:hAnsi="Courier" w:cs="Courier"/>
+          <w:color w:val="D1002E"/>
+          <w:kern w:val="0"/>
+        </w:rPr>
+      </w:pPr>
+      <w:proofErr w:type="gramStart"/>
+      <w:r>
+        <w:rPr>
+          <w:rFonts w:ascii="Courier" w:hAnsi="Courier" w:cs="Courier"/>
+          <w:color w:val="D1002E"/>
+          <w:kern w:val="0"/>
+        </w:rPr>
+        <w:t>.head</w:t>
+      </w:r>
+      <w:proofErr w:type="gramEnd"/>
+      <w:r>
+        <w:rPr>
+          <w:rFonts w:ascii="Courier" w:hAnsi="Courier" w:cs="Courier"/>
+          <w:color w:val="D1002E"/>
+          <w:kern w:val="0"/>
+        </w:rPr>
+        <w:t>()</w:t>
+      </w:r>
+    </w:p>
+    <w:p>
+      <w:pPr>
+        <w:pStyle w:val="ListParagraph"/>
+        <w:numPr>
+          <w:ilvl w:val="0"/>
+          <w:numId w:val="16"/>
+        </w:numPr>
+        <w:spacing w:line="360" w:lineRule="auto"/>
+        <w:ind w:leftChars="0"/>
+        <w:rPr>
+          <w:rFonts w:ascii="Courier" w:hAnsi="Courier" w:cs="Courier"/>
+          <w:color w:val="D1002E"/>
+          <w:kern w:val="0"/>
+        </w:rPr>
+      </w:pPr>
+      <w:proofErr w:type="gramStart"/>
+      <w:r>
+        <w:rPr>
+          <w:rFonts w:ascii="Courier" w:hAnsi="Courier" w:cs="Courier"/>
+          <w:color w:val="D1002E"/>
+          <w:kern w:val="0"/>
+        </w:rPr>
+        <w:t>.</w:t>
+      </w:r>
+      <w:proofErr w:type="spellStart"/>
+      <w:r>
+        <w:rPr>
+          <w:rFonts w:ascii="Courier" w:hAnsi="Courier" w:cs="Courier"/>
+          <w:color w:val="D1002E"/>
+          <w:kern w:val="0"/>
+        </w:rPr>
+        <w:t>jsonp</w:t>
+      </w:r>
+      <w:proofErr w:type="spellEnd"/>
+      <w:proofErr w:type="gramEnd"/>
+      <w:r>
+        <w:rPr>
+          <w:rFonts w:ascii="Courier" w:hAnsi="Courier" w:cs="Courier"/>
+          <w:color w:val="D1002E"/>
+          <w:kern w:val="0"/>
+        </w:rPr>
+        <w:t>()</w:t>
+      </w:r>
+    </w:p>
+    <w:p>
+      <w:pPr>
+        <w:pStyle w:val="ListParagraph"/>
+        <w:numPr>
+          <w:ilvl w:val="0"/>
+          <w:numId w:val="16"/>
+        </w:numPr>
+        <w:spacing w:line="360" w:lineRule="auto"/>
+        <w:ind w:leftChars="0"/>
+        <w:rPr>
+          <w:rFonts w:ascii="Courier" w:hAnsi="Courier" w:cs="Courier"/>
+          <w:color w:val="D1002E"/>
+          <w:kern w:val="0"/>
+        </w:rPr>
+      </w:pPr>
+      <w:proofErr w:type="gramStart"/>
+      <w:r>
+        <w:rPr>
+          <w:rFonts w:ascii="Courier" w:hAnsi="Courier" w:cs="Courier"/>
+          <w:color w:val="D1002E"/>
+          <w:kern w:val="0"/>
+        </w:rPr>
+        <w:t>.patch</w:t>
+      </w:r>
+      <w:proofErr w:type="gramEnd"/>
+      <w:r>
+        <w:rPr>
+          <w:rFonts w:ascii="Courier" w:hAnsi="Courier" w:cs="Courier"/>
+          <w:color w:val="D1002E"/>
+          <w:kern w:val="0"/>
+        </w:rPr>
+        <w:t>()</w:t>
+      </w:r>
+    </w:p>
+    <w:p>
+      <w:pPr>
+        <w:pStyle w:val="ListParagraph"/>
+        <w:numPr>
+          <w:ilvl w:val="0"/>
+          <w:numId w:val="16"/>
+        </w:numPr>
+        <w:spacing w:line="360" w:lineRule="auto"/>
+        <w:ind w:leftChars="0"/>
+        <w:rPr>
+          <w:rFonts w:ascii="Courier" w:hAnsi="Courier" w:cs="Courier"/>
+          <w:color w:val="D1002E"/>
+          <w:kern w:val="0"/>
+        </w:rPr>
+      </w:pPr>
+      <w:proofErr w:type="gramStart"/>
+      <w:r>
+        <w:rPr>
+          <w:rFonts w:ascii="Courier" w:hAnsi="Courier" w:cs="Courier"/>
+          <w:color w:val="D1002E"/>
+          <w:kern w:val="0"/>
+        </w:rPr>
+        <w:t>.post</w:t>
+      </w:r>
+      <w:proofErr w:type="gramEnd"/>
+      <w:r>
+        <w:rPr>
+          <w:rFonts w:ascii="Courier" w:hAnsi="Courier" w:cs="Courier"/>
+          <w:color w:val="D1002E"/>
+          <w:kern w:val="0"/>
+        </w:rPr>
+        <w:t>()</w:t>
+      </w:r>
+    </w:p>
+    <w:p>
+      <w:pPr>
+        <w:pStyle w:val="ListParagraph"/>
+        <w:numPr>
+          <w:ilvl w:val="0"/>
+          <w:numId w:val="16"/>
+        </w:numPr>
+        <w:spacing w:line="360" w:lineRule="auto"/>
+        <w:ind w:leftChars="0"/>
+        <w:rPr>
+          <w:rFonts w:ascii="Courier" w:hAnsi="Courier" w:cs="Verdana"/>
+          <w:kern w:val="0"/>
+        </w:rPr>
+      </w:pPr>
+      <w:proofErr w:type="gramStart"/>
+      <w:r>
+        <w:rPr>
+          <w:rFonts w:ascii="Courier" w:hAnsi="Courier" w:cs="Courier"/>
+          <w:color w:val="D1002E"/>
+          <w:kern w:val="0"/>
+        </w:rPr>
+        <w:t>.put</w:t>
+      </w:r>
+      <w:proofErr w:type="gramEnd"/>
+      <w:r>
+        <w:rPr>
+          <w:rFonts w:ascii="Courier" w:hAnsi="Courier" w:cs="Courier"/>
+          <w:color w:val="D1002E"/>
+          <w:kern w:val="0"/>
+        </w:rPr>
+        <w:t>()</w:t>
+      </w:r>
+    </w:p>
+    <w:p>
+      <w:pPr>
+        <w:spacing w:line="360" w:lineRule="auto"/>
+        <w:rPr>
+          <w:rFonts w:ascii="Courier" w:hAnsi="Courier" w:cs="Verdana"/>
+          <w:kern w:val="0"/>
+        </w:rPr>
+      </w:pPr>
+      <w:r>
+        <w:rPr>
+          <w:rFonts w:ascii="Courier" w:hAnsi="Courier" w:cs="Verdana"/>
+          <w:kern w:val="0"/>
+        </w:rPr>
+        <w:t>The methods above are all shortcuts of calling</w:t>
+      </w:r>
+      <w:r>
+        <w:rPr>
+          <w:rFonts w:ascii="Courier" w:hAnsi="Courier" w:cs="Verdana"/>
+          <w:kern w:val="0"/>
+        </w:rPr>
+        <w:t xml:space="preserve"> the $http </w:t>
+      </w:r>
+      <w:r>
+        <w:rPr>
+          <w:rFonts w:ascii="Courier" w:hAnsi="Courier" w:cs="Verdana"/>
+          <w:kern w:val="0"/>
+        </w:rPr>
+        <w:t>service:</w:t>
+      </w:r>
+    </w:p>
+    <w:p>
+      <w:pPr>
+        <w:spacing w:line="360" w:lineRule="auto"/>
+        <w:rPr>
+          <w:rFonts w:ascii="Courier" w:hAnsi="Courier" w:cs="Verdana"/>
+          <w:kern w:val="0"/>
+          <w:sz w:val="32"/>
+          <w:szCs w:val="32"/>
+          <w:lang w:eastAsia="zh-CN"/>
+        </w:rPr>
+      </w:pPr>
+      <w:r>
+        <w:rPr>
+          <w:rFonts w:ascii="Courier" w:hAnsi="Courier" w:cs="Verdana"/>
+          <w:kern w:val="0"/>
+          <w:sz w:val="32"/>
+          <w:szCs w:val="32"/>
+          <w:lang w:eastAsia="zh-CN"/>
+        </w:rPr>
+        <w:t>Properties</w:t>
+      </w:r>
+      <w:r>
+        <w:rPr>
+          <w:rFonts w:ascii="Courier" w:hAnsi="Courier" w:cs="Verdana"/>
+          <w:kern w:val="0"/>
+          <w:sz w:val="32"/>
+          <w:szCs w:val="32"/>
+          <w:lang w:eastAsia="zh-CN"/>
+        </w:rPr>
+        <w:t>:</w:t>
+      </w:r>
+    </w:p>
+    <w:p>
+      <w:pPr>
+        <w:spacing w:line="360" w:lineRule="auto"/>
+        <w:rPr>
+          <w:rFonts w:ascii="Courier" w:hAnsi="Courier" w:cs="Verdana"/>
+          <w:kern w:val="0"/>
+        </w:rPr>
+      </w:pPr>
+      <w:r>
+        <w:rPr>
+          <w:rFonts w:ascii="Courier" w:hAnsi="Courier" w:cs="Verdana"/>
+          <w:kern w:val="0"/>
+        </w:rPr>
+        <w:t>The response from the server is an object with these properties:</w:t>
+      </w:r>
+    </w:p>
+    <w:p>
+      <w:pPr>
+        <w:spacing w:line="360" w:lineRule="auto"/>
+        <w:rPr>
+          <w:rFonts w:ascii="Courier" w:hAnsi="Courier" w:cs="Verdana"/>
+          <w:kern w:val="0"/>
+        </w:rPr>
+      </w:pPr>
+      <w:r>
+        <w:rPr>
+          <w:rFonts w:ascii="Courier" w:hAnsi="Courier" w:cs="Courier"/>
+          <w:color w:val="D1002E"/>
+          <w:kern w:val="0"/>
+        </w:rPr>
+        <w:t>.</w:t>
+      </w:r>
+      <w:proofErr w:type="spellStart"/>
+      <w:r>
+        <w:rPr>
+          <w:rFonts w:ascii="Courier" w:hAnsi="Courier" w:cs="Courier"/>
+          <w:color w:val="D1002E"/>
+          <w:kern w:val="0"/>
+        </w:rPr>
+        <w:t>config</w:t>
+      </w:r>
+      <w:proofErr w:type="spellEnd"/>
+      <w:r>
+        <w:rPr>
+          <w:rFonts w:ascii="Verdana" w:hAnsi="Verdana" w:cs="Verdana"/>
+          <w:kern w:val="0"/>
+          <w:sz w:val="30"/>
+          <w:szCs w:val="30"/>
+        </w:rPr>
+        <w:t xml:space="preserve"> </w:t>
+      </w:r>
+      <w:r>
+        <w:rPr>
+          <w:rFonts w:ascii="Courier" w:hAnsi="Courier" w:cs="Verdana"/>
+          <w:kern w:val="0"/>
+        </w:rPr>
+        <w:t>the object used to generate the request.</w:t>
+      </w:r>
+    </w:p>
+    <w:p>
+      <w:pPr>
+        <w:spacing w:line="360" w:lineRule="auto"/>
+        <w:rPr>
+          <w:rFonts w:ascii="Courier" w:hAnsi="Courier" w:cs="Verdana"/>
+          <w:kern w:val="0"/>
+        </w:rPr>
+      </w:pPr>
+      <w:r>
+        <w:rPr>
+          <w:rFonts w:ascii="Courier" w:hAnsi="Courier" w:cs="Courier"/>
+          <w:color w:val="D1002E"/>
+          <w:kern w:val="0"/>
+        </w:rPr>
+        <w:t>.data</w:t>
+      </w:r>
+      <w:r>
+        <w:rPr>
+          <w:rFonts w:ascii="Verdana" w:hAnsi="Verdana" w:cs="Verdana"/>
+          <w:kern w:val="0"/>
+          <w:sz w:val="30"/>
+          <w:szCs w:val="30"/>
+        </w:rPr>
+        <w:t xml:space="preserve"> </w:t>
+      </w:r>
+      <w:r>
+        <w:rPr>
+          <w:rFonts w:ascii="Courier" w:hAnsi="Courier" w:cs="Verdana"/>
+          <w:kern w:val="0"/>
+        </w:rPr>
+        <w:t>a string, or an object, carrying the response from the server.</w:t>
+      </w:r>
+    </w:p>
+    <w:p>
+      <w:pPr>
+        <w:spacing w:line="360" w:lineRule="auto"/>
+        <w:rPr>
+          <w:rFonts w:ascii="Verdana" w:hAnsi="Verdana" w:cs="Verdana"/>
+          <w:kern w:val="0"/>
+        </w:rPr>
+      </w:pPr>
+      <w:proofErr w:type="gramStart"/>
+      <w:r>
+        <w:rPr>
+          <w:rFonts w:ascii="Courier" w:hAnsi="Courier" w:cs="Courier"/>
+          <w:color w:val="D1002E"/>
+          <w:kern w:val="0"/>
+        </w:rPr>
+        <w:t>.headers</w:t>
+      </w:r>
+      <w:proofErr w:type="gramEnd"/>
+      <w:r>
+        <w:rPr>
+          <w:rFonts w:ascii="Verdana" w:hAnsi="Verdana" w:cs="Verdana"/>
+          <w:kern w:val="0"/>
+        </w:rPr>
+        <w:t xml:space="preserve"> </w:t>
+      </w:r>
+      <w:r>
+        <w:rPr>
+          <w:rFonts w:ascii="Courier" w:hAnsi="Courier" w:cs="Verdana"/>
+          <w:kern w:val="0"/>
+        </w:rPr>
+        <w:t>a function to use to get header information.</w:t>
+      </w:r>
+    </w:p>
+    <w:p>
+      <w:pPr>
+        <w:spacing w:line="360" w:lineRule="auto"/>
+        <w:rPr>
+          <w:rFonts w:ascii="Verdana" w:hAnsi="Verdana" w:cs="Verdana"/>
+          <w:kern w:val="0"/>
+          <w:sz w:val="30"/>
+          <w:szCs w:val="30"/>
+        </w:rPr>
+      </w:pPr>
+      <w:proofErr w:type="gramStart"/>
+      <w:r>
+        <w:rPr>
+          <w:rFonts w:ascii="Courier" w:hAnsi="Courier" w:cs="Courier"/>
+          <w:color w:val="D1002E"/>
+          <w:kern w:val="0"/>
+        </w:rPr>
+        <w:t>.status</w:t>
+      </w:r>
+      <w:proofErr w:type="gramEnd"/>
+      <w:r>
+        <w:rPr>
+          <w:rFonts w:ascii="Verdana" w:hAnsi="Verdana" w:cs="Verdana"/>
+          <w:kern w:val="0"/>
+          <w:sz w:val="30"/>
+          <w:szCs w:val="30"/>
+        </w:rPr>
+        <w:t xml:space="preserve"> </w:t>
+      </w:r>
+      <w:r>
+        <w:rPr>
+          <w:rFonts w:ascii="Courier" w:hAnsi="Courier" w:cs="Verdana"/>
+          <w:kern w:val="0"/>
+        </w:rPr>
+        <w:t>a number defining the HTTP status.</w:t>
+      </w:r>
+    </w:p>
+    <w:p>
+      <w:pPr>
+        <w:spacing w:line="360" w:lineRule="auto"/>
+        <w:rPr>
+          <w:rFonts w:ascii="Courier" w:hAnsi="Courier" w:cs="Verdana"/>
+          <w:kern w:val="0"/>
+        </w:rPr>
+      </w:pPr>
+      <w:proofErr w:type="gramStart"/>
+      <w:r>
+        <w:rPr>
+          <w:rFonts w:ascii="Courier" w:hAnsi="Courier" w:cs="Courier"/>
+          <w:color w:val="D1002E"/>
+          <w:kern w:val="0"/>
+        </w:rPr>
+        <w:t>.</w:t>
+      </w:r>
+      <w:proofErr w:type="spellStart"/>
+      <w:r>
+        <w:rPr>
+          <w:rFonts w:ascii="Courier" w:hAnsi="Courier" w:cs="Courier"/>
+          <w:color w:val="D1002E"/>
+          <w:kern w:val="0"/>
+        </w:rPr>
+        <w:t>statusText</w:t>
+      </w:r>
+      <w:proofErr w:type="spellEnd"/>
+      <w:proofErr w:type="gramEnd"/>
+      <w:r>
+        <w:rPr>
+          <w:rFonts w:ascii="Verdana" w:hAnsi="Verdana" w:cs="Verdana"/>
+          <w:kern w:val="0"/>
+          <w:sz w:val="30"/>
+          <w:szCs w:val="30"/>
+        </w:rPr>
+        <w:t xml:space="preserve"> </w:t>
+      </w:r>
+      <w:r>
+        <w:rPr>
+          <w:rFonts w:ascii="Courier" w:hAnsi="Courier" w:cs="Verdana"/>
+          <w:kern w:val="0"/>
+        </w:rPr>
+        <w:t>a string defining the HTTP status.</w:t>
+      </w:r>
+    </w:p>
+    <w:p>
+      <w:pPr>
+        <w:pStyle w:val="Title"/>
+        <w:spacing w:line="360" w:lineRule="auto"/>
+        <w:rPr>
+          <w:rFonts w:ascii="Courier" w:hAnsi="Courier"/>
+          <w:sz w:val="24"/>
+          <w:szCs w:val="24"/>
+        </w:rPr>
+      </w:pPr>
+      <w:r>
+        <w:rPr>
+          <w:rFonts w:ascii="Courier" w:hAnsi="Courier"/>
+          <w:sz w:val="24"/>
+          <w:szCs w:val="24"/>
+        </w:rPr>
+        <w:t>AngularJS Select Boxes</w:t>
+      </w:r>
+    </w:p>
+    <w:p>
+      <w:pPr>
+        <w:spacing w:line="360" w:lineRule="auto"/>
+        <w:rPr>
+          <w:rFonts w:ascii="Courier" w:hAnsi="Courier" w:cs="Verdana"/>
+          <w:kern w:val="0"/>
+          <w:sz w:val="32"/>
+          <w:szCs w:val="32"/>
+          <w:lang w:eastAsia="zh-CN"/>
+        </w:rPr>
+      </w:pPr>
+      <w:r>
+        <w:rPr>
+          <w:rFonts w:ascii="Courier" w:hAnsi="Courier" w:cs="Verdana"/>
+          <w:kern w:val="0"/>
+          <w:sz w:val="32"/>
+          <w:szCs w:val="32"/>
+          <w:lang w:eastAsia="zh-CN"/>
+        </w:rPr>
+        <w:t>ng-options vs ng-repeat</w:t>
+      </w:r>
+      <w:r>
+        <w:rPr>
+          <w:rFonts w:ascii="Courier" w:hAnsi="Courier" w:cs="Verdana"/>
+          <w:kern w:val="0"/>
+          <w:sz w:val="32"/>
+          <w:szCs w:val="32"/>
+          <w:lang w:eastAsia="zh-CN"/>
+        </w:rPr>
+        <w:t>:</w:t>
+      </w:r>
+    </w:p>
+    <w:p>
+      <w:pPr>
+        <w:spacing w:line="360" w:lineRule="auto"/>
+        <w:rPr>
+          <w:rFonts w:ascii="Courier" w:hAnsi="Courier" w:cs="Verdana"/>
+          <w:kern w:val="0"/>
+          <w:lang w:eastAsia="zh-CN"/>
+        </w:rPr>
+      </w:pPr>
+      <w:r>
+        <w:rPr>
+          <w:rFonts w:ascii="Courier" w:hAnsi="Courier" w:cs="Verdana"/>
+          <w:kern w:val="0"/>
+          <w:lang w:eastAsia="zh-CN"/>
+        </w:rPr>
+        <w:t xml:space="preserve">Because the </w:t>
+      </w:r>
+      <w:r>
+        <w:rPr>
+          <w:rFonts w:ascii="Courier" w:hAnsi="Courier" w:cs="Courier"/>
+          <w:color w:val="D1002E"/>
+          <w:kern w:val="0"/>
+        </w:rPr>
+        <w:t>ng-repeat</w:t>
+      </w:r>
+      <w:r>
+        <w:rPr>
+          <w:rFonts w:ascii="Courier" w:hAnsi="Courier" w:cs="Verdana"/>
+          <w:kern w:val="0"/>
+          <w:lang w:eastAsia="zh-CN"/>
+        </w:rPr>
+        <w:t xml:space="preserve"> directive repeats a block of HTML code for each item in an array, it can be used to create options in a dropdown list, but the </w:t>
+      </w:r>
+      <w:r>
+        <w:rPr>
+          <w:rFonts w:ascii="Courier" w:hAnsi="Courier" w:cs="Courier"/>
+          <w:color w:val="D1002E"/>
+          <w:kern w:val="0"/>
+        </w:rPr>
+        <w:t>ng-options</w:t>
+      </w:r>
+      <w:r>
+        <w:rPr>
+          <w:rFonts w:ascii="Courier" w:hAnsi="Courier" w:cs="Verdana"/>
+          <w:kern w:val="0"/>
+          <w:lang w:eastAsia="zh-CN"/>
+        </w:rPr>
+        <w:t xml:space="preserve"> directive was made especially for filling a dropdown list with options, and has at least one important advantage:</w:t>
+      </w:r>
+    </w:p>
+    <w:p>
+      <w:pPr>
+        <w:spacing w:line="360" w:lineRule="auto"/>
+        <w:rPr>
+          <w:rFonts w:ascii="Courier" w:hAnsi="Courier" w:cs="Verdana" w:hint="eastAsia"/>
+          <w:kern w:val="0"/>
+          <w:lang w:eastAsia="zh-CN"/>
+        </w:rPr>
+      </w:pPr>
+      <w:r>
+        <w:rPr>
+          <w:rFonts w:ascii="Courier" w:hAnsi="Courier" w:cs="Verdana"/>
+          <w:kern w:val="0"/>
+          <w:lang w:eastAsia="zh-CN"/>
+        </w:rPr>
+        <w:t xml:space="preserve">Dropdowns made with </w:t>
+      </w:r>
+      <w:r>
+        <w:rPr>
+          <w:rFonts w:ascii="Courier" w:hAnsi="Courier" w:cs="Courier"/>
+          <w:color w:val="D1002E"/>
+          <w:kern w:val="0"/>
+        </w:rPr>
+        <w:t>ng-options</w:t>
+      </w:r>
+      <w:r>
+        <w:rPr>
+          <w:rFonts w:ascii="Courier" w:hAnsi="Courier" w:cs="Verdana"/>
+          <w:kern w:val="0"/>
+          <w:lang w:eastAsia="zh-CN"/>
+        </w:rPr>
+        <w:t xml:space="preserve"> allows the selected value to be an object, while dropdowns made from </w:t>
+      </w:r>
+      <w:r>
+        <w:rPr>
+          <w:rFonts w:ascii="Courier" w:hAnsi="Courier" w:cs="Courier"/>
+          <w:color w:val="D1002E"/>
+          <w:kern w:val="0"/>
+        </w:rPr>
+        <w:t xml:space="preserve">ng-repeat </w:t>
+      </w:r>
+      <w:r>
+        <w:rPr>
+          <w:rFonts w:ascii="Courier" w:hAnsi="Courier" w:cs="Verdana"/>
+          <w:kern w:val="0"/>
+          <w:lang w:eastAsia="zh-CN"/>
+        </w:rPr>
+        <w:t>has to be a string.</w:t>
+      </w:r>
+    </w:p>
+    <w:p>
+      <w:pPr>
+        <w:pStyle w:val="Title"/>
+        <w:spacing w:line="360" w:lineRule="auto"/>
+        <w:rPr>
+          <w:rFonts w:ascii="Courier" w:hAnsi="Courier"/>
+          <w:sz w:val="24"/>
+          <w:szCs w:val="24"/>
+        </w:rPr>
+      </w:pPr>
+      <w:r>
+        <w:rPr>
+          <w:rFonts w:ascii="Courier" w:hAnsi="Courier"/>
+          <w:sz w:val="24"/>
+          <w:szCs w:val="24"/>
+        </w:rPr>
+        <w:t xml:space="preserve">AngularJS </w:t>
+      </w:r>
+      <w:r>
+        <w:rPr>
+          <w:rFonts w:ascii="Courier" w:hAnsi="Courier"/>
+          <w:sz w:val="24"/>
+          <w:szCs w:val="24"/>
+        </w:rPr>
+        <w:t>Events</w:t>
+      </w:r>
+    </w:p>
+    <w:p>
+      <w:pPr>
+        <w:spacing w:line="360" w:lineRule="auto"/>
+        <w:rPr>
+          <w:rFonts w:ascii="Courier" w:hAnsi="Courier" w:cs="Verdana"/>
+          <w:kern w:val="0"/>
+          <w:lang w:eastAsia="zh-CN"/>
+        </w:rPr>
+      </w:pPr>
+      <w:r>
+        <w:rPr>
+          <w:rFonts w:ascii="Courier" w:hAnsi="Courier" w:cs="Verdana"/>
+          <w:kern w:val="0"/>
+          <w:lang w:eastAsia="zh-CN"/>
+        </w:rPr>
+        <w:t>You can add AngularJS event listeners to your HTML elements by using one or more of these directives:</w:t>
+      </w:r>
+    </w:p>
+    <w:p>
+      <w:pPr>
+        <w:pStyle w:val="ListParagraph"/>
+        <w:widowControl/>
+        <w:numPr>
+          <w:ilvl w:val="0"/>
+          <w:numId w:val="19"/>
+        </w:numPr>
+        <w:tabs>
+          <w:tab w:val="left" w:pos="220"/>
+          <w:tab w:val="left" w:pos="720"/>
+        </w:tabs>
+        <w:autoSpaceDE w:val="0"/>
+        <w:autoSpaceDN w:val="0"/>
+        <w:adjustRightInd w:val="0"/>
+        <w:spacing w:line="360" w:lineRule="auto"/>
+        <w:ind w:leftChars="0"/>
+        <w:rPr>
+          <w:rFonts w:ascii="Verdana" w:hAnsi="Verdana" w:cs="Verdana"/>
+          <w:kern w:val="0"/>
+        </w:rPr>
+      </w:pPr>
+      <w:r>
+        <w:rPr>
+          <w:rFonts w:ascii="Courier" w:hAnsi="Courier" w:cs="Courier"/>
+          <w:color w:val="D1002E"/>
+          <w:kern w:val="0"/>
+        </w:rPr>
+        <w:t>ng-blur</w:t>
+      </w:r>
+    </w:p>
+    <w:p>
+      <w:pPr>
+        <w:pStyle w:val="ListParagraph"/>
+        <w:widowControl/>
+        <w:numPr>
+          <w:ilvl w:val="0"/>
+          <w:numId w:val="19"/>
+        </w:numPr>
+        <w:tabs>
+          <w:tab w:val="left" w:pos="220"/>
+          <w:tab w:val="left" w:pos="720"/>
+        </w:tabs>
+        <w:autoSpaceDE w:val="0"/>
+        <w:autoSpaceDN w:val="0"/>
+        <w:adjustRightInd w:val="0"/>
+        <w:spacing w:line="360" w:lineRule="auto"/>
+        <w:ind w:leftChars="0"/>
+        <w:rPr>
+          <w:rFonts w:ascii="Verdana" w:hAnsi="Verdana" w:cs="Verdana"/>
+          <w:kern w:val="0"/>
+        </w:rPr>
+      </w:pPr>
+      <w:r>
+        <w:rPr>
+          <w:rFonts w:ascii="Courier" w:hAnsi="Courier" w:cs="Courier"/>
+          <w:color w:val="D1002E"/>
+          <w:kern w:val="0"/>
+        </w:rPr>
+        <w:t>ng-change</w:t>
+      </w:r>
+    </w:p>
+    <w:p>
+      <w:pPr>
+        <w:pStyle w:val="ListParagraph"/>
+        <w:widowControl/>
+        <w:numPr>
+          <w:ilvl w:val="0"/>
+          <w:numId w:val="19"/>
+        </w:numPr>
+        <w:tabs>
+          <w:tab w:val="left" w:pos="220"/>
+          <w:tab w:val="left" w:pos="720"/>
+        </w:tabs>
+        <w:autoSpaceDE w:val="0"/>
+        <w:autoSpaceDN w:val="0"/>
+        <w:adjustRightInd w:val="0"/>
+        <w:spacing w:line="360" w:lineRule="auto"/>
+        <w:ind w:leftChars="0"/>
+        <w:rPr>
+          <w:rFonts w:ascii="Verdana" w:hAnsi="Verdana" w:cs="Verdana"/>
+          <w:kern w:val="0"/>
+        </w:rPr>
+      </w:pPr>
+      <w:r>
+        <w:rPr>
+          <w:rFonts w:ascii="Courier" w:hAnsi="Courier" w:cs="Courier"/>
+          <w:color w:val="D1002E"/>
+          <w:kern w:val="0"/>
+        </w:rPr>
+        <w:t>ng-click</w:t>
+      </w:r>
+    </w:p>
+    <w:p>
+      <w:pPr>
+        <w:pStyle w:val="ListParagraph"/>
+        <w:widowControl/>
+        <w:numPr>
+          <w:ilvl w:val="0"/>
+          <w:numId w:val="19"/>
+        </w:numPr>
+        <w:tabs>
+          <w:tab w:val="left" w:pos="220"/>
+          <w:tab w:val="left" w:pos="720"/>
+        </w:tabs>
+        <w:autoSpaceDE w:val="0"/>
+        <w:autoSpaceDN w:val="0"/>
+        <w:adjustRightInd w:val="0"/>
+        <w:spacing w:line="360" w:lineRule="auto"/>
+        <w:ind w:leftChars="0"/>
+        <w:rPr>
+          <w:rFonts w:ascii="Verdana" w:hAnsi="Verdana" w:cs="Verdana"/>
+          <w:kern w:val="0"/>
+        </w:rPr>
+      </w:pPr>
+      <w:r>
+        <w:rPr>
+          <w:rFonts w:ascii="Courier" w:hAnsi="Courier" w:cs="Courier"/>
+          <w:color w:val="D1002E"/>
+          <w:kern w:val="0"/>
+        </w:rPr>
+        <w:t>ng-copy</w:t>
+      </w:r>
+    </w:p>
+    <w:p>
+      <w:pPr>
+        <w:pStyle w:val="ListParagraph"/>
+        <w:widowControl/>
+        <w:numPr>
+          <w:ilvl w:val="0"/>
+          <w:numId w:val="19"/>
+        </w:numPr>
+        <w:tabs>
+          <w:tab w:val="left" w:pos="220"/>
+          <w:tab w:val="left" w:pos="720"/>
+        </w:tabs>
+        <w:autoSpaceDE w:val="0"/>
+        <w:autoSpaceDN w:val="0"/>
+        <w:adjustRightInd w:val="0"/>
+        <w:spacing w:line="360" w:lineRule="auto"/>
+        <w:ind w:leftChars="0"/>
+        <w:rPr>
+          <w:rFonts w:ascii="Verdana" w:hAnsi="Verdana" w:cs="Verdana"/>
+          <w:kern w:val="0"/>
+        </w:rPr>
+      </w:pPr>
+      <w:r>
+        <w:rPr>
+          <w:rFonts w:ascii="Courier" w:hAnsi="Courier" w:cs="Courier"/>
+          <w:color w:val="D1002E"/>
+          <w:kern w:val="0"/>
+        </w:rPr>
+        <w:t>ng-cut</w:t>
+      </w:r>
+    </w:p>
+    <w:p>
+      <w:pPr>
+        <w:pStyle w:val="ListParagraph"/>
+        <w:widowControl/>
+        <w:numPr>
+          <w:ilvl w:val="0"/>
+          <w:numId w:val="19"/>
+        </w:numPr>
+        <w:tabs>
+          <w:tab w:val="left" w:pos="220"/>
+          <w:tab w:val="left" w:pos="720"/>
+        </w:tabs>
+        <w:autoSpaceDE w:val="0"/>
+        <w:autoSpaceDN w:val="0"/>
+        <w:adjustRightInd w:val="0"/>
+        <w:spacing w:line="360" w:lineRule="auto"/>
+        <w:ind w:leftChars="0"/>
+        <w:rPr>
+          <w:rFonts w:ascii="Verdana" w:hAnsi="Verdana" w:cs="Verdana"/>
+          <w:kern w:val="0"/>
+        </w:rPr>
+      </w:pPr>
+      <w:r>
+        <w:rPr>
+          <w:rFonts w:ascii="Courier" w:hAnsi="Courier" w:cs="Courier"/>
+          <w:color w:val="D1002E"/>
+          <w:kern w:val="0"/>
+        </w:rPr>
+        <w:t>ng-</w:t>
+      </w:r>
+      <w:proofErr w:type="spellStart"/>
+      <w:r>
+        <w:rPr>
+          <w:rFonts w:ascii="Courier" w:hAnsi="Courier" w:cs="Courier"/>
+          <w:color w:val="D1002E"/>
+          <w:kern w:val="0"/>
+        </w:rPr>
+        <w:t>dblclick</w:t>
+      </w:r>
+      <w:proofErr w:type="spellEnd"/>
+    </w:p>
+    <w:p>
+      <w:pPr>
+        <w:pStyle w:val="ListParagraph"/>
+        <w:widowControl/>
+        <w:numPr>
+          <w:ilvl w:val="0"/>
+          <w:numId w:val="19"/>
+        </w:numPr>
+        <w:tabs>
+          <w:tab w:val="left" w:pos="220"/>
+          <w:tab w:val="left" w:pos="720"/>
+        </w:tabs>
+        <w:autoSpaceDE w:val="0"/>
+        <w:autoSpaceDN w:val="0"/>
+        <w:adjustRightInd w:val="0"/>
+        <w:spacing w:line="360" w:lineRule="auto"/>
+        <w:ind w:leftChars="0"/>
+        <w:rPr>
+          <w:rFonts w:ascii="Verdana" w:hAnsi="Verdana" w:cs="Verdana"/>
+          <w:kern w:val="0"/>
+        </w:rPr>
+      </w:pPr>
+      <w:r>
+        <w:rPr>
+          <w:rFonts w:ascii="Courier" w:hAnsi="Courier" w:cs="Courier"/>
+          <w:color w:val="D1002E"/>
+          <w:kern w:val="0"/>
+        </w:rPr>
+        <w:t>ng-focus</w:t>
+      </w:r>
+    </w:p>
+    <w:p>
+      <w:pPr>
+        <w:pStyle w:val="ListParagraph"/>
+        <w:widowControl/>
+        <w:numPr>
+          <w:ilvl w:val="0"/>
+          <w:numId w:val="19"/>
+        </w:numPr>
+        <w:tabs>
+          <w:tab w:val="left" w:pos="220"/>
+          <w:tab w:val="left" w:pos="720"/>
+        </w:tabs>
+        <w:autoSpaceDE w:val="0"/>
+        <w:autoSpaceDN w:val="0"/>
+        <w:adjustRightInd w:val="0"/>
+        <w:spacing w:line="360" w:lineRule="auto"/>
+        <w:ind w:leftChars="0"/>
+        <w:rPr>
+          <w:rFonts w:ascii="Verdana" w:hAnsi="Verdana" w:cs="Verdana"/>
+          <w:kern w:val="0"/>
+        </w:rPr>
+      </w:pPr>
+      <w:r>
+        <w:rPr>
+          <w:rFonts w:ascii="Courier" w:hAnsi="Courier" w:cs="Courier"/>
+          <w:color w:val="D1002E"/>
+          <w:kern w:val="0"/>
+        </w:rPr>
+        <w:t>ng-</w:t>
+      </w:r>
+      <w:proofErr w:type="spellStart"/>
+      <w:r>
+        <w:rPr>
+          <w:rFonts w:ascii="Courier" w:hAnsi="Courier" w:cs="Courier"/>
+          <w:color w:val="D1002E"/>
+          <w:kern w:val="0"/>
+        </w:rPr>
+        <w:t>keydown</w:t>
+      </w:r>
+      <w:proofErr w:type="spellEnd"/>
+    </w:p>
+    <w:p>
+      <w:pPr>
+        <w:pStyle w:val="ListParagraph"/>
+        <w:widowControl/>
+        <w:numPr>
+          <w:ilvl w:val="0"/>
+          <w:numId w:val="19"/>
+        </w:numPr>
+        <w:tabs>
+          <w:tab w:val="left" w:pos="220"/>
+          <w:tab w:val="left" w:pos="720"/>
+        </w:tabs>
+        <w:autoSpaceDE w:val="0"/>
+        <w:autoSpaceDN w:val="0"/>
+        <w:adjustRightInd w:val="0"/>
+        <w:spacing w:line="360" w:lineRule="auto"/>
+        <w:ind w:leftChars="0"/>
+        <w:rPr>
+          <w:rFonts w:ascii="Verdana" w:hAnsi="Verdana" w:cs="Verdana"/>
+          <w:kern w:val="0"/>
+        </w:rPr>
+      </w:pPr>
+      <w:r>
+        <w:rPr>
+          <w:rFonts w:ascii="Courier" w:hAnsi="Courier" w:cs="Courier"/>
+          <w:color w:val="D1002E"/>
+          <w:kern w:val="0"/>
+        </w:rPr>
+        <w:t>ng-keypress</w:t>
+      </w:r>
+    </w:p>
+    <w:p>
+      <w:pPr>
+        <w:pStyle w:val="ListParagraph"/>
+        <w:widowControl/>
+        <w:numPr>
+          <w:ilvl w:val="0"/>
+          <w:numId w:val="19"/>
+        </w:numPr>
+        <w:tabs>
+          <w:tab w:val="left" w:pos="220"/>
+          <w:tab w:val="left" w:pos="720"/>
+        </w:tabs>
+        <w:autoSpaceDE w:val="0"/>
+        <w:autoSpaceDN w:val="0"/>
+        <w:adjustRightInd w:val="0"/>
+        <w:spacing w:line="360" w:lineRule="auto"/>
+        <w:ind w:leftChars="0"/>
+        <w:rPr>
+          <w:rFonts w:ascii="Verdana" w:hAnsi="Verdana" w:cs="Verdana"/>
+          <w:kern w:val="0"/>
+        </w:rPr>
+      </w:pPr>
+      <w:r>
+        <w:rPr>
+          <w:rFonts w:ascii="Courier" w:hAnsi="Courier" w:cs="Courier"/>
+          <w:color w:val="D1002E"/>
+          <w:kern w:val="0"/>
+        </w:rPr>
+        <w:t>ng-</w:t>
+      </w:r>
+      <w:proofErr w:type="spellStart"/>
+      <w:r>
+        <w:rPr>
+          <w:rFonts w:ascii="Courier" w:hAnsi="Courier" w:cs="Courier"/>
+          <w:color w:val="D1002E"/>
+          <w:kern w:val="0"/>
+        </w:rPr>
+        <w:t>keyup</w:t>
+      </w:r>
+      <w:proofErr w:type="spellEnd"/>
+    </w:p>
+    <w:p>
+      <w:pPr>
+        <w:pStyle w:val="ListParagraph"/>
+        <w:widowControl/>
+        <w:numPr>
+          <w:ilvl w:val="0"/>
+          <w:numId w:val="19"/>
+        </w:numPr>
+        <w:tabs>
+          <w:tab w:val="left" w:pos="220"/>
+          <w:tab w:val="left" w:pos="720"/>
+        </w:tabs>
+        <w:autoSpaceDE w:val="0"/>
+        <w:autoSpaceDN w:val="0"/>
+        <w:adjustRightInd w:val="0"/>
+        <w:spacing w:line="360" w:lineRule="auto"/>
+        <w:ind w:leftChars="0"/>
+        <w:rPr>
+          <w:rFonts w:ascii="Verdana" w:hAnsi="Verdana" w:cs="Verdana"/>
+          <w:kern w:val="0"/>
+        </w:rPr>
+      </w:pPr>
+      <w:r>
+        <w:rPr>
+          <w:rFonts w:ascii="Courier" w:hAnsi="Courier" w:cs="Courier"/>
+          <w:color w:val="D1002E"/>
+          <w:kern w:val="0"/>
+        </w:rPr>
+        <w:t>ng-</w:t>
+      </w:r>
+      <w:proofErr w:type="spellStart"/>
+      <w:r>
+        <w:rPr>
+          <w:rFonts w:ascii="Courier" w:hAnsi="Courier" w:cs="Courier"/>
+          <w:color w:val="D1002E"/>
+          <w:kern w:val="0"/>
+        </w:rPr>
+        <w:t>mousedown</w:t>
+      </w:r>
+      <w:proofErr w:type="spellEnd"/>
+    </w:p>
+    <w:p>
+      <w:pPr>
+        <w:pStyle w:val="ListParagraph"/>
+        <w:widowControl/>
+        <w:numPr>
+          <w:ilvl w:val="0"/>
+          <w:numId w:val="19"/>
+        </w:numPr>
+        <w:tabs>
+          <w:tab w:val="left" w:pos="220"/>
+          <w:tab w:val="left" w:pos="720"/>
+        </w:tabs>
+        <w:autoSpaceDE w:val="0"/>
+        <w:autoSpaceDN w:val="0"/>
+        <w:adjustRightInd w:val="0"/>
+        <w:spacing w:line="360" w:lineRule="auto"/>
+        <w:ind w:leftChars="0"/>
+        <w:rPr>
+          <w:rFonts w:ascii="Verdana" w:hAnsi="Verdana" w:cs="Verdana"/>
+          <w:kern w:val="0"/>
+        </w:rPr>
+      </w:pPr>
+      <w:r>
+        <w:rPr>
+          <w:rFonts w:ascii="Courier" w:hAnsi="Courier" w:cs="Courier"/>
+          <w:color w:val="D1002E"/>
+          <w:kern w:val="0"/>
+        </w:rPr>
+        <w:t>ng-</w:t>
+      </w:r>
+      <w:proofErr w:type="spellStart"/>
+      <w:r>
+        <w:rPr>
+          <w:rFonts w:ascii="Courier" w:hAnsi="Courier" w:cs="Courier"/>
+          <w:color w:val="D1002E"/>
+          <w:kern w:val="0"/>
+        </w:rPr>
+        <w:t>mouseenter</w:t>
+      </w:r>
+      <w:proofErr w:type="spellEnd"/>
+    </w:p>
+    <w:p>
+      <w:pPr>
+        <w:pStyle w:val="ListParagraph"/>
+        <w:widowControl/>
+        <w:numPr>
+          <w:ilvl w:val="0"/>
+          <w:numId w:val="19"/>
+        </w:numPr>
+        <w:tabs>
+          <w:tab w:val="left" w:pos="220"/>
+          <w:tab w:val="left" w:pos="720"/>
+        </w:tabs>
+        <w:autoSpaceDE w:val="0"/>
+        <w:autoSpaceDN w:val="0"/>
+        <w:adjustRightInd w:val="0"/>
+        <w:spacing w:line="360" w:lineRule="auto"/>
+        <w:ind w:leftChars="0"/>
+        <w:rPr>
+          <w:rFonts w:ascii="Verdana" w:hAnsi="Verdana" w:cs="Verdana"/>
+          <w:kern w:val="0"/>
+        </w:rPr>
+      </w:pPr>
+      <w:r>
+        <w:rPr>
+          <w:rFonts w:ascii="Courier" w:hAnsi="Courier" w:cs="Courier"/>
+          <w:color w:val="D1002E"/>
+          <w:kern w:val="0"/>
+        </w:rPr>
+        <w:t>ng-</w:t>
+      </w:r>
+      <w:proofErr w:type="spellStart"/>
+      <w:r>
+        <w:rPr>
+          <w:rFonts w:ascii="Courier" w:hAnsi="Courier" w:cs="Courier"/>
+          <w:color w:val="D1002E"/>
+          <w:kern w:val="0"/>
+        </w:rPr>
+        <w:t>mouseleave</w:t>
+      </w:r>
+      <w:proofErr w:type="spellEnd"/>
+    </w:p>
+    <w:p>
+      <w:pPr>
+        <w:pStyle w:val="ListParagraph"/>
+        <w:widowControl/>
+        <w:numPr>
+          <w:ilvl w:val="0"/>
+          <w:numId w:val="19"/>
+        </w:numPr>
+        <w:tabs>
+          <w:tab w:val="left" w:pos="220"/>
+          <w:tab w:val="left" w:pos="720"/>
+        </w:tabs>
+        <w:autoSpaceDE w:val="0"/>
+        <w:autoSpaceDN w:val="0"/>
+        <w:adjustRightInd w:val="0"/>
+        <w:spacing w:line="360" w:lineRule="auto"/>
+        <w:ind w:leftChars="0"/>
+        <w:rPr>
+          <w:rFonts w:ascii="Verdana" w:hAnsi="Verdana" w:cs="Verdana"/>
+          <w:kern w:val="0"/>
+        </w:rPr>
+      </w:pPr>
+      <w:r>
+        <w:rPr>
+          <w:rFonts w:ascii="Courier" w:hAnsi="Courier" w:cs="Courier"/>
+          <w:color w:val="D1002E"/>
+          <w:kern w:val="0"/>
+        </w:rPr>
+        <w:t>ng-</w:t>
+      </w:r>
+      <w:proofErr w:type="spellStart"/>
+      <w:r>
+        <w:rPr>
+          <w:rFonts w:ascii="Courier" w:hAnsi="Courier" w:cs="Courier"/>
+          <w:color w:val="D1002E"/>
+          <w:kern w:val="0"/>
+        </w:rPr>
+        <w:t>mousemove</w:t>
+      </w:r>
+      <w:proofErr w:type="spellEnd"/>
+    </w:p>
+    <w:p>
+      <w:pPr>
+        <w:pStyle w:val="ListParagraph"/>
+        <w:widowControl/>
+        <w:numPr>
+          <w:ilvl w:val="0"/>
+          <w:numId w:val="19"/>
+        </w:numPr>
+        <w:tabs>
+          <w:tab w:val="left" w:pos="220"/>
+          <w:tab w:val="left" w:pos="720"/>
+        </w:tabs>
+        <w:autoSpaceDE w:val="0"/>
+        <w:autoSpaceDN w:val="0"/>
+        <w:adjustRightInd w:val="0"/>
+        <w:spacing w:line="360" w:lineRule="auto"/>
+        <w:ind w:leftChars="0"/>
+        <w:rPr>
+          <w:rFonts w:ascii="Verdana" w:hAnsi="Verdana" w:cs="Verdana"/>
+          <w:kern w:val="0"/>
+        </w:rPr>
+      </w:pPr>
+      <w:r>
+        <w:rPr>
+          <w:rFonts w:ascii="Courier" w:hAnsi="Courier" w:cs="Courier"/>
+          <w:color w:val="D1002E"/>
+          <w:kern w:val="0"/>
+        </w:rPr>
+        <w:t>ng-</w:t>
+      </w:r>
+      <w:proofErr w:type="spellStart"/>
+      <w:r>
+        <w:rPr>
+          <w:rFonts w:ascii="Courier" w:hAnsi="Courier" w:cs="Courier"/>
+          <w:color w:val="D1002E"/>
+          <w:kern w:val="0"/>
+        </w:rPr>
+        <w:t>mouseover</w:t>
+      </w:r>
+      <w:proofErr w:type="spellEnd"/>
+    </w:p>
+    <w:p>
+      <w:pPr>
+        <w:pStyle w:val="ListParagraph"/>
+        <w:widowControl/>
+        <w:numPr>
+          <w:ilvl w:val="0"/>
+          <w:numId w:val="19"/>
+        </w:numPr>
+        <w:tabs>
+          <w:tab w:val="left" w:pos="220"/>
+          <w:tab w:val="left" w:pos="720"/>
+        </w:tabs>
+        <w:autoSpaceDE w:val="0"/>
+        <w:autoSpaceDN w:val="0"/>
+        <w:adjustRightInd w:val="0"/>
+        <w:spacing w:line="360" w:lineRule="auto"/>
+        <w:ind w:leftChars="0"/>
+        <w:rPr>
+          <w:rFonts w:ascii="Verdana" w:hAnsi="Verdana" w:cs="Verdana"/>
+          <w:kern w:val="0"/>
+        </w:rPr>
+      </w:pPr>
+      <w:r>
+        <w:rPr>
+          <w:rFonts w:ascii="Courier" w:hAnsi="Courier" w:cs="Courier"/>
+          <w:color w:val="D1002E"/>
+          <w:kern w:val="0"/>
+        </w:rPr>
+        <w:t>ng-</w:t>
+      </w:r>
+      <w:proofErr w:type="spellStart"/>
+      <w:r>
+        <w:rPr>
+          <w:rFonts w:ascii="Courier" w:hAnsi="Courier" w:cs="Courier"/>
+          <w:color w:val="D1002E"/>
+          <w:kern w:val="0"/>
+        </w:rPr>
+        <w:t>mouseup</w:t>
+      </w:r>
+    </w:p>
+    <w:p>
+      <w:pPr>
+        <w:pStyle w:val="ListParagraph"/>
+        <w:widowControl/>
+        <w:numPr>
+          <w:ilvl w:val="0"/>
+          <w:numId w:val="19"/>
+        </w:numPr>
+        <w:tabs>
+          <w:tab w:val="left" w:pos="220"/>
+          <w:tab w:val="left" w:pos="720"/>
+        </w:tabs>
+        <w:autoSpaceDE w:val="0"/>
+        <w:autoSpaceDN w:val="0"/>
+        <w:adjustRightInd w:val="0"/>
+        <w:spacing w:line="360" w:lineRule="auto"/>
+        <w:ind w:leftChars="0"/>
+        <w:rPr>
+          <w:rFonts w:ascii="Verdana" w:hAnsi="Verdana" w:cs="Verdana" w:hint="eastAsia"/>
+          <w:kern w:val="0"/>
+        </w:rPr>
+      </w:pPr>
+      <w:proofErr w:type="spellEnd"/>
+      <w:r>
+        <w:rPr>
+          <w:rFonts w:ascii="Courier" w:hAnsi="Courier" w:cs="Courier"/>
+          <w:color w:val="D1002E"/>
+          <w:kern w:val="0"/>
+        </w:rPr>
+        <w:t>ng-paste</w:t>
+      </w:r>
+    </w:p>
+    <w:p>
+      <w:pPr>
+        <w:spacing w:line="360" w:lineRule="auto"/>
+        <w:rPr>
+          <w:rFonts w:ascii="Courier" w:hAnsi="Courier" w:cs="Verdana"/>
+          <w:kern w:val="0"/>
+          <w:lang w:eastAsia="zh-CN"/>
+        </w:rPr>
+      </w:pPr>
+      <w:r>
+        <w:rPr>
+          <w:rFonts w:ascii="Courier" w:hAnsi="Courier" w:cs="Verdana"/>
+          <w:kern w:val="0"/>
+          <w:lang w:eastAsia="zh-CN"/>
+        </w:rPr>
+        <w:t>An AngularJS event will not overwrite an HTML event, both events will be executed.</w:t>
+      </w:r>
+    </w:p>
+    <w:p>
+      <w:pPr>
+        <w:pStyle w:val="Title"/>
+        <w:spacing w:line="360" w:lineRule="auto"/>
+        <w:rPr>
+          <w:rFonts w:ascii="Courier" w:hAnsi="Courier"/>
+          <w:sz w:val="24"/>
+          <w:szCs w:val="24"/>
+        </w:rPr>
+      </w:pPr>
+      <w:r>
+        <w:rPr>
+          <w:rFonts w:ascii="Courier" w:hAnsi="Courier"/>
+          <w:sz w:val="24"/>
+          <w:szCs w:val="24"/>
+        </w:rPr>
+        <w:t>AngularJS Forms</w:t>
+      </w:r>
+    </w:p>
+    <w:p>
+      <w:pPr>
+        <w:spacing w:line="360" w:lineRule="auto"/>
+        <w:rPr>
+          <w:rFonts w:ascii="Courier" w:hAnsi="Courier" w:cs="Verdana"/>
+          <w:kern w:val="0"/>
+          <w:lang w:eastAsia="zh-CN"/>
+        </w:rPr>
+      </w:pPr>
+      <w:r>
+        <w:rPr>
+          <w:rFonts w:ascii="Courier" w:hAnsi="Courier" w:cs="Verdana"/>
+          <w:kern w:val="0"/>
+          <w:lang w:eastAsia="zh-CN"/>
+        </w:rPr>
+        <w:t>Input controls are the HTML input elements:</w:t>
+      </w:r>
+    </w:p>
+    <w:p>
+      <w:pPr>
+        <w:pStyle w:val="ListParagraph"/>
+        <w:widowControl/>
+        <w:numPr>
+          <w:ilvl w:val="0"/>
+          <w:numId w:val="20"/>
+        </w:numPr>
+        <w:tabs>
+          <w:tab w:val="left" w:pos="220"/>
+          <w:tab w:val="left" w:pos="720"/>
+        </w:tabs>
+        <w:autoSpaceDE w:val="0"/>
+        <w:autoSpaceDN w:val="0"/>
+        <w:adjustRightInd w:val="0"/>
+        <w:spacing w:line="360" w:lineRule="auto"/>
+        <w:ind w:leftChars="0"/>
+        <w:rPr>
+          <w:rFonts w:ascii="Courier" w:hAnsi="Courier" w:cs="Verdana"/>
+          <w:kern w:val="0"/>
+          <w:lang w:eastAsia="zh-CN"/>
+        </w:rPr>
+      </w:pPr>
+      <w:r>
+        <w:rPr>
+          <w:rFonts w:ascii="Courier" w:hAnsi="Courier" w:cs="Verdana"/>
+          <w:kern w:val="0"/>
+          <w:lang w:eastAsia="zh-CN"/>
+        </w:rPr>
+        <w:t>input elements</w:t>
+      </w:r>
+    </w:p>
+    <w:p>
+      <w:pPr>
+        <w:pStyle w:val="ListParagraph"/>
+        <w:widowControl/>
+        <w:numPr>
+          <w:ilvl w:val="0"/>
+          <w:numId w:val="20"/>
+        </w:numPr>
+        <w:tabs>
+          <w:tab w:val="left" w:pos="220"/>
+          <w:tab w:val="left" w:pos="720"/>
+        </w:tabs>
+        <w:autoSpaceDE w:val="0"/>
+        <w:autoSpaceDN w:val="0"/>
+        <w:adjustRightInd w:val="0"/>
+        <w:spacing w:line="360" w:lineRule="auto"/>
+        <w:ind w:leftChars="0"/>
+        <w:rPr>
+          <w:rFonts w:ascii="Courier" w:hAnsi="Courier" w:cs="Verdana"/>
+          <w:kern w:val="0"/>
+          <w:lang w:eastAsia="zh-CN"/>
+        </w:rPr>
+      </w:pPr>
+      <w:r>
+        <w:rPr>
+          <w:rFonts w:ascii="Courier" w:hAnsi="Courier" w:cs="Verdana"/>
+          <w:kern w:val="0"/>
+          <w:lang w:eastAsia="zh-CN"/>
+        </w:rPr>
+        <w:t>select elements</w:t>
+      </w:r>
+    </w:p>
+    <w:p>
+      <w:pPr>
+        <w:pStyle w:val="ListParagraph"/>
+        <w:widowControl/>
+        <w:numPr>
+          <w:ilvl w:val="0"/>
+          <w:numId w:val="20"/>
+        </w:numPr>
+        <w:tabs>
+          <w:tab w:val="left" w:pos="220"/>
+          <w:tab w:val="left" w:pos="720"/>
+        </w:tabs>
+        <w:autoSpaceDE w:val="0"/>
+        <w:autoSpaceDN w:val="0"/>
+        <w:adjustRightInd w:val="0"/>
+        <w:spacing w:line="360" w:lineRule="auto"/>
+        <w:ind w:leftChars="0"/>
+        <w:rPr>
+          <w:rFonts w:ascii="Courier" w:hAnsi="Courier" w:cs="Verdana"/>
+          <w:kern w:val="0"/>
+          <w:lang w:eastAsia="zh-CN"/>
+        </w:rPr>
+      </w:pPr>
+      <w:r>
+        <w:rPr>
+          <w:rFonts w:ascii="Courier" w:hAnsi="Courier" w:cs="Verdana"/>
+          <w:kern w:val="0"/>
+          <w:lang w:eastAsia="zh-CN"/>
+        </w:rPr>
+        <w:t xml:space="preserve">button </w:t>
+      </w:r>
+      <w:proofErr w:type="spellStart"/>
+      <w:r>
+        <w:rPr>
+          <w:rFonts w:ascii="Courier" w:hAnsi="Courier" w:cs="Verdana"/>
+          <w:kern w:val="0"/>
+          <w:lang w:eastAsia="zh-CN"/>
+        </w:rPr>
+        <w:t>elements</w:t>
+      </w:r>
+    </w:p>
+    <w:p>
+      <w:pPr>
+        <w:pStyle w:val="ListParagraph"/>
+        <w:widowControl/>
+        <w:numPr>
+          <w:ilvl w:val="0"/>
+          <w:numId w:val="20"/>
+        </w:numPr>
+        <w:tabs>
+          <w:tab w:val="left" w:pos="220"/>
+          <w:tab w:val="left" w:pos="720"/>
+        </w:tabs>
+        <w:autoSpaceDE w:val="0"/>
+        <w:autoSpaceDN w:val="0"/>
+        <w:adjustRightInd w:val="0"/>
+        <w:spacing w:line="360" w:lineRule="auto"/>
+        <w:ind w:leftChars="0"/>
+        <w:rPr>
+          <w:rFonts w:ascii="Courier" w:hAnsi="Courier" w:cs="Verdana"/>
+          <w:kern w:val="0"/>
+          <w:lang w:eastAsia="zh-CN"/>
+        </w:rPr>
+      </w:pPr>
+      <w:r>
+        <w:rPr>
+          <w:rFonts w:ascii="Courier" w:hAnsi="Courier" w:cs="Verdana"/>
+          <w:kern w:val="0"/>
+          <w:lang w:eastAsia="zh-CN"/>
+        </w:rPr>
+        <w:t>textarea</w:t>
+      </w:r>
+      <w:proofErr w:type="spellEnd"/>
+      <w:r>
+        <w:rPr>
+          <w:rFonts w:ascii="Courier" w:hAnsi="Courier" w:cs="Verdana"/>
+          <w:kern w:val="0"/>
+          <w:lang w:eastAsia="zh-CN"/>
+        </w:rPr>
+        <w:t xml:space="preserve"> elements</w:t>
+      </w:r>
+    </w:p>
+    <w:p>
+      <w:pPr>
+        <w:pStyle w:val="Title"/>
+        <w:spacing w:line="360" w:lineRule="auto"/>
+        <w:rPr>
+          <w:rFonts w:ascii="Courier" w:hAnsi="Courier"/>
+          <w:sz w:val="24"/>
+          <w:szCs w:val="24"/>
+        </w:rPr>
+      </w:pPr>
+      <w:r>
+        <w:rPr>
+          <w:rFonts w:ascii="Courier" w:hAnsi="Courier"/>
+          <w:sz w:val="24"/>
+          <w:szCs w:val="24"/>
+        </w:rPr>
+        <w:t>AngularJS Form Validation</w:t>
+      </w:r>
+    </w:p>
+    <w:p>
+      <w:pPr>
+        <w:pStyle w:val="ListParagraph"/>
+        <w:numPr>
+          <w:ilvl w:val="0"/>
+          <w:numId w:val="21"/>
+        </w:numPr>
+        <w:spacing w:line="360" w:lineRule="auto"/>
+        <w:ind w:leftChars="0"/>
+        <w:rPr>
+          <w:rFonts w:ascii="Courier" w:hAnsi="Courier" w:cs="Verdana"/>
+          <w:kern w:val="0"/>
+          <w:lang w:eastAsia="zh-CN"/>
+        </w:rPr>
+      </w:pPr>
+      <w:r>
+        <w:rPr>
+          <w:rFonts w:ascii="Courier" w:hAnsi="Courier" w:cs="Verdana"/>
+          <w:kern w:val="0"/>
+          <w:lang w:eastAsia="zh-CN"/>
+        </w:rPr>
+        <w:t>AngularJS offers client-side form validation.</w:t>
+      </w:r>
+    </w:p>
+    <w:p>
+      <w:pPr>
+        <w:pStyle w:val="ListParagraph"/>
+        <w:numPr>
+          <w:ilvl w:val="0"/>
+          <w:numId w:val="21"/>
+        </w:numPr>
+        <w:spacing w:line="360" w:lineRule="auto"/>
+        <w:ind w:leftChars="0"/>
+        <w:rPr>
+          <w:rFonts w:ascii="Courier" w:hAnsi="Courier" w:cs="Verdana"/>
+          <w:kern w:val="0"/>
+          <w:lang w:eastAsia="zh-CN"/>
+        </w:rPr>
+      </w:pPr>
+      <w:r>
+        <w:rPr>
+          <w:rFonts w:ascii="Courier" w:hAnsi="Courier" w:cs="Verdana"/>
+          <w:kern w:val="0"/>
+          <w:lang w:eastAsia="zh-CN"/>
+        </w:rPr>
+        <w:t xml:space="preserve">AngularJS monitors the state of the form and input fields (input, </w:t>
+      </w:r>
+      <w:proofErr w:type="spellStart"/>
+      <w:r>
+        <w:rPr>
+          <w:rFonts w:ascii="Courier" w:hAnsi="Courier" w:cs="Verdana"/>
+          <w:kern w:val="0"/>
+          <w:lang w:eastAsia="zh-CN"/>
+        </w:rPr>
+        <w:t>textarea</w:t>
+      </w:r>
+      <w:proofErr w:type="spellEnd"/>
+      <w:r>
+        <w:rPr>
+          <w:rFonts w:ascii="Courier" w:hAnsi="Courier" w:cs="Verdana"/>
+          <w:kern w:val="0"/>
+          <w:lang w:eastAsia="zh-CN"/>
+        </w:rPr>
+        <w:t>, select), and lets you notify the user about the current state.</w:t>
+      </w:r>
+    </w:p>
+    <w:p>
+      <w:pPr>
+        <w:pStyle w:val="ListParagraph"/>
+        <w:numPr>
+          <w:ilvl w:val="0"/>
+          <w:numId w:val="21"/>
+        </w:numPr>
+        <w:spacing w:line="360" w:lineRule="auto"/>
+        <w:ind w:leftChars="0"/>
+        <w:rPr>
+          <w:rFonts w:ascii="Courier" w:hAnsi="Courier" w:cs="Verdana"/>
+          <w:kern w:val="0"/>
+          <w:lang w:eastAsia="zh-CN"/>
+        </w:rPr>
+      </w:pPr>
+      <w:r>
+        <w:rPr>
+          <w:rFonts w:ascii="Courier" w:hAnsi="Courier" w:cs="Verdana"/>
+          <w:kern w:val="0"/>
+          <w:lang w:eastAsia="zh-CN"/>
+        </w:rPr>
+        <w:t>AngularJS also holds information about whether they have been touched, or modified, or not.</w:t>
+      </w:r>
+    </w:p>
+    <w:p>
+      <w:pPr>
+        <w:pStyle w:val="ListParagraph"/>
+        <w:numPr>
+          <w:ilvl w:val="0"/>
+          <w:numId w:val="21"/>
+        </w:numPr>
+        <w:spacing w:line="360" w:lineRule="auto"/>
+        <w:ind w:leftChars="0"/>
+        <w:rPr>
+          <w:rFonts w:ascii="Courier" w:hAnsi="Courier" w:cs="Verdana"/>
+          <w:kern w:val="0"/>
+          <w:lang w:eastAsia="zh-CN"/>
+        </w:rPr>
+      </w:pPr>
+      <w:r>
+        <w:rPr>
+          <w:rFonts w:ascii="Courier" w:hAnsi="Courier" w:cs="Verdana"/>
+          <w:kern w:val="0"/>
+          <w:lang w:eastAsia="zh-CN"/>
+        </w:rPr>
+        <w:t>You can use standard HTML5 attributes to validate input, or you can make your own validation functions.</w:t>
+      </w:r>
+    </w:p>
+    <w:p>
+      <w:pPr>
+        <w:spacing w:line="360" w:lineRule="auto"/>
+        <w:rPr>
+          <w:rFonts w:ascii="Courier" w:hAnsi="Courier" w:cs="Verdana" w:hint="eastAsia"/>
+          <w:color w:val="FF0000"/>
+          <w:kern w:val="0"/>
+          <w:lang w:eastAsia="zh-CN"/>
+        </w:rPr>
+      </w:pPr>
+      <w:r>
+        <w:rPr>
+          <w:rFonts w:ascii="Courier" w:hAnsi="Courier" w:cs="Verdana"/>
+          <w:color w:val="FF0000"/>
+          <w:kern w:val="0"/>
+        </w:rPr>
+        <w:t>Client-side validation cannot alone secure user input. Server side validation is also necessary.</w:t>
+      </w:r>
+    </w:p>
+    <w:p>
+      <w:pPr>
+        <w:pStyle w:val="ListParagraph"/>
+        <w:numPr>
+          <w:ilvl w:val="0"/>
+          <w:numId w:val="21"/>
+        </w:numPr>
+        <w:spacing w:line="360" w:lineRule="auto"/>
+        <w:ind w:leftChars="0"/>
+        <w:rPr>
+          <w:rFonts w:ascii="Courier" w:hAnsi="Courier"/>
+          <w:color w:val="000000" w:themeColor="text1"/>
+          <w:lang w:eastAsia="zh-CN"/>
+        </w:rPr>
+      </w:pPr>
+      <w:r>
+        <w:rPr>
+          <w:rFonts w:ascii="Courier" w:hAnsi="Courier"/>
+          <w:color w:val="000000" w:themeColor="text1"/>
+          <w:lang w:eastAsia="zh-CN"/>
+        </w:rPr>
+        <w:t>Form State and Input State</w:t>
+      </w:r>
+      <w:r>
+        <w:rPr>
+          <w:rFonts w:ascii="Courier" w:hAnsi="Courier"/>
+          <w:color w:val="000000" w:themeColor="text1"/>
+          <w:lang w:eastAsia="zh-CN"/>
+        </w:rPr>
+        <w:t>:</w:t>
+      </w:r>
+    </w:p>
+    <w:p>
+      <w:pPr>
+        <w:spacing w:line="360" w:lineRule="auto"/>
+        <w:rPr>
+          <w:rFonts w:ascii="Courier" w:hAnsi="Courier"/>
+          <w:color w:val="000000" w:themeColor="text1"/>
+          <w:lang w:eastAsia="zh-CN"/>
+        </w:rPr>
+      </w:pPr>
+      <w:r>
+        <w:rPr>
+          <w:rFonts w:ascii="Courier" w:hAnsi="Courier"/>
+          <w:color w:val="000000" w:themeColor="text1"/>
+          <w:lang w:eastAsia="zh-CN"/>
+        </w:rPr>
+        <w:t>AngularJS is constantly updating the state of both the form and the input fields.</w:t>
+      </w:r>
+    </w:p>
+    <w:p>
+      <w:pPr>
+        <w:spacing w:line="360" w:lineRule="auto"/>
+        <w:rPr>
+          <w:rFonts w:ascii="Courier" w:hAnsi="Courier"/>
+          <w:b/>
+          <w:color w:val="000000" w:themeColor="text1"/>
+          <w:lang w:eastAsia="zh-CN"/>
+        </w:rPr>
+      </w:pPr>
+      <w:r>
+        <w:rPr>
+          <w:rFonts w:ascii="Courier" w:hAnsi="Courier"/>
+          <w:b/>
+          <w:color w:val="000000" w:themeColor="text1"/>
+          <w:lang w:eastAsia="zh-CN"/>
+        </w:rPr>
+        <w:t>Input fields have the following states:</w:t>
+      </w:r>
+    </w:p>
+    <w:p>
+      <w:pPr>
+        <w:pStyle w:val="ListParagraph"/>
+        <w:widowControl/>
+        <w:numPr>
+          <w:ilvl w:val="0"/>
+          <w:numId w:val="22"/>
+        </w:numPr>
+        <w:tabs>
+          <w:tab w:val="left" w:pos="220"/>
+          <w:tab w:val="left" w:pos="720"/>
+        </w:tabs>
+        <w:autoSpaceDE w:val="0"/>
+        <w:autoSpaceDN w:val="0"/>
+        <w:adjustRightInd w:val="0"/>
+        <w:spacing w:line="360" w:lineRule="auto"/>
+        <w:ind w:leftChars="0"/>
+        <w:rPr>
+          <w:rFonts w:ascii="Courier" w:hAnsi="Courier" w:cs="Verdana"/>
+          <w:kern w:val="0"/>
+        </w:rPr>
+      </w:pPr>
+      <w:r>
+        <w:rPr>
+          <w:rFonts w:ascii="Courier" w:hAnsi="Courier" w:cs="Courier"/>
+          <w:color w:val="D1002E"/>
+          <w:kern w:val="0"/>
+        </w:rPr>
+        <w:t>$untouched</w:t>
+      </w:r>
+      <w:r>
+        <w:rPr>
+          <w:rFonts w:ascii="Courier" w:hAnsi="Courier" w:cs="Verdana"/>
+          <w:kern w:val="0"/>
+        </w:rPr>
+        <w:t xml:space="preserve"> The field has not been touched yet</w:t>
+      </w:r>
+    </w:p>
+    <w:p>
+      <w:pPr>
+        <w:pStyle w:val="ListParagraph"/>
+        <w:widowControl/>
+        <w:numPr>
+          <w:ilvl w:val="0"/>
+          <w:numId w:val="22"/>
+        </w:numPr>
+        <w:tabs>
+          <w:tab w:val="left" w:pos="220"/>
+          <w:tab w:val="left" w:pos="720"/>
+        </w:tabs>
+        <w:autoSpaceDE w:val="0"/>
+        <w:autoSpaceDN w:val="0"/>
+        <w:adjustRightInd w:val="0"/>
+        <w:spacing w:line="360" w:lineRule="auto"/>
+        <w:ind w:leftChars="0"/>
+        <w:rPr>
+          <w:rFonts w:ascii="Courier" w:hAnsi="Courier" w:cs="Verdana"/>
+          <w:kern w:val="0"/>
+        </w:rPr>
+      </w:pPr>
+      <w:r>
+        <w:rPr>
+          <w:rFonts w:ascii="Courier" w:hAnsi="Courier" w:cs="Courier"/>
+          <w:color w:val="D1002E"/>
+          <w:kern w:val="0"/>
+        </w:rPr>
+        <w:t>$touched</w:t>
+      </w:r>
+      <w:r>
+        <w:rPr>
+          <w:rFonts w:ascii="Courier" w:hAnsi="Courier" w:cs="Verdana"/>
+          <w:kern w:val="0"/>
+        </w:rPr>
+        <w:t xml:space="preserve"> The field has been touched</w:t>
+      </w:r>
+    </w:p>
+    <w:p>
+      <w:pPr>
+        <w:pStyle w:val="ListParagraph"/>
+        <w:widowControl/>
+        <w:numPr>
+          <w:ilvl w:val="0"/>
+          <w:numId w:val="22"/>
+        </w:numPr>
+        <w:tabs>
+          <w:tab w:val="left" w:pos="220"/>
+          <w:tab w:val="left" w:pos="720"/>
+        </w:tabs>
+        <w:autoSpaceDE w:val="0"/>
+        <w:autoSpaceDN w:val="0"/>
+        <w:adjustRightInd w:val="0"/>
+        <w:spacing w:line="360" w:lineRule="auto"/>
+        <w:ind w:leftChars="0"/>
+        <w:rPr>
+          <w:rFonts w:ascii="Courier" w:hAnsi="Courier" w:cs="Verdana"/>
+          <w:kern w:val="0"/>
+        </w:rPr>
+      </w:pPr>
+      <w:r>
+        <w:rPr>
+          <w:rFonts w:ascii="Courier" w:hAnsi="Courier" w:cs="Courier"/>
+          <w:color w:val="D1002E"/>
+          <w:kern w:val="0"/>
+        </w:rPr>
+        <w:t>$pristine</w:t>
+      </w:r>
+      <w:r>
+        <w:rPr>
+          <w:rFonts w:ascii="Courier" w:hAnsi="Courier" w:cs="Verdana"/>
+          <w:kern w:val="0"/>
+        </w:rPr>
+        <w:t xml:space="preserve"> The field has not been modified yet</w:t>
+      </w:r>
+    </w:p>
+    <w:p>
+      <w:pPr>
+        <w:pStyle w:val="ListParagraph"/>
+        <w:widowControl/>
+        <w:numPr>
+          <w:ilvl w:val="0"/>
+          <w:numId w:val="22"/>
+        </w:numPr>
+        <w:tabs>
+          <w:tab w:val="left" w:pos="220"/>
+          <w:tab w:val="left" w:pos="720"/>
+        </w:tabs>
+        <w:autoSpaceDE w:val="0"/>
+        <w:autoSpaceDN w:val="0"/>
+        <w:adjustRightInd w:val="0"/>
+        <w:spacing w:line="360" w:lineRule="auto"/>
+        <w:ind w:leftChars="0"/>
+        <w:rPr>
+          <w:rFonts w:ascii="Courier" w:hAnsi="Courier" w:cs="Verdana"/>
+          <w:kern w:val="0"/>
+        </w:rPr>
+      </w:pPr>
+      <w:r>
+        <w:rPr>
+          <w:rFonts w:ascii="Courier" w:hAnsi="Courier" w:cs="Courier"/>
+          <w:color w:val="D1002E"/>
+          <w:kern w:val="0"/>
+        </w:rPr>
+        <w:t>$dirty</w:t>
+      </w:r>
+      <w:r>
+        <w:rPr>
+          <w:rFonts w:ascii="Courier" w:hAnsi="Courier" w:cs="Verdana"/>
+          <w:kern w:val="0"/>
+        </w:rPr>
+        <w:t xml:space="preserve"> The field has been modified</w:t>
+      </w:r>
+    </w:p>
+    <w:p>
+      <w:pPr>
+        <w:pStyle w:val="ListParagraph"/>
+        <w:widowControl/>
+        <w:numPr>
+          <w:ilvl w:val="0"/>
+          <w:numId w:val="22"/>
+        </w:numPr>
+        <w:tabs>
+          <w:tab w:val="left" w:pos="220"/>
+          <w:tab w:val="left" w:pos="720"/>
+        </w:tabs>
+        <w:autoSpaceDE w:val="0"/>
+        <w:autoSpaceDN w:val="0"/>
+        <w:adjustRightInd w:val="0"/>
+        <w:spacing w:line="360" w:lineRule="auto"/>
+        <w:ind w:leftChars="0"/>
+        <w:rPr>
+          <w:rFonts w:ascii="Courier" w:hAnsi="Courier" w:cs="Verdana"/>
+          <w:kern w:val="0"/>
+        </w:rPr>
+      </w:pPr>
+      <w:r>
+        <w:rPr>
+          <w:rFonts w:ascii="Courier" w:hAnsi="Courier" w:cs="Courier"/>
+          <w:color w:val="D1002E"/>
+          <w:kern w:val="0"/>
+        </w:rPr>
+        <w:t>$invalid</w:t>
+      </w:r>
+      <w:r>
+        <w:rPr>
+          <w:rFonts w:ascii="Courier" w:hAnsi="Courier" w:cs="Verdana"/>
+          <w:kern w:val="0"/>
+        </w:rPr>
+        <w:t xml:space="preserve"> The field content is not valid</w:t>
+      </w:r>
+    </w:p>
+    <w:p>
+      <w:pPr>
+        <w:pStyle w:val="ListParagraph"/>
+        <w:widowControl/>
+        <w:numPr>
+          <w:ilvl w:val="0"/>
+          <w:numId w:val="22"/>
+        </w:numPr>
+        <w:tabs>
+          <w:tab w:val="left" w:pos="220"/>
+          <w:tab w:val="left" w:pos="720"/>
+        </w:tabs>
+        <w:autoSpaceDE w:val="0"/>
+        <w:autoSpaceDN w:val="0"/>
+        <w:adjustRightInd w:val="0"/>
+        <w:spacing w:line="360" w:lineRule="auto"/>
+        <w:ind w:leftChars="0"/>
+        <w:rPr>
+          <w:rFonts w:ascii="Courier" w:hAnsi="Courier" w:cs="Verdana"/>
+          <w:kern w:val="0"/>
+        </w:rPr>
+      </w:pPr>
+      <w:r>
+        <w:rPr>
+          <w:rFonts w:ascii="Courier" w:hAnsi="Courier" w:cs="Courier"/>
+          <w:color w:val="D1002E"/>
+          <w:kern w:val="0"/>
+        </w:rPr>
+        <w:t>$valid</w:t>
+      </w:r>
+      <w:r>
+        <w:rPr>
+          <w:rFonts w:ascii="Courier" w:hAnsi="Courier" w:cs="Verdana"/>
+          <w:kern w:val="0"/>
+        </w:rPr>
+        <w:t xml:space="preserve"> The field content is valid</w:t>
+      </w:r>
+    </w:p>
+    <w:p>
+      <w:pPr>
+        <w:widowControl/>
+        <w:tabs>
+          <w:tab w:val="left" w:pos="220"/>
+          <w:tab w:val="left" w:pos="720"/>
+        </w:tabs>
+        <w:autoSpaceDE w:val="0"/>
+        <w:autoSpaceDN w:val="0"/>
+        <w:adjustRightInd w:val="0"/>
+        <w:spacing w:line="360" w:lineRule="auto"/>
+        <w:rPr>
+          <w:rFonts w:ascii="Courier" w:hAnsi="Courier" w:cs="Verdana"/>
+          <w:kern w:val="0"/>
+        </w:rPr>
+      </w:pPr>
+      <w:r>
+        <w:rPr>
+          <w:rFonts w:ascii="Courier" w:hAnsi="Courier" w:cs="Verdana"/>
+          <w:kern w:val="0"/>
+        </w:rPr>
+        <w:t xml:space="preserve">They are all properties of the input field, and are either </w:t>
+      </w:r>
+      <w:r>
+        <w:rPr>
+          <w:rFonts w:ascii="Courier" w:hAnsi="Courier" w:cs="Courier"/>
+          <w:color w:val="D1002E"/>
+          <w:kern w:val="0"/>
+        </w:rPr>
+        <w:t>true</w:t>
+      </w:r>
+      <w:r>
+        <w:rPr>
+          <w:rFonts w:ascii="Courier" w:hAnsi="Courier" w:cs="Verdana"/>
+          <w:kern w:val="0"/>
+        </w:rPr>
+        <w:t xml:space="preserve"> or </w:t>
+      </w:r>
+      <w:r>
+        <w:rPr>
+          <w:rFonts w:ascii="Courier" w:hAnsi="Courier" w:cs="Courier"/>
+          <w:color w:val="D1002E"/>
+          <w:kern w:val="0"/>
+        </w:rPr>
+        <w:t>false</w:t>
+      </w:r>
+      <w:r>
+        <w:rPr>
+          <w:rFonts w:ascii="Courier" w:hAnsi="Courier" w:cs="Verdana"/>
+          <w:kern w:val="0"/>
+        </w:rPr>
+        <w:t>.</w:t>
+      </w:r>
+    </w:p>
+    <w:p>
+      <w:pPr>
+        <w:widowControl/>
+        <w:tabs>
+          <w:tab w:val="left" w:pos="220"/>
+          <w:tab w:val="left" w:pos="720"/>
+        </w:tabs>
+        <w:autoSpaceDE w:val="0"/>
+        <w:autoSpaceDN w:val="0"/>
+        <w:adjustRightInd w:val="0"/>
+        <w:spacing w:line="360" w:lineRule="auto"/>
+        <w:rPr>
+          <w:rFonts w:ascii="Courier" w:hAnsi="Courier" w:cs="Verdana" w:hint="eastAsia"/>
+          <w:b/>
+          <w:kern w:val="0"/>
+          <w:lang w:eastAsia="zh-CN"/>
+        </w:rPr>
+      </w:pPr>
+      <w:r>
+        <w:rPr>
+          <w:rFonts w:ascii="Courier" w:hAnsi="Courier" w:cs="Verdana"/>
+          <w:b/>
+          <w:kern w:val="0"/>
+        </w:rPr>
+        <w:t>Forms have the following states:</w:t>
+      </w:r>
+    </w:p>
+    <w:p>
+      <w:pPr>
+        <w:pStyle w:val="ListParagraph"/>
+        <w:widowControl/>
+        <w:numPr>
+          <w:ilvl w:val="0"/>
+          <w:numId w:val="23"/>
+        </w:numPr>
+        <w:tabs>
+          <w:tab w:val="left" w:pos="220"/>
+          <w:tab w:val="left" w:pos="720"/>
+        </w:tabs>
+        <w:autoSpaceDE w:val="0"/>
+        <w:autoSpaceDN w:val="0"/>
+        <w:adjustRightInd w:val="0"/>
+        <w:spacing w:line="360" w:lineRule="auto"/>
+        <w:ind w:leftChars="0"/>
+        <w:rPr>
+          <w:rFonts w:ascii="Courier" w:hAnsi="Courier" w:cs="Verdana"/>
+          <w:kern w:val="0"/>
+        </w:rPr>
+      </w:pPr>
+      <w:r>
+        <w:rPr>
+          <w:rFonts w:ascii="Courier" w:hAnsi="Courier" w:cs="Courier"/>
+          <w:color w:val="D1002E"/>
+          <w:kern w:val="0"/>
+        </w:rPr>
+        <w:t>$pristine</w:t>
+      </w:r>
+      <w:r>
+        <w:rPr>
+          <w:rFonts w:ascii="Courier" w:hAnsi="Courier" w:cs="Verdana"/>
+          <w:kern w:val="0"/>
+        </w:rPr>
+        <w:t xml:space="preserve"> No fields have been modified yet</w:t>
+      </w:r>
+    </w:p>
+    <w:p>
+      <w:pPr>
+        <w:pStyle w:val="ListParagraph"/>
+        <w:widowControl/>
+        <w:numPr>
+          <w:ilvl w:val="0"/>
+          <w:numId w:val="23"/>
+        </w:numPr>
+        <w:tabs>
+          <w:tab w:val="left" w:pos="220"/>
+          <w:tab w:val="left" w:pos="720"/>
+        </w:tabs>
+        <w:autoSpaceDE w:val="0"/>
+        <w:autoSpaceDN w:val="0"/>
+        <w:adjustRightInd w:val="0"/>
+        <w:spacing w:line="360" w:lineRule="auto"/>
+        <w:ind w:leftChars="0"/>
+        <w:rPr>
+          <w:rFonts w:ascii="Courier" w:hAnsi="Courier" w:cs="Verdana"/>
+          <w:kern w:val="0"/>
+        </w:rPr>
+      </w:pPr>
+      <w:r>
+        <w:rPr>
+          <w:rFonts w:ascii="Courier" w:hAnsi="Courier" w:cs="Courier"/>
+          <w:color w:val="D1002E"/>
+          <w:kern w:val="0"/>
+        </w:rPr>
+        <w:t>$dirty</w:t>
+      </w:r>
+      <w:r>
+        <w:rPr>
+          <w:rFonts w:ascii="Courier" w:hAnsi="Courier" w:cs="Verdana"/>
+          <w:kern w:val="0"/>
+        </w:rPr>
+        <w:t xml:space="preserve"> One or more have been modified</w:t>
+      </w:r>
+    </w:p>
+    <w:p>
+      <w:pPr>
+        <w:pStyle w:val="ListParagraph"/>
+        <w:widowControl/>
+        <w:numPr>
+          <w:ilvl w:val="0"/>
+          <w:numId w:val="23"/>
+        </w:numPr>
+        <w:tabs>
+          <w:tab w:val="left" w:pos="220"/>
+          <w:tab w:val="left" w:pos="720"/>
+        </w:tabs>
+        <w:autoSpaceDE w:val="0"/>
+        <w:autoSpaceDN w:val="0"/>
+        <w:adjustRightInd w:val="0"/>
+        <w:spacing w:line="360" w:lineRule="auto"/>
+        <w:ind w:leftChars="0"/>
+        <w:rPr>
+          <w:rFonts w:ascii="Courier" w:hAnsi="Courier" w:cs="Verdana"/>
+          <w:kern w:val="0"/>
+        </w:rPr>
+      </w:pPr>
+      <w:r>
+        <w:rPr>
+          <w:rFonts w:ascii="Courier" w:hAnsi="Courier" w:cs="Courier"/>
+          <w:color w:val="D1002E"/>
+          <w:kern w:val="0"/>
+        </w:rPr>
+        <w:t>$invalid</w:t>
+      </w:r>
+      <w:r>
+        <w:rPr>
+          <w:rFonts w:ascii="Courier" w:hAnsi="Courier" w:cs="Verdana"/>
+          <w:kern w:val="0"/>
+        </w:rPr>
+        <w:t xml:space="preserve"> The form content is not valid</w:t>
+      </w:r>
+    </w:p>
+    <w:p>
+      <w:pPr>
+        <w:pStyle w:val="ListParagraph"/>
+        <w:widowControl/>
+        <w:numPr>
+          <w:ilvl w:val="0"/>
+          <w:numId w:val="23"/>
+        </w:numPr>
+        <w:tabs>
+          <w:tab w:val="left" w:pos="220"/>
+          <w:tab w:val="left" w:pos="720"/>
+        </w:tabs>
+        <w:autoSpaceDE w:val="0"/>
+        <w:autoSpaceDN w:val="0"/>
+        <w:adjustRightInd w:val="0"/>
+        <w:spacing w:line="360" w:lineRule="auto"/>
+        <w:ind w:leftChars="0"/>
+        <w:rPr>
+          <w:rFonts w:ascii="Courier" w:hAnsi="Courier" w:cs="Verdana"/>
+          <w:kern w:val="0"/>
+        </w:rPr>
+      </w:pPr>
+      <w:r>
+        <w:rPr>
+          <w:rFonts w:ascii="Courier" w:hAnsi="Courier" w:cs="Courier"/>
+          <w:color w:val="D1002E"/>
+          <w:kern w:val="0"/>
+        </w:rPr>
+        <w:t>$valid</w:t>
+      </w:r>
+      <w:r>
+        <w:rPr>
+          <w:rFonts w:ascii="Courier" w:hAnsi="Courier" w:cs="Verdana"/>
+          <w:kern w:val="0"/>
+        </w:rPr>
+        <w:t xml:space="preserve"> The form content is valid</w:t>
+      </w:r>
+    </w:p>
+    <w:p>
+      <w:pPr>
+        <w:pStyle w:val="ListParagraph"/>
+        <w:widowControl/>
+        <w:numPr>
+          <w:ilvl w:val="0"/>
+          <w:numId w:val="23"/>
+        </w:numPr>
+        <w:tabs>
+          <w:tab w:val="left" w:pos="220"/>
+          <w:tab w:val="left" w:pos="720"/>
+        </w:tabs>
+        <w:autoSpaceDE w:val="0"/>
+        <w:autoSpaceDN w:val="0"/>
+        <w:adjustRightInd w:val="0"/>
+        <w:spacing w:line="360" w:lineRule="auto"/>
+        <w:ind w:leftChars="0"/>
+        <w:rPr>
+          <w:rFonts w:ascii="Courier" w:hAnsi="Courier" w:cs="Verdana"/>
+          <w:kern w:val="0"/>
+        </w:rPr>
+      </w:pPr>
+      <w:r>
+        <w:rPr>
+          <w:rFonts w:ascii="Courier" w:hAnsi="Courier" w:cs="Courier"/>
+          <w:color w:val="D1002E"/>
+          <w:kern w:val="0"/>
+        </w:rPr>
+        <w:t>$submitted</w:t>
+      </w:r>
+      <w:r>
+        <w:rPr>
+          <w:rFonts w:ascii="Courier" w:hAnsi="Courier" w:cs="Verdana"/>
+          <w:kern w:val="0"/>
+        </w:rPr>
+        <w:t xml:space="preserve"> The form is submitted</w:t>
+      </w:r>
+    </w:p>
+    <w:p>
+      <w:pPr>
+        <w:widowControl/>
+        <w:tabs>
+          <w:tab w:val="left" w:pos="220"/>
+          <w:tab w:val="left" w:pos="720"/>
+        </w:tabs>
+        <w:autoSpaceDE w:val="0"/>
+        <w:autoSpaceDN w:val="0"/>
+        <w:adjustRightInd w:val="0"/>
+        <w:spacing w:line="360" w:lineRule="auto"/>
+        <w:rPr>
+          <w:rFonts w:ascii="Courier" w:hAnsi="Courier" w:cs="Verdana"/>
+          <w:kern w:val="0"/>
+          <w:lang w:eastAsia="zh-CN"/>
+        </w:rPr>
+      </w:pPr>
+      <w:r>
+        <w:rPr>
+          <w:rFonts w:ascii="Courier" w:hAnsi="Courier" w:cs="Verdana"/>
+          <w:kern w:val="0"/>
+        </w:rPr>
+        <w:t xml:space="preserve">They are all properties of the form, and are either </w:t>
+      </w:r>
+      <w:r>
+        <w:rPr>
+          <w:rFonts w:ascii="Courier" w:hAnsi="Courier" w:cs="Courier"/>
+          <w:color w:val="D1002E"/>
+          <w:kern w:val="0"/>
+        </w:rPr>
+        <w:t>true</w:t>
+      </w:r>
+      <w:r>
+        <w:rPr>
+          <w:rFonts w:ascii="Courier" w:hAnsi="Courier" w:cs="Verdana"/>
+          <w:kern w:val="0"/>
+        </w:rPr>
+        <w:t xml:space="preserve"> or </w:t>
+      </w:r>
+      <w:r>
+        <w:rPr>
+          <w:rFonts w:ascii="Courier" w:hAnsi="Courier" w:cs="Courier"/>
+          <w:color w:val="D1002E"/>
+          <w:kern w:val="0"/>
+        </w:rPr>
+        <w:t>false</w:t>
+      </w:r>
+      <w:r>
+        <w:rPr>
+          <w:rFonts w:ascii="Courier" w:hAnsi="Courier" w:cs="Verdana"/>
+          <w:kern w:val="0"/>
+        </w:rPr>
+        <w:t>.</w:t>
+      </w:r>
+    </w:p>
+    <w:p>
+      <w:pPr>
+        <w:pStyle w:val="ListParagraph"/>
+        <w:widowControl/>
+        <w:numPr>
+          <w:ilvl w:val="0"/>
+          <w:numId w:val="21"/>
+        </w:numPr>
+        <w:tabs>
+          <w:tab w:val="left" w:pos="220"/>
+          <w:tab w:val="left" w:pos="720"/>
+        </w:tabs>
+        <w:autoSpaceDE w:val="0"/>
+        <w:autoSpaceDN w:val="0"/>
+        <w:adjustRightInd w:val="0"/>
+        <w:spacing w:line="360" w:lineRule="auto"/>
+        <w:ind w:leftChars="0"/>
+        <w:rPr>
+          <w:rFonts w:ascii="Courier" w:hAnsi="Courier" w:cs="Verdana"/>
+          <w:kern w:val="0"/>
+          <w:lang w:eastAsia="zh-CN"/>
+        </w:rPr>
+      </w:pPr>
+      <w:r>
+        <w:rPr>
+          <w:rFonts w:ascii="Courier" w:hAnsi="Courier" w:cs="Verdana"/>
+          <w:kern w:val="0"/>
+          <w:lang w:eastAsia="zh-CN"/>
+        </w:rPr>
+        <w:t>CSS Classes</w:t>
+      </w:r>
+    </w:p>
+    <w:p>
+      <w:pPr>
+        <w:widowControl/>
+        <w:tabs>
+          <w:tab w:val="left" w:pos="220"/>
+          <w:tab w:val="left" w:pos="720"/>
+        </w:tabs>
+        <w:autoSpaceDE w:val="0"/>
+        <w:autoSpaceDN w:val="0"/>
+        <w:adjustRightInd w:val="0"/>
+        <w:spacing w:line="360" w:lineRule="auto"/>
+        <w:rPr>
+          <w:rFonts w:ascii="Courier" w:hAnsi="Courier" w:cs="Verdana"/>
+          <w:kern w:val="0"/>
+          <w:lang w:eastAsia="zh-CN"/>
+        </w:rPr>
+      </w:pPr>
+      <w:r>
+        <w:rPr>
+          <w:rFonts w:ascii="Courier" w:hAnsi="Courier" w:cs="Verdana"/>
+          <w:kern w:val="0"/>
+          <w:lang w:eastAsia="zh-CN"/>
+        </w:rPr>
+        <w:t>AngularJS adds CSS classes to forms and input fields depending on their states.</w:t>
+      </w:r>
+    </w:p>
+    <w:p>
+      <w:pPr>
+        <w:widowControl/>
+        <w:tabs>
+          <w:tab w:val="left" w:pos="220"/>
+          <w:tab w:val="left" w:pos="720"/>
+        </w:tabs>
+        <w:autoSpaceDE w:val="0"/>
+        <w:autoSpaceDN w:val="0"/>
+        <w:adjustRightInd w:val="0"/>
+        <w:spacing w:line="360" w:lineRule="auto"/>
+        <w:rPr>
+          <w:rFonts w:ascii="Courier" w:hAnsi="Courier" w:cs="Verdana"/>
+          <w:kern w:val="0"/>
+          <w:lang w:eastAsia="zh-CN"/>
+        </w:rPr>
+      </w:pPr>
+      <w:r>
+        <w:rPr>
+          <w:rFonts w:ascii="Courier" w:hAnsi="Courier" w:cs="Verdana"/>
+          <w:kern w:val="0"/>
+          <w:lang w:eastAsia="zh-CN"/>
+        </w:rPr>
+        <w:t>The following classes are added to, or removed from, input fields:</w:t>
+      </w:r>
+    </w:p>
+    <w:p>
+      <w:pPr>
+        <w:pStyle w:val="ListParagraph"/>
+        <w:widowControl/>
+        <w:numPr>
+          <w:ilvl w:val="0"/>
+          <w:numId w:val="24"/>
+        </w:numPr>
+        <w:tabs>
+          <w:tab w:val="left" w:pos="220"/>
+          <w:tab w:val="left" w:pos="720"/>
+        </w:tabs>
+        <w:autoSpaceDE w:val="0"/>
+        <w:autoSpaceDN w:val="0"/>
+        <w:adjustRightInd w:val="0"/>
+        <w:spacing w:line="360" w:lineRule="auto"/>
+        <w:ind w:leftChars="0"/>
+        <w:rPr>
+          <w:rFonts w:ascii="Courier" w:hAnsi="Courier" w:cs="Verdana"/>
+          <w:kern w:val="0"/>
+        </w:rPr>
+      </w:pPr>
+      <w:r>
+        <w:rPr>
+          <w:rFonts w:ascii="Courier" w:hAnsi="Courier" w:cs="Courier"/>
+          <w:color w:val="D1002E"/>
+          <w:kern w:val="0"/>
+        </w:rPr>
+        <w:t>ng-untouched</w:t>
+      </w:r>
+      <w:r>
+        <w:rPr>
+          <w:rFonts w:ascii="Courier" w:hAnsi="Courier" w:cs="Verdana"/>
+          <w:kern w:val="0"/>
+        </w:rPr>
+        <w:t xml:space="preserve"> The field has not been touched yet</w:t>
+      </w:r>
+    </w:p>
+    <w:p>
+      <w:pPr>
+        <w:pStyle w:val="ListParagraph"/>
+        <w:widowControl/>
+        <w:numPr>
+          <w:ilvl w:val="0"/>
+          <w:numId w:val="24"/>
+        </w:numPr>
+        <w:tabs>
+          <w:tab w:val="left" w:pos="220"/>
+          <w:tab w:val="left" w:pos="720"/>
+        </w:tabs>
+        <w:autoSpaceDE w:val="0"/>
+        <w:autoSpaceDN w:val="0"/>
+        <w:adjustRightInd w:val="0"/>
+        <w:spacing w:line="360" w:lineRule="auto"/>
+        <w:ind w:leftChars="0"/>
+        <w:rPr>
+          <w:rFonts w:ascii="Courier" w:hAnsi="Courier" w:cs="Verdana"/>
+          <w:kern w:val="0"/>
+        </w:rPr>
+      </w:pPr>
+      <w:r>
+        <w:rPr>
+          <w:rFonts w:ascii="Courier" w:hAnsi="Courier" w:cs="Courier"/>
+          <w:color w:val="D1002E"/>
+          <w:kern w:val="0"/>
+        </w:rPr>
+        <w:t>ng-touched</w:t>
+      </w:r>
+      <w:r>
+        <w:rPr>
+          <w:rFonts w:ascii="Courier" w:hAnsi="Courier" w:cs="Verdana"/>
+          <w:kern w:val="0"/>
+        </w:rPr>
+        <w:t xml:space="preserve"> The field has been touched</w:t>
+      </w:r>
+    </w:p>
+    <w:p>
+      <w:pPr>
+        <w:pStyle w:val="ListParagraph"/>
+        <w:widowControl/>
+        <w:numPr>
+          <w:ilvl w:val="0"/>
+          <w:numId w:val="24"/>
+        </w:numPr>
+        <w:tabs>
+          <w:tab w:val="left" w:pos="220"/>
+          <w:tab w:val="left" w:pos="720"/>
+        </w:tabs>
+        <w:autoSpaceDE w:val="0"/>
+        <w:autoSpaceDN w:val="0"/>
+        <w:adjustRightInd w:val="0"/>
+        <w:spacing w:line="360" w:lineRule="auto"/>
+        <w:ind w:leftChars="0"/>
+        <w:rPr>
+          <w:rFonts w:ascii="Courier" w:hAnsi="Courier" w:cs="Verdana"/>
+          <w:kern w:val="0"/>
+        </w:rPr>
+      </w:pPr>
+      <w:r>
+        <w:rPr>
+          <w:rFonts w:ascii="Courier" w:hAnsi="Courier" w:cs="Courier"/>
+          <w:color w:val="D1002E"/>
+          <w:kern w:val="0"/>
+        </w:rPr>
+        <w:t>ng-pristine</w:t>
+      </w:r>
+      <w:r>
+        <w:rPr>
+          <w:rFonts w:ascii="Courier" w:hAnsi="Courier" w:cs="Verdana"/>
+          <w:kern w:val="0"/>
+        </w:rPr>
+        <w:t xml:space="preserve"> The field has not</w:t>
+      </w:r>
+      <w:r>
+        <w:rPr>
+          <w:rFonts w:ascii="Courier" w:hAnsi="Courier" w:cs="Verdana"/>
+          <w:kern w:val="0"/>
+        </w:rPr>
+        <w:t xml:space="preserve"> been </w:t>
+      </w:r>
+      <w:r>
+        <w:rPr>
+          <w:rFonts w:ascii="Courier" w:hAnsi="Courier" w:cs="Verdana"/>
+          <w:kern w:val="0"/>
+        </w:rPr>
+        <w:t>modified yet</w:t>
+      </w:r>
+    </w:p>
+    <w:p>
+      <w:pPr>
+        <w:pStyle w:val="ListParagraph"/>
+        <w:widowControl/>
+        <w:numPr>
+          <w:ilvl w:val="0"/>
+          <w:numId w:val="24"/>
+        </w:numPr>
+        <w:tabs>
+          <w:tab w:val="left" w:pos="220"/>
+          <w:tab w:val="left" w:pos="720"/>
+        </w:tabs>
+        <w:autoSpaceDE w:val="0"/>
+        <w:autoSpaceDN w:val="0"/>
+        <w:adjustRightInd w:val="0"/>
+        <w:spacing w:line="360" w:lineRule="auto"/>
+        <w:ind w:leftChars="0"/>
+        <w:rPr>
+          <w:rFonts w:ascii="Courier" w:hAnsi="Courier" w:cs="Verdana"/>
+          <w:kern w:val="0"/>
+        </w:rPr>
+      </w:pPr>
+      <w:r>
+        <w:rPr>
+          <w:rFonts w:ascii="Courier" w:hAnsi="Courier" w:cs="Courier"/>
+          <w:color w:val="D1002E"/>
+          <w:kern w:val="0"/>
+        </w:rPr>
+        <w:t>ng-dirty</w:t>
+      </w:r>
+      <w:r>
+        <w:rPr>
+          <w:rFonts w:ascii="Courier" w:hAnsi="Courier" w:cs="Verdana"/>
+          <w:kern w:val="0"/>
+        </w:rPr>
+        <w:t xml:space="preserve"> The field has been modified</w:t>
+      </w:r>
+    </w:p>
+    <w:p>
+      <w:pPr>
+        <w:pStyle w:val="ListParagraph"/>
+        <w:widowControl/>
+        <w:numPr>
+          <w:ilvl w:val="0"/>
+          <w:numId w:val="24"/>
+        </w:numPr>
+        <w:tabs>
+          <w:tab w:val="left" w:pos="220"/>
+          <w:tab w:val="left" w:pos="720"/>
+        </w:tabs>
+        <w:autoSpaceDE w:val="0"/>
+        <w:autoSpaceDN w:val="0"/>
+        <w:adjustRightInd w:val="0"/>
+        <w:spacing w:line="360" w:lineRule="auto"/>
+        <w:ind w:leftChars="0"/>
+        <w:rPr>
+          <w:rFonts w:ascii="Courier" w:hAnsi="Courier" w:cs="Verdana"/>
+          <w:kern w:val="0"/>
+        </w:rPr>
+      </w:pPr>
+      <w:r>
+        <w:rPr>
+          <w:rFonts w:ascii="Courier" w:hAnsi="Courier" w:cs="Courier"/>
+          <w:color w:val="D1002E"/>
+          <w:kern w:val="0"/>
+        </w:rPr>
+        <w:t>ng-valid</w:t>
+      </w:r>
+      <w:r>
+        <w:rPr>
+          <w:rFonts w:ascii="Courier" w:hAnsi="Courier" w:cs="Verdana"/>
+          <w:kern w:val="0"/>
+        </w:rPr>
+        <w:t xml:space="preserve"> The field content is valid</w:t>
+      </w:r>
+    </w:p>
+    <w:p>
+      <w:pPr>
+        <w:pStyle w:val="ListParagraph"/>
+        <w:widowControl/>
+        <w:numPr>
+          <w:ilvl w:val="0"/>
+          <w:numId w:val="24"/>
+        </w:numPr>
+        <w:tabs>
+          <w:tab w:val="left" w:pos="220"/>
+          <w:tab w:val="left" w:pos="720"/>
+        </w:tabs>
+        <w:autoSpaceDE w:val="0"/>
+        <w:autoSpaceDN w:val="0"/>
+        <w:adjustRightInd w:val="0"/>
+        <w:spacing w:line="360" w:lineRule="auto"/>
+        <w:ind w:leftChars="0"/>
+        <w:rPr>
+          <w:rFonts w:ascii="Courier" w:hAnsi="Courier" w:cs="Verdana"/>
+          <w:kern w:val="0"/>
+        </w:rPr>
+      </w:pPr>
+      <w:r>
+        <w:rPr>
+          <w:rFonts w:ascii="Courier" w:hAnsi="Courier" w:cs="Courier"/>
+          <w:color w:val="D1002E"/>
+          <w:kern w:val="0"/>
+        </w:rPr>
+        <w:t>ng-invalid</w:t>
+      </w:r>
+      <w:r>
+        <w:rPr>
+          <w:rFonts w:ascii="Courier" w:hAnsi="Courier" w:cs="Verdana"/>
+          <w:kern w:val="0"/>
+        </w:rPr>
+        <w:t xml:space="preserve"> The field content is not valid</w:t>
+      </w:r>
+    </w:p>
+    <w:p>
+      <w:pPr>
+        <w:pStyle w:val="ListParagraph"/>
+        <w:widowControl/>
+        <w:numPr>
+          <w:ilvl w:val="0"/>
+          <w:numId w:val="24"/>
+        </w:numPr>
+        <w:tabs>
+          <w:tab w:val="left" w:pos="220"/>
+          <w:tab w:val="left" w:pos="720"/>
+        </w:tabs>
+        <w:autoSpaceDE w:val="0"/>
+        <w:autoSpaceDN w:val="0"/>
+        <w:adjustRightInd w:val="0"/>
+        <w:spacing w:line="360" w:lineRule="auto"/>
+        <w:ind w:leftChars="0"/>
+        <w:rPr>
+          <w:rFonts w:ascii="Courier" w:hAnsi="Courier" w:cs="Verdana"/>
+          <w:kern w:val="0"/>
+        </w:rPr>
+      </w:pPr>
+      <w:r>
+        <w:rPr>
+          <w:rFonts w:ascii="Courier" w:hAnsi="Courier" w:cs="Courier"/>
+          <w:color w:val="D1002E"/>
+          <w:kern w:val="0"/>
+        </w:rPr>
+        <w:t>ng-valid-</w:t>
+      </w:r>
+      <w:r>
+        <w:rPr>
+          <w:rFonts w:ascii="Courier" w:hAnsi="Courier" w:cs="Courier"/>
+          <w:i/>
+          <w:iCs/>
+          <w:color w:val="D1002E"/>
+          <w:kern w:val="0"/>
+        </w:rPr>
+        <w:t>key</w:t>
+      </w:r>
+      <w:r>
+        <w:rPr>
+          <w:rFonts w:ascii="Courier" w:hAnsi="Courier" w:cs="Verdana"/>
+          <w:kern w:val="0"/>
+        </w:rPr>
+        <w:t xml:space="preserve"> One </w:t>
+      </w:r>
+      <w:r>
+        <w:rPr>
+          <w:rFonts w:ascii="Courier" w:hAnsi="Courier" w:cs="Verdana"/>
+          <w:i/>
+          <w:iCs/>
+          <w:kern w:val="0"/>
+        </w:rPr>
+        <w:t>key</w:t>
+      </w:r>
+      <w:r>
+        <w:rPr>
+          <w:rFonts w:ascii="Courier" w:hAnsi="Courier" w:cs="Verdana"/>
+          <w:kern w:val="0"/>
+        </w:rPr>
+        <w:t xml:space="preserve"> for each validation. </w:t>
+      </w:r>
+    </w:p>
+    <w:p>
+      <w:pPr>
+        <w:widowControl/>
+        <w:tabs>
+          <w:tab w:val="left" w:pos="220"/>
+          <w:tab w:val="left" w:pos="720"/>
+        </w:tabs>
+        <w:autoSpaceDE w:val="0"/>
+        <w:autoSpaceDN w:val="0"/>
+        <w:adjustRightInd w:val="0"/>
+        <w:spacing w:line="360" w:lineRule="auto"/>
+        <w:rPr>
+          <w:rFonts w:ascii="Courier" w:hAnsi="Courier" w:cs="Verdana"/>
+          <w:kern w:val="0"/>
+        </w:rPr>
+      </w:pPr>
+      <w:r>
+        <w:rPr>
+          <w:rFonts w:ascii="Courier" w:hAnsi="Courier" w:cs="Verdana"/>
+          <w:kern w:val="0"/>
+        </w:rPr>
+        <w:tab/>
+      </w:r>
+      <w:r>
+        <w:rPr>
+          <w:rFonts w:ascii="Courier" w:hAnsi="Courier" w:cs="Verdana"/>
+          <w:kern w:val="0"/>
+        </w:rPr>
+        <w:t xml:space="preserve">Example: </w:t>
+      </w:r>
+      <w:r>
+        <w:rPr>
+          <w:rFonts w:ascii="Courier" w:hAnsi="Courier" w:cs="Courier"/>
+          <w:color w:val="D1002E"/>
+          <w:kern w:val="0"/>
+        </w:rPr>
+        <w:t>ng-valid-required</w:t>
+      </w:r>
+      <w:r>
+        <w:rPr>
+          <w:rFonts w:ascii="Courier" w:hAnsi="Courier" w:cs="Verdana"/>
+          <w:kern w:val="0"/>
+        </w:rPr>
+        <w:t xml:space="preserve">, useful when there </w:t>
+      </w:r>
+      <w:proofErr w:type="gramStart"/>
+      <w:r>
+        <w:rPr>
+          <w:rFonts w:ascii="Courier" w:hAnsi="Courier" w:cs="Verdana"/>
+          <w:kern w:val="0"/>
+        </w:rPr>
+        <w:t>are</w:t>
+      </w:r>
+      <w:proofErr w:type="gramEnd"/>
+      <w:r>
+        <w:rPr>
+          <w:rFonts w:ascii="Courier" w:hAnsi="Courier" w:cs="Verdana"/>
+          <w:kern w:val="0"/>
+        </w:rPr>
+        <w:t xml:space="preserve"> </w:t>
+      </w:r>
+      <w:r>
+        <w:rPr>
+          <w:rFonts w:ascii="Courier" w:hAnsi="Courier" w:cs="Verdana"/>
+          <w:kern w:val="0"/>
+        </w:rPr>
+        <w:t>more than one thing that must be validated</w:t>
+      </w:r>
+    </w:p>
+    <w:p>
+      <w:pPr>
+        <w:pStyle w:val="ListParagraph"/>
+        <w:widowControl/>
+        <w:numPr>
+          <w:ilvl w:val="0"/>
+          <w:numId w:val="24"/>
+        </w:numPr>
+        <w:tabs>
+          <w:tab w:val="left" w:pos="220"/>
+          <w:tab w:val="left" w:pos="720"/>
+        </w:tabs>
+        <w:autoSpaceDE w:val="0"/>
+        <w:autoSpaceDN w:val="0"/>
+        <w:adjustRightInd w:val="0"/>
+        <w:spacing w:line="360" w:lineRule="auto"/>
+        <w:ind w:leftChars="0"/>
+        <w:rPr>
+          <w:rFonts w:ascii="Courier" w:hAnsi="Courier" w:cs="Verdana"/>
+          <w:kern w:val="0"/>
+          <w:lang w:eastAsia="zh-CN"/>
+        </w:rPr>
+      </w:pPr>
+      <w:r>
+        <w:rPr>
+          <w:rFonts w:ascii="Courier" w:hAnsi="Courier" w:cs="Courier"/>
+          <w:color w:val="D1002E"/>
+          <w:kern w:val="0"/>
+        </w:rPr>
+        <w:t>ng-invalid-</w:t>
+      </w:r>
+      <w:r>
+        <w:rPr>
+          <w:rFonts w:ascii="Courier" w:hAnsi="Courier" w:cs="Courier"/>
+          <w:i/>
+          <w:iCs/>
+          <w:color w:val="D1002E"/>
+          <w:kern w:val="0"/>
+        </w:rPr>
+        <w:t>key</w:t>
+      </w:r>
+      <w:r>
+        <w:rPr>
+          <w:rFonts w:ascii="Courier" w:hAnsi="Courier" w:cs="Verdana"/>
+          <w:kern w:val="0"/>
+        </w:rPr>
+        <w:t xml:space="preserve"> Example: </w:t>
+      </w:r>
+      <w:r>
+        <w:rPr>
+          <w:rFonts w:ascii="Courier" w:hAnsi="Courier" w:cs="Courier"/>
+          <w:color w:val="D1002E"/>
+          <w:kern w:val="0"/>
+        </w:rPr>
+        <w:t>ng-invalid-required</w:t>
+      </w:r>
+    </w:p>
+    <w:p>
+      <w:pPr>
+        <w:widowControl/>
+        <w:tabs>
+          <w:tab w:val="left" w:pos="220"/>
+          <w:tab w:val="left" w:pos="720"/>
+        </w:tabs>
+        <w:autoSpaceDE w:val="0"/>
+        <w:autoSpaceDN w:val="0"/>
+        <w:adjustRightInd w:val="0"/>
+        <w:spacing w:line="360" w:lineRule="auto"/>
+        <w:rPr>
+          <w:rFonts w:ascii="Courier" w:hAnsi="Courier" w:cs="Verdana"/>
+          <w:kern w:val="0"/>
+          <w:lang w:eastAsia="zh-CN"/>
+        </w:rPr>
+      </w:pPr>
+      <w:r>
+        <w:rPr>
+          <w:rFonts w:ascii="Courier" w:hAnsi="Courier" w:cs="Verdana"/>
+          <w:kern w:val="0"/>
+          <w:lang w:eastAsia="zh-CN"/>
+        </w:rPr>
+        <w:t>The following classes are added to, or removed from, forms:</w:t>
+      </w:r>
+    </w:p>
+    <w:p>
+      <w:pPr>
+        <w:pStyle w:val="ListParagraph"/>
+        <w:widowControl/>
+        <w:numPr>
+          <w:ilvl w:val="0"/>
+          <w:numId w:val="24"/>
+        </w:numPr>
+        <w:tabs>
+          <w:tab w:val="left" w:pos="220"/>
+          <w:tab w:val="left" w:pos="720"/>
+        </w:tabs>
+        <w:autoSpaceDE w:val="0"/>
+        <w:autoSpaceDN w:val="0"/>
+        <w:adjustRightInd w:val="0"/>
+        <w:spacing w:line="360" w:lineRule="auto"/>
+        <w:ind w:leftChars="0"/>
+        <w:rPr>
+          <w:rFonts w:ascii="Courier" w:hAnsi="Courier" w:cs="Verdana"/>
+          <w:kern w:val="0"/>
+        </w:rPr>
+      </w:pPr>
+      <w:r>
+        <w:rPr>
+          <w:rFonts w:ascii="Courier" w:hAnsi="Courier" w:cs="Courier"/>
+          <w:color w:val="D1002E"/>
+          <w:kern w:val="0"/>
+        </w:rPr>
+        <w:t>ng-pristine</w:t>
+      </w:r>
+      <w:r>
+        <w:rPr>
+          <w:rFonts w:ascii="Courier" w:hAnsi="Courier" w:cs="Verdana"/>
+          <w:kern w:val="0"/>
+        </w:rPr>
+        <w:t xml:space="preserve"> </w:t>
+      </w:r>
+      <w:r>
+        <w:rPr>
+          <w:rFonts w:ascii="Courier" w:hAnsi="Courier" w:cs="Verdana"/>
+          <w:kern w:val="0"/>
+          <w:lang w:eastAsia="zh-CN"/>
+        </w:rPr>
+        <w:t>No fields has not been modified yet</w:t>
+      </w:r>
+    </w:p>
+    <w:p>
+      <w:pPr>
+        <w:pStyle w:val="ListParagraph"/>
+        <w:widowControl/>
+        <w:numPr>
+          <w:ilvl w:val="0"/>
+          <w:numId w:val="24"/>
+        </w:numPr>
+        <w:tabs>
+          <w:tab w:val="left" w:pos="220"/>
+          <w:tab w:val="left" w:pos="720"/>
+        </w:tabs>
+        <w:autoSpaceDE w:val="0"/>
+        <w:autoSpaceDN w:val="0"/>
+        <w:adjustRightInd w:val="0"/>
+        <w:spacing w:line="360" w:lineRule="auto"/>
+        <w:ind w:leftChars="0"/>
+        <w:rPr>
+          <w:rFonts w:ascii="Courier" w:hAnsi="Courier" w:cs="Verdana"/>
+          <w:kern w:val="0"/>
+        </w:rPr>
+      </w:pPr>
+      <w:r>
+        <w:rPr>
+          <w:rFonts w:ascii="Courier" w:hAnsi="Courier" w:cs="Courier"/>
+          <w:color w:val="D1002E"/>
+          <w:kern w:val="0"/>
+        </w:rPr>
+        <w:t>ng-dirty</w:t>
+      </w:r>
+      <w:r>
+        <w:rPr>
+          <w:rFonts w:ascii="Courier" w:hAnsi="Courier" w:cs="Verdana"/>
+          <w:kern w:val="0"/>
+        </w:rPr>
+        <w:t xml:space="preserve"> One or more fields has been modified</w:t>
+      </w:r>
+    </w:p>
+    <w:p>
+      <w:pPr>
+        <w:pStyle w:val="ListParagraph"/>
+        <w:widowControl/>
+        <w:numPr>
+          <w:ilvl w:val="0"/>
+          <w:numId w:val="24"/>
+        </w:numPr>
+        <w:tabs>
+          <w:tab w:val="left" w:pos="220"/>
+          <w:tab w:val="left" w:pos="720"/>
+        </w:tabs>
+        <w:autoSpaceDE w:val="0"/>
+        <w:autoSpaceDN w:val="0"/>
+        <w:adjustRightInd w:val="0"/>
+        <w:spacing w:line="360" w:lineRule="auto"/>
+        <w:ind w:leftChars="0"/>
+        <w:rPr>
+          <w:rFonts w:ascii="Courier" w:hAnsi="Courier" w:cs="Verdana"/>
+          <w:kern w:val="0"/>
+        </w:rPr>
+      </w:pPr>
+      <w:r>
+        <w:rPr>
+          <w:rFonts w:ascii="Courier" w:hAnsi="Courier" w:cs="Courier"/>
+          <w:color w:val="D1002E"/>
+          <w:kern w:val="0"/>
+        </w:rPr>
+        <w:t>ng-valid</w:t>
+      </w:r>
+      <w:r>
+        <w:rPr>
+          <w:rFonts w:ascii="Courier" w:hAnsi="Courier" w:cs="Verdana"/>
+          <w:kern w:val="0"/>
+        </w:rPr>
+        <w:t xml:space="preserve"> The form content is valid</w:t>
+      </w:r>
+    </w:p>
+    <w:p>
+      <w:pPr>
+        <w:pStyle w:val="ListParagraph"/>
+        <w:widowControl/>
+        <w:numPr>
+          <w:ilvl w:val="0"/>
+          <w:numId w:val="24"/>
+        </w:numPr>
+        <w:tabs>
+          <w:tab w:val="left" w:pos="220"/>
+          <w:tab w:val="left" w:pos="720"/>
+        </w:tabs>
+        <w:autoSpaceDE w:val="0"/>
+        <w:autoSpaceDN w:val="0"/>
+        <w:adjustRightInd w:val="0"/>
+        <w:spacing w:line="360" w:lineRule="auto"/>
+        <w:ind w:leftChars="0"/>
+        <w:rPr>
+          <w:rFonts w:ascii="Courier" w:hAnsi="Courier" w:cs="Verdana"/>
+          <w:kern w:val="0"/>
+        </w:rPr>
+      </w:pPr>
+      <w:r>
+        <w:rPr>
+          <w:rFonts w:ascii="Courier" w:hAnsi="Courier" w:cs="Courier"/>
+          <w:color w:val="D1002E"/>
+          <w:kern w:val="0"/>
+        </w:rPr>
+        <w:t>ng-invalid</w:t>
+      </w:r>
+      <w:r>
+        <w:rPr>
+          <w:rFonts w:ascii="Courier" w:hAnsi="Courier" w:cs="Verdana"/>
+          <w:kern w:val="0"/>
+        </w:rPr>
+        <w:t xml:space="preserve"> The form content is not valid</w:t>
+      </w:r>
+    </w:p>
+    <w:p>
+      <w:pPr>
+        <w:pStyle w:val="ListParagraph"/>
+        <w:widowControl/>
+        <w:numPr>
+          <w:ilvl w:val="0"/>
+          <w:numId w:val="24"/>
+        </w:numPr>
+        <w:tabs>
+          <w:tab w:val="left" w:pos="220"/>
+          <w:tab w:val="left" w:pos="720"/>
+        </w:tabs>
+        <w:autoSpaceDE w:val="0"/>
+        <w:autoSpaceDN w:val="0"/>
+        <w:adjustRightInd w:val="0"/>
+        <w:spacing w:line="360" w:lineRule="auto"/>
+        <w:ind w:leftChars="0"/>
+        <w:rPr>
+          <w:rFonts w:ascii="Courier" w:hAnsi="Courier" w:cs="Verdana"/>
+          <w:kern w:val="0"/>
+        </w:rPr>
+      </w:pPr>
+      <w:r>
+        <w:rPr>
+          <w:rFonts w:ascii="Courier" w:hAnsi="Courier" w:cs="Courier"/>
+          <w:color w:val="D1002E"/>
+          <w:kern w:val="0"/>
+        </w:rPr>
+        <w:t>ng-valid-</w:t>
+      </w:r>
+      <w:r>
+        <w:rPr>
+          <w:rFonts w:ascii="Courier" w:hAnsi="Courier" w:cs="Courier"/>
+          <w:i/>
+          <w:iCs/>
+          <w:color w:val="D1002E"/>
+          <w:kern w:val="0"/>
+        </w:rPr>
+        <w:t>key</w:t>
+      </w:r>
+      <w:r>
+        <w:rPr>
+          <w:rFonts w:ascii="Courier" w:hAnsi="Courier" w:cs="Verdana"/>
+          <w:kern w:val="0"/>
+        </w:rPr>
+        <w:t xml:space="preserve"> One </w:t>
+      </w:r>
+      <w:r>
+        <w:rPr>
+          <w:rFonts w:ascii="Courier" w:hAnsi="Courier" w:cs="Verdana"/>
+          <w:i/>
+          <w:iCs/>
+          <w:kern w:val="0"/>
+        </w:rPr>
+        <w:t>key</w:t>
+      </w:r>
+      <w:r>
+        <w:rPr>
+          <w:rFonts w:ascii="Courier" w:hAnsi="Courier" w:cs="Verdana"/>
+          <w:kern w:val="0"/>
+        </w:rPr>
+        <w:t xml:space="preserve"> for each validation. Example: </w:t>
+      </w:r>
+      <w:r>
+        <w:rPr>
+          <w:rFonts w:ascii="Courier" w:hAnsi="Courier" w:cs="Courier"/>
+          <w:color w:val="D1002E"/>
+          <w:kern w:val="0"/>
+        </w:rPr>
+        <w:t>ng-valid-required</w:t>
+      </w:r>
+      <w:r>
+        <w:rPr>
+          <w:rFonts w:ascii="Courier" w:hAnsi="Courier" w:cs="Verdana"/>
+          <w:kern w:val="0"/>
+        </w:rPr>
+        <w:t xml:space="preserve">, useful when there </w:t>
+      </w:r>
+      <w:proofErr w:type="gramStart"/>
+      <w:r>
+        <w:rPr>
+          <w:rFonts w:ascii="Courier" w:hAnsi="Courier" w:cs="Verdana"/>
+          <w:kern w:val="0"/>
+        </w:rPr>
+        <w:t>are</w:t>
+      </w:r>
+      <w:proofErr w:type="gramEnd"/>
+      <w:r>
+        <w:rPr>
+          <w:rFonts w:ascii="Courier" w:hAnsi="Courier" w:cs="Verdana"/>
+          <w:kern w:val="0"/>
+        </w:rPr>
+        <w:t xml:space="preserve"> more than one thing that must be validated</w:t>
+      </w:r>
+    </w:p>
+    <w:p>
+      <w:pPr>
+        <w:pStyle w:val="ListParagraph"/>
+        <w:widowControl/>
+        <w:numPr>
+          <w:ilvl w:val="0"/>
+          <w:numId w:val="24"/>
+        </w:numPr>
+        <w:tabs>
+          <w:tab w:val="left" w:pos="220"/>
+          <w:tab w:val="left" w:pos="720"/>
+        </w:tabs>
+        <w:autoSpaceDE w:val="0"/>
+        <w:autoSpaceDN w:val="0"/>
+        <w:adjustRightInd w:val="0"/>
+        <w:spacing w:line="360" w:lineRule="auto"/>
+        <w:ind w:leftChars="0"/>
+        <w:rPr>
+          <w:rFonts w:ascii="Courier" w:hAnsi="Courier" w:cs="Verdana"/>
+          <w:kern w:val="0"/>
+          <w:lang w:eastAsia="zh-CN"/>
+        </w:rPr>
+      </w:pPr>
+      <w:r>
+        <w:rPr>
+          <w:rFonts w:ascii="Courier" w:hAnsi="Courier" w:cs="Courier"/>
+          <w:color w:val="D1002E"/>
+          <w:kern w:val="0"/>
+        </w:rPr>
+        <w:t>ng-invalid-</w:t>
+      </w:r>
+      <w:r>
+        <w:rPr>
+          <w:rFonts w:ascii="Courier" w:hAnsi="Courier" w:cs="Courier"/>
+          <w:i/>
+          <w:iCs/>
+          <w:color w:val="D1002E"/>
+          <w:kern w:val="0"/>
+        </w:rPr>
+        <w:t>key</w:t>
+      </w:r>
+      <w:r>
+        <w:rPr>
+          <w:rFonts w:ascii="Courier" w:hAnsi="Courier" w:cs="Verdana"/>
+          <w:kern w:val="0"/>
+        </w:rPr>
+        <w:t xml:space="preserve"> Example: </w:t>
+      </w:r>
+      <w:r>
+        <w:rPr>
+          <w:rFonts w:ascii="Courier" w:hAnsi="Courier" w:cs="Courier"/>
+          <w:color w:val="D1002E"/>
+          <w:kern w:val="0"/>
+        </w:rPr>
+        <w:t>ng-invalid-required</w:t>
+      </w:r>
+    </w:p>
+    <w:p>
+      <w:pPr>
+        <w:widowControl/>
+        <w:tabs>
+          <w:tab w:val="left" w:pos="220"/>
+          <w:tab w:val="left" w:pos="720"/>
+        </w:tabs>
+        <w:autoSpaceDE w:val="0"/>
+        <w:autoSpaceDN w:val="0"/>
+        <w:adjustRightInd w:val="0"/>
+        <w:spacing w:line="360" w:lineRule="auto"/>
+        <w:rPr>
+          <w:rFonts w:ascii="Courier" w:hAnsi="Courier" w:cs="Verdana"/>
+          <w:kern w:val="0"/>
+          <w:lang w:eastAsia="zh-CN"/>
+        </w:rPr>
+      </w:pPr>
+      <w:r>
+        <w:rPr>
+          <w:rFonts w:ascii="Courier" w:hAnsi="Courier" w:cs="Verdana"/>
+          <w:kern w:val="0"/>
+          <w:lang w:eastAsia="zh-CN"/>
+        </w:rPr>
+        <w:t>The classes ar</w:t>
       </w:r>
       <w:bookmarkStart w:id="0" w:name="_GoBack"/>
       <w:bookmarkEnd w:id="0"/>
@@ -2949,42 +6270,25 @@
         <w:rPr>
           <w:rFonts w:ascii="Courier" w:hAnsi="Courier" w:cs="Verdana"/>
           <w:kern w:val="0"/>
-        </w:rPr>
-        <w:t xml:space="preserve">events properly, AngularJS prefers that you use the </w:t>
-      </w:r>
-      <w:r>
-        <w:rPr>
-          <w:rFonts w:ascii="Courier" w:hAnsi="Courier" w:cs="Courier"/>
-          <w:color w:val="D1002E"/>
-          <w:kern w:val="0"/>
-        </w:rPr>
-        <w:t>$location</w:t>
-      </w:r>
-      <w:r>
-        <w:rPr>
-          <w:rFonts w:ascii="Courier" w:hAnsi="Courier" w:cs="Verdana"/>
-          <w:kern w:val="0"/>
-        </w:rPr>
-        <w:t xml:space="preserve"> service instead of the </w:t>
-      </w:r>
-      <w:proofErr w:type="spellStart"/>
-      <w:proofErr w:type="gramStart"/>
-      <w:r>
-        <w:rPr>
-          <w:rFonts w:ascii="Courier" w:hAnsi="Courier" w:cs="Courier"/>
-          <w:color w:val="D1002E"/>
-          <w:kern w:val="0"/>
-        </w:rPr>
-        <w:t>window.location</w:t>
-      </w:r>
-      <w:proofErr w:type="spellEnd"/>
-      <w:proofErr w:type="gramEnd"/>
-      <w:r>
-        <w:rPr>
-          <w:rFonts w:ascii="Courier" w:hAnsi="Courier" w:cs="Verdana"/>
-          <w:kern w:val="0"/>
-        </w:rPr>
-        <w:t xml:space="preserve"> object.</w:t>
+          <w:lang w:eastAsia="zh-CN"/>
+        </w:rPr>
+        <w:t xml:space="preserve">e removed if the value they represent is </w:t>
+      </w:r>
+      <w:r>
+        <w:rPr>
+          <w:rFonts w:ascii="Courier" w:hAnsi="Courier" w:cs="Courier"/>
+          <w:color w:val="D1002E"/>
+          <w:kern w:val="0"/>
+        </w:rPr>
+        <w:t>false</w:t>
+      </w:r>
+      <w:r>
+        <w:rPr>
+          <w:rFonts w:ascii="Courier" w:hAnsi="Courier" w:cs="Courier"/>
+          <w:color w:val="000000" w:themeColor="text1"/>
+          <w:kern w:val="0"/>
+        </w:rPr>
+        <w:t>.</w:t>
       </w:r>
     </w:p>
     <w:sectPr>
@@ -3000,6 +6304,60 @@
 <file path=word/numbering.xml><?xml version="1.0" encoding="utf-8"?>
 <w:numbering xmlns:wpc="http://schemas.microsoft.com/office/word/2010/wordprocessingCanvas" xmlns:mo="http://schemas.microsoft.com/office/mac/office/2008/main" xmlns:mc="http://schemas.openxmlformats.org/markup-compatibility/2006" xmlns:mv="urn:schemas-microsoft-com:mac:vml" xmlns:o="urn:schemas-microsoft-com:office:office" xmlns:r="http://schemas.openxmlformats.org/officeDocument/2006/relationships" xmlns:m="http://schemas.openxmlformats.org/officeDocument/2006/math" xmlns:v="urn:schemas-microsoft-com:vml" xmlns:wp14="http://schemas.microsoft.com/office/word/2010/wordprocessingDrawing" xmlns:wp="http://schemas.openxmlformats.org/drawingml/2006/wordprocessingDrawing" xmlns:w10="urn:schemas-microsoft-com:office:word" xmlns:w="http://schemas.openxmlformats.org/wordprocessingml/2006/main" xmlns:w14="http://schemas.microsoft.com/office/word/2010/wordml" xmlns:w15="http://schemas.microsoft.com/office/word/2012/wordml" xmlns:wpg="http://schemas.microsoft.com/office/word/2010/wordprocessingGroup" xmlns:wpi="http://schemas.microsoft.com/office/word/2010/wordprocessingInk" xmlns:wne="http://schemas.microsoft.com/office/word/2006/wordml" xmlns:wps="http://schemas.microsoft.com/office/word/2010/wordprocessingShape" mc:Ignorable="w14 w15 wp14">
   <w:abstractNum w:abstractNumId="0">
+    <w:nsid w:val="00000001"/>
+    <w:multiLevelType w:val="hybridMultilevel"/>
+    <w:tmpl w:val="00000001"/>
+    <w:lvl w:ilvl="0" w:tplc="00000001">
+      <w:start w:val="1"/>
+      <w:numFmt w:val="bullet"/>
+      <w:lvlText w:val="•"/>
+      <w:lvlJc w:val="left"/>
+      <w:pPr>
+        <w:ind w:left="720" w:hanging="360"/>
+      </w:pPr>
+    </w:lvl>
+    <w:lvl w:ilvl="1" w:tplc="FFFFFFFF">
+      <w:numFmt w:val="decimal"/>
+      <w:lvlText w:val=""/>
+      <w:lvlJc w:val="left"/>
+    </w:lvl>
+    <w:lvl w:ilvl="2" w:tplc="FFFFFFFF">
+      <w:numFmt w:val="decimal"/>
+      <w:lvlText w:val=""/>
+      <w:lvlJc w:val="left"/>
+    </w:lvl>
+    <w:lvl w:ilvl="3" w:tplc="FFFFFFFF">
+      <w:numFmt w:val="decimal"/>
+      <w:lvlText w:val=""/>
+      <w:lvlJc w:val="left"/>
+    </w:lvl>
+    <w:lvl w:ilvl="4" w:tplc="FFFFFFFF">
+      <w:numFmt w:val="decimal"/>
+      <w:lvlText w:val=""/>
+      <w:lvlJc w:val="left"/>
+    </w:lvl>
+    <w:lvl w:ilvl="5" w:tplc="FFFFFFFF">
+      <w:numFmt w:val="decimal"/>
+      <w:lvlText w:val=""/>
+      <w:lvlJc w:val="left"/>
+    </w:lvl>
+    <w:lvl w:ilvl="6" w:tplc="FFFFFFFF">
+      <w:numFmt w:val="decimal"/>
+      <w:lvlText w:val=""/>
+      <w:lvlJc w:val="left"/>
+    </w:lvl>
+    <w:lvl w:ilvl="7" w:tplc="FFFFFFFF">
+      <w:numFmt w:val="decimal"/>
+      <w:lvlText w:val=""/>
+      <w:lvlJc w:val="left"/>
+    </w:lvl>
+    <w:lvl w:ilvl="8" w:tplc="FFFFFFFF">
+      <w:numFmt w:val="decimal"/>
+      <w:lvlText w:val=""/>
+      <w:lvlJc w:val="left"/>
+    </w:lvl>
+  </w:abstractNum>
+  <w:abstractNum w:abstractNumId="1">
     <w:nsid w:val="0A7A2BEE"/>
     <w:multiLevelType w:val="hybridMultilevel"/>
     <w:tmpl w:val="F8989B26"/>
@@ -3097,7 +6455,7 @@
       </w:pPr>
     </w:lvl>
   </w:abstractNum>
-  <w:abstractNum w:abstractNumId="1">
+  <w:abstractNum w:abstractNumId="2">
     <w:nsid w:val="0AC30E7F"/>
     <w:multiLevelType w:val="hybridMultilevel"/>
     <w:tmpl w:val="A1B4296E"/>
@@ -3210,7 +6568,233 @@
       </w:rPr>
     </w:lvl>
   </w:abstractNum>
-  <w:abstractNum w:abstractNumId="2">
+  <w:abstractNum w:abstractNumId="3">
+    <w:nsid w:val="0BF56B2C"/>
+    <w:multiLevelType w:val="hybridMultilevel"/>
+    <w:tmpl w:val="882691A2"/>
+    <w:lvl w:ilvl="0" w:tplc="04090001">
+      <w:start w:val="1"/>
+      <w:numFmt w:val="bullet"/>
+      <w:lvlText w:val=""/>
+      <w:lvlJc w:val="left"/>
+      <w:pPr>
+        <w:ind w:left="480" w:hanging="480"/>
+      </w:pPr>
+      <w:rPr>
+        <w:rFonts w:ascii="Wingdings" w:hAnsi="Wingdings" w:hint="default"/>
+      </w:rPr>
+    </w:lvl>
+    <w:lvl w:ilvl="1" w:tplc="04090003" w:tentative="1">
+      <w:start w:val="1"/>
+      <w:numFmt w:val="bullet"/>
+      <w:lvlText w:val=""/>
+      <w:lvlJc w:val="left"/>
+      <w:pPr>
+        <w:ind w:left="960" w:hanging="480"/>
+      </w:pPr>
+      <w:rPr>
+        <w:rFonts w:ascii="Wingdings" w:hAnsi="Wingdings" w:hint="default"/>
+      </w:rPr>
+    </w:lvl>
+    <w:lvl w:ilvl="2" w:tplc="04090005" w:tentative="1">
+      <w:start w:val="1"/>
+      <w:numFmt w:val="bullet"/>
+      <w:lvlText w:val=""/>
+      <w:lvlJc w:val="left"/>
+      <w:pPr>
+        <w:ind w:left="1440" w:hanging="480"/>
+      </w:pPr>
+      <w:rPr>
+        <w:rFonts w:ascii="Wingdings" w:hAnsi="Wingdings" w:hint="default"/>
+      </w:rPr>
+    </w:lvl>
+    <w:lvl w:ilvl="3" w:tplc="04090001" w:tentative="1">
+      <w:start w:val="1"/>
+      <w:numFmt w:val="bullet"/>
+      <w:lvlText w:val=""/>
+      <w:lvlJc w:val="left"/>
+      <w:pPr>
+        <w:ind w:left="1920" w:hanging="480"/>
+      </w:pPr>
+      <w:rPr>
+        <w:rFonts w:ascii="Wingdings" w:hAnsi="Wingdings" w:hint="default"/>
+      </w:rPr>
+    </w:lvl>
+    <w:lvl w:ilvl="4" w:tplc="04090003" w:tentative="1">
+      <w:start w:val="1"/>
+      <w:numFmt w:val="bullet"/>
+      <w:lvlText w:val=""/>
+      <w:lvlJc w:val="left"/>
+      <w:pPr>
+        <w:ind w:left="2400" w:hanging="480"/>
+      </w:pPr>
+      <w:rPr>
+        <w:rFonts w:ascii="Wingdings" w:hAnsi="Wingdings" w:hint="default"/>
+      </w:rPr>
+    </w:lvl>
+    <w:lvl w:ilvl="5" w:tplc="04090005" w:tentative="1">
+      <w:start w:val="1"/>
+      <w:numFmt w:val="bullet"/>
+      <w:lvlText w:val=""/>
+      <w:lvlJc w:val="left"/>
+      <w:pPr>
+        <w:ind w:left="2880" w:hanging="480"/>
+      </w:pPr>
+      <w:rPr>
+        <w:rFonts w:ascii="Wingdings" w:hAnsi="Wingdings" w:hint="default"/>
+      </w:rPr>
+    </w:lvl>
+    <w:lvl w:ilvl="6" w:tplc="04090001" w:tentative="1">
+      <w:start w:val="1"/>
+      <w:numFmt w:val="bullet"/>
+      <w:lvlText w:val=""/>
+      <w:lvlJc w:val="left"/>
+      <w:pPr>
+        <w:ind w:left="3360" w:hanging="480"/>
+      </w:pPr>
+      <w:rPr>
+        <w:rFonts w:ascii="Wingdings" w:hAnsi="Wingdings" w:hint="default"/>
+      </w:rPr>
+    </w:lvl>
+    <w:lvl w:ilvl="7" w:tplc="04090003" w:tentative="1">
+      <w:start w:val="1"/>
+      <w:numFmt w:val="bullet"/>
+      <w:lvlText w:val=""/>
+      <w:lvlJc w:val="left"/>
+      <w:pPr>
+        <w:ind w:left="3840" w:hanging="480"/>
+      </w:pPr>
+      <w:rPr>
+        <w:rFonts w:ascii="Wingdings" w:hAnsi="Wingdings" w:hint="default"/>
+      </w:rPr>
+    </w:lvl>
+    <w:lvl w:ilvl="8" w:tplc="04090005" w:tentative="1">
+      <w:start w:val="1"/>
+      <w:numFmt w:val="bullet"/>
+      <w:lvlText w:val=""/>
+      <w:lvlJc w:val="left"/>
+      <w:pPr>
+        <w:ind w:left="4320" w:hanging="480"/>
+      </w:pPr>
+      <w:rPr>
+        <w:rFonts w:ascii="Wingdings" w:hAnsi="Wingdings" w:hint="default"/>
+      </w:rPr>
+    </w:lvl>
+  </w:abstractNum>
+  <w:abstractNum w:abstractNumId="4">
+    <w:nsid w:val="0C265181"/>
+    <w:multiLevelType w:val="hybridMultilevel"/>
+    <w:tmpl w:val="0940561C"/>
+    <w:lvl w:ilvl="0" w:tplc="04090001">
+      <w:start w:val="1"/>
+      <w:numFmt w:val="bullet"/>
+      <w:lvlText w:val=""/>
+      <w:lvlJc w:val="left"/>
+      <w:pPr>
+        <w:ind w:left="480" w:hanging="480"/>
+      </w:pPr>
+      <w:rPr>
+        <w:rFonts w:ascii="Wingdings" w:hAnsi="Wingdings" w:hint="default"/>
+      </w:rPr>
+    </w:lvl>
+    <w:lvl w:ilvl="1" w:tplc="04090003" w:tentative="1">
+      <w:start w:val="1"/>
+      <w:numFmt w:val="bullet"/>
+      <w:lvlText w:val=""/>
+      <w:lvlJc w:val="left"/>
+      <w:pPr>
+        <w:ind w:left="960" w:hanging="480"/>
+      </w:pPr>
+      <w:rPr>
+        <w:rFonts w:ascii="Wingdings" w:hAnsi="Wingdings" w:hint="default"/>
+      </w:rPr>
+    </w:lvl>
+    <w:lvl w:ilvl="2" w:tplc="04090005" w:tentative="1">
+      <w:start w:val="1"/>
+      <w:numFmt w:val="bullet"/>
+      <w:lvlText w:val=""/>
+      <w:lvlJc w:val="left"/>
+      <w:pPr>
+        <w:ind w:left="1440" w:hanging="480"/>
+      </w:pPr>
+      <w:rPr>
+        <w:rFonts w:ascii="Wingdings" w:hAnsi="Wingdings" w:hint="default"/>
+      </w:rPr>
+    </w:lvl>
+    <w:lvl w:ilvl="3" w:tplc="04090001" w:tentative="1">
+      <w:start w:val="1"/>
+      <w:numFmt w:val="bullet"/>
+      <w:lvlText w:val=""/>
+      <w:lvlJc w:val="left"/>
+      <w:pPr>
+        <w:ind w:left="1920" w:hanging="480"/>
+      </w:pPr>
+      <w:rPr>
+        <w:rFonts w:ascii="Wingdings" w:hAnsi="Wingdings" w:hint="default"/>
+      </w:rPr>
+    </w:lvl>
+    <w:lvl w:ilvl="4" w:tplc="04090003" w:tentative="1">
+      <w:start w:val="1"/>
+      <w:numFmt w:val="bullet"/>
+      <w:lvlText w:val=""/>
+      <w:lvlJc w:val="left"/>
+      <w:pPr>
+        <w:ind w:left="2400" w:hanging="480"/>
+      </w:pPr>
+      <w:rPr>
+        <w:rFonts w:ascii="Wingdings" w:hAnsi="Wingdings" w:hint="default"/>
+      </w:rPr>
+    </w:lvl>
+    <w:lvl w:ilvl="5" w:tplc="04090005" w:tentative="1">
+      <w:start w:val="1"/>
+      <w:numFmt w:val="bullet"/>
+      <w:lvlText w:val=""/>
+      <w:lvlJc w:val="left"/>
+      <w:pPr>
+        <w:ind w:left="2880" w:hanging="480"/>
+      </w:pPr>
+      <w:rPr>
+        <w:rFonts w:ascii="Wingdings" w:hAnsi="Wingdings" w:hint="default"/>
+      </w:rPr>
+    </w:lvl>
+    <w:lvl w:ilvl="6" w:tplc="04090001" w:tentative="1">
+      <w:start w:val="1"/>
+      <w:numFmt w:val="bullet"/>
+      <w:lvlText w:val=""/>
+      <w:lvlJc w:val="left"/>
+      <w:pPr>
+        <w:ind w:left="3360" w:hanging="480"/>
+      </w:pPr>
+      <w:rPr>
+        <w:rFonts w:ascii="Wingdings" w:hAnsi="Wingdings" w:hint="default"/>
+      </w:rPr>
+    </w:lvl>
+    <w:lvl w:ilvl="7" w:tplc="04090003" w:tentative="1">
+      <w:start w:val="1"/>
+      <w:numFmt w:val="bullet"/>
+      <w:lvlText w:val=""/>
+      <w:lvlJc w:val="left"/>
+      <w:pPr>
+        <w:ind w:left="3840" w:hanging="480"/>
+      </w:pPr>
+      <w:rPr>
+        <w:rFonts w:ascii="Wingdings" w:hAnsi="Wingdings" w:hint="default"/>
+      </w:rPr>
+    </w:lvl>
+    <w:lvl w:ilvl="8" w:tplc="04090005" w:tentative="1">
+      <w:start w:val="1"/>
+      <w:numFmt w:val="bullet"/>
+      <w:lvlText w:val=""/>
+      <w:lvlJc w:val="left"/>
+      <w:pPr>
+        <w:ind w:left="4320" w:hanging="480"/>
+      </w:pPr>
+      <w:rPr>
+        <w:rFonts w:ascii="Wingdings" w:hAnsi="Wingdings" w:hint="default"/>
+      </w:rPr>
+    </w:lvl>
+  </w:abstractNum>
+  <w:abstractNum w:abstractNumId="5">
     <w:nsid w:val="10D20356"/>
     <w:multiLevelType w:val="hybridMultilevel"/>
     <w:tmpl w:val="68A28558"/>
@@ -3323,7 +6907,120 @@
       </w:rPr>
     </w:lvl>
   </w:abstractNum>
-  <w:abstractNum w:abstractNumId="3">
+  <w:abstractNum w:abstractNumId="6">
+    <w:nsid w:val="12A746F8"/>
+    <w:multiLevelType w:val="hybridMultilevel"/>
+    <w:tmpl w:val="AEEC119C"/>
+    <w:lvl w:ilvl="0" w:tplc="04090001">
+      <w:start w:val="1"/>
+      <w:numFmt w:val="bullet"/>
+      <w:lvlText w:val=""/>
+      <w:lvlJc w:val="left"/>
+      <w:pPr>
+        <w:ind w:left="480" w:hanging="480"/>
+      </w:pPr>
+      <w:rPr>
+        <w:rFonts w:ascii="Wingdings" w:hAnsi="Wingdings" w:hint="default"/>
+      </w:rPr>
+    </w:lvl>
+    <w:lvl w:ilvl="1" w:tplc="04090003" w:tentative="1">
+      <w:start w:val="1"/>
+      <w:numFmt w:val="bullet"/>
+      <w:lvlText w:val=""/>
+      <w:lvlJc w:val="left"/>
+      <w:pPr>
+        <w:ind w:left="960" w:hanging="480"/>
+      </w:pPr>
+      <w:rPr>
+        <w:rFonts w:ascii="Wingdings" w:hAnsi="Wingdings" w:hint="default"/>
+      </w:rPr>
+    </w:lvl>
+    <w:lvl w:ilvl="2" w:tplc="04090005" w:tentative="1">
+      <w:start w:val="1"/>
+      <w:numFmt w:val="bullet"/>
+      <w:lvlText w:val=""/>
+      <w:lvlJc w:val="left"/>
+      <w:pPr>
+        <w:ind w:left="1440" w:hanging="480"/>
+      </w:pPr>
+      <w:rPr>
+        <w:rFonts w:ascii="Wingdings" w:hAnsi="Wingdings" w:hint="default"/>
+      </w:rPr>
+    </w:lvl>
+    <w:lvl w:ilvl="3" w:tplc="04090001" w:tentative="1">
+      <w:start w:val="1"/>
+      <w:numFmt w:val="bullet"/>
+      <w:lvlText w:val=""/>
+      <w:lvlJc w:val="left"/>
+      <w:pPr>
+        <w:ind w:left="1920" w:hanging="480"/>
+      </w:pPr>
+      <w:rPr>
+        <w:rFonts w:ascii="Wingdings" w:hAnsi="Wingdings" w:hint="default"/>
+      </w:rPr>
+    </w:lvl>
+    <w:lvl w:ilvl="4" w:tplc="04090003" w:tentative="1">
+      <w:start w:val="1"/>
+      <w:numFmt w:val="bullet"/>
+      <w:lvlText w:val=""/>
+      <w:lvlJc w:val="left"/>
+      <w:pPr>
+        <w:ind w:left="2400" w:hanging="480"/>
+      </w:pPr>
+      <w:rPr>
+        <w:rFonts w:ascii="Wingdings" w:hAnsi="Wingdings" w:hint="default"/>
+      </w:rPr>
+    </w:lvl>
+    <w:lvl w:ilvl="5" w:tplc="04090005" w:tentative="1">
+      <w:start w:val="1"/>
+      <w:numFmt w:val="bullet"/>
+      <w:lvlText w:val=""/>
+      <w:lvlJc w:val="left"/>
+      <w:pPr>
+        <w:ind w:left="2880" w:hanging="480"/>
+      </w:pPr>
+      <w:rPr>
+        <w:rFonts w:ascii="Wingdings" w:hAnsi="Wingdings" w:hint="default"/>
+      </w:rPr>
+    </w:lvl>
+    <w:lvl w:ilvl="6" w:tplc="04090001" w:tentative="1">
+      <w:start w:val="1"/>
+      <w:numFmt w:val="bullet"/>
+      <w:lvlText w:val=""/>
+      <w:lvlJc w:val="left"/>
+      <w:pPr>
+        <w:ind w:left="3360" w:hanging="480"/>
+      </w:pPr>
+      <w:rPr>
+        <w:rFonts w:ascii="Wingdings" w:hAnsi="Wingdings" w:hint="default"/>
+      </w:rPr>
+    </w:lvl>
+    <w:lvl w:ilvl="7" w:tplc="04090003" w:tentative="1">
+      <w:start w:val="1"/>
+      <w:numFmt w:val="bullet"/>
+      <w:lvlText w:val=""/>
+      <w:lvlJc w:val="left"/>
+      <w:pPr>
+        <w:ind w:left="3840" w:hanging="480"/>
+      </w:pPr>
+      <w:rPr>
+        <w:rFonts w:ascii="Wingdings" w:hAnsi="Wingdings" w:hint="default"/>
+      </w:rPr>
+    </w:lvl>
+    <w:lvl w:ilvl="8" w:tplc="04090005" w:tentative="1">
+      <w:start w:val="1"/>
+      <w:numFmt w:val="bullet"/>
+      <w:lvlText w:val=""/>
+      <w:lvlJc w:val="left"/>
+      <w:pPr>
+        <w:ind w:left="4320" w:hanging="480"/>
+      </w:pPr>
+      <w:rPr>
+        <w:rFonts w:ascii="Wingdings" w:hAnsi="Wingdings" w:hint="default"/>
+      </w:rPr>
+    </w:lvl>
+  </w:abstractNum>
+  <w:abstractNum w:abstractNumId="7">
     <w:nsid w:val="16DB000A"/>
     <w:multiLevelType w:val="hybridMultilevel"/>
     <w:tmpl w:val="2BE20432"/>
@@ -3421,7 +7118,120 @@
       </w:pPr>
     </w:lvl>
   </w:abstractNum>
-  <w:abstractNum w:abstractNumId="4">
+  <w:abstractNum w:abstractNumId="8">
+    <w:nsid w:val="1B33319F"/>
+    <w:multiLevelType w:val="hybridMultilevel"/>
+    <w:tmpl w:val="B1547C40"/>
+    <w:lvl w:ilvl="0" w:tplc="04090001">
+      <w:start w:val="1"/>
+      <w:numFmt w:val="bullet"/>
+      <w:lvlText w:val=""/>
+      <w:lvlJc w:val="left"/>
+      <w:pPr>
+        <w:ind w:left="480" w:hanging="480"/>
+      </w:pPr>
+      <w:rPr>
+        <w:rFonts w:ascii="Wingdings" w:hAnsi="Wingdings" w:hint="default"/>
+      </w:rPr>
+    </w:lvl>
+    <w:lvl w:ilvl="1" w:tplc="04090003" w:tentative="1">
+      <w:start w:val="1"/>
+      <w:numFmt w:val="bullet"/>
+      <w:lvlText w:val=""/>
+      <w:lvlJc w:val="left"/>
+      <w:pPr>
+        <w:ind w:left="960" w:hanging="480"/>
+      </w:pPr>
+      <w:rPr>
+        <w:rFonts w:ascii="Wingdings" w:hAnsi="Wingdings" w:hint="default"/>
+      </w:rPr>
+    </w:lvl>
+    <w:lvl w:ilvl="2" w:tplc="04090005" w:tentative="1">
+      <w:start w:val="1"/>
+      <w:numFmt w:val="bullet"/>
+      <w:lvlText w:val=""/>
+      <w:lvlJc w:val="left"/>
+      <w:pPr>
+        <w:ind w:left="1440" w:hanging="480"/>
+      </w:pPr>
+      <w:rPr>
+        <w:rFonts w:ascii="Wingdings" w:hAnsi="Wingdings" w:hint="default"/>
+      </w:rPr>
+    </w:lvl>
+    <w:lvl w:ilvl="3" w:tplc="04090001" w:tentative="1">
+      <w:start w:val="1"/>
+      <w:numFmt w:val="bullet"/>
+      <w:lvlText w:val=""/>
+      <w:lvlJc w:val="left"/>
+      <w:pPr>
+        <w:ind w:left="1920" w:hanging="480"/>
+      </w:pPr>
+      <w:rPr>
+        <w:rFonts w:ascii="Wingdings" w:hAnsi="Wingdings" w:hint="default"/>
+      </w:rPr>
+    </w:lvl>
+    <w:lvl w:ilvl="4" w:tplc="04090003" w:tentative="1">
+      <w:start w:val="1"/>
+      <w:numFmt w:val="bullet"/>
+      <w:lvlText w:val=""/>
+      <w:lvlJc w:val="left"/>
+      <w:pPr>
+        <w:ind w:left="2400" w:hanging="480"/>
+      </w:pPr>
+      <w:rPr>
+        <w:rFonts w:ascii="Wingdings" w:hAnsi="Wingdings" w:hint="default"/>
+      </w:rPr>
+    </w:lvl>
+    <w:lvl w:ilvl="5" w:tplc="04090005" w:tentative="1">
+      <w:start w:val="1"/>
+      <w:numFmt w:val="bullet"/>
+      <w:lvlText w:val=""/>
+      <w:lvlJc w:val="left"/>
+      <w:pPr>
+        <w:ind w:left="2880" w:hanging="480"/>
+      </w:pPr>
+      <w:rPr>
+        <w:rFonts w:ascii="Wingdings" w:hAnsi="Wingdings" w:hint="default"/>
+      </w:rPr>
+    </w:lvl>
+    <w:lvl w:ilvl="6" w:tplc="04090001" w:tentative="1">
+      <w:start w:val="1"/>
+      <w:numFmt w:val="bullet"/>
+      <w:lvlText w:val=""/>
+      <w:lvlJc w:val="left"/>
+      <w:pPr>
+        <w:ind w:left="3360" w:hanging="480"/>
+      </w:pPr>
+      <w:rPr>
+        <w:rFonts w:ascii="Wingdings" w:hAnsi="Wingdings" w:hint="default"/>
+      </w:rPr>
+    </w:lvl>
+    <w:lvl w:ilvl="7" w:tplc="04090003" w:tentative="1">
+      <w:start w:val="1"/>
+      <w:numFmt w:val="bullet"/>
+      <w:lvlText w:val=""/>
+      <w:lvlJc w:val="left"/>
+      <w:pPr>
+        <w:ind w:left="3840" w:hanging="480"/>
+      </w:pPr>
+      <w:rPr>
+        <w:rFonts w:ascii="Wingdings" w:hAnsi="Wingdings" w:hint="default"/>
+      </w:rPr>
+    </w:lvl>
+    <w:lvl w:ilvl="8" w:tplc="04090005" w:tentative="1">
+      <w:start w:val="1"/>
+      <w:numFmt w:val="bullet"/>
+      <w:lvlText w:val=""/>
+      <w:lvlJc w:val="left"/>
+      <w:pPr>
+        <w:ind w:left="4320" w:hanging="480"/>
+      </w:pPr>
+      <w:rPr>
+        <w:rFonts w:ascii="Wingdings" w:hAnsi="Wingdings" w:hint="default"/>
+      </w:rPr>
+    </w:lvl>
+  </w:abstractNum>
+  <w:abstractNum w:abstractNumId="9">
     <w:nsid w:val="25851EA6"/>
     <w:multiLevelType w:val="hybridMultilevel"/>
     <w:tmpl w:val="5D62D706"/>
@@ -3519,7 +7329,7 @@
       </w:pPr>
     </w:lvl>
   </w:abstractNum>
-  <w:abstractNum w:abstractNumId="5">
+  <w:abstractNum w:abstractNumId="10">
     <w:nsid w:val="2B1D43F4"/>
     <w:multiLevelType w:val="hybridMultilevel"/>
     <w:tmpl w:val="4F58557C"/>
@@ -3617,7 +7427,105 @@
       </w:pPr>
     </w:lvl>
   </w:abstractNum>
-  <w:abstractNum w:abstractNumId="6">
+  <w:abstractNum w:abstractNumId="11">
+    <w:nsid w:val="2B4125DC"/>
+    <w:multiLevelType w:val="hybridMultilevel"/>
+    <w:tmpl w:val="F4AC0F16"/>
+    <w:lvl w:ilvl="0" w:tplc="8A9A9600">
+      <w:start w:val="1"/>
+      <w:numFmt w:val="decimal"/>
+      <w:lvlText w:val="%1."/>
+      <w:lvlJc w:val="left"/>
+      <w:pPr>
+        <w:ind w:left="360" w:hanging="360"/>
+      </w:pPr>
+      <w:rPr>
+        <w:rFonts w:hint="eastAsia"/>
+      </w:rPr>
+    </w:lvl>
+    <w:lvl w:ilvl="1" w:tplc="04090019" w:tentative="1">
+      <w:start w:val="1"/>
+      <w:numFmt w:val="ideographTraditional"/>
+      <w:lvlText w:val="%2、"/>
+      <w:lvlJc w:val="left"/>
+      <w:pPr>
+        <w:ind w:left="960" w:hanging="480"/>
+      </w:pPr>
+      <w:rPr>
+        <w:rFonts w:ascii="新細明體" w:eastAsia="新細明體" w:hAnsi="新細明體" w:hint="eastAsia"/>
+      </w:rPr>
+    </w:lvl>
+    <w:lvl w:ilvl="2" w:tplc="0409001B" w:tentative="1">
+      <w:start w:val="1"/>
+      <w:numFmt w:val="lowerRoman"/>
+      <w:lvlText w:val="%3."/>
+      <w:lvlJc w:val="right"/>
+      <w:pPr>
+        <w:ind w:left="1440" w:hanging="480"/>
+      </w:pPr>
+    </w:lvl>
+    <w:lvl w:ilvl="3" w:tplc="0409000F" w:tentative="1">
+      <w:start w:val="1"/>
+      <w:numFmt w:val="decimal"/>
+      <w:lvlText w:val="%4."/>
+      <w:lvlJc w:val="left"/>
+      <w:pPr>
+        <w:ind w:left="1920" w:hanging="480"/>
+      </w:pPr>
+    </w:lvl>
+    <w:lvl w:ilvl="4" w:tplc="04090019" w:tentative="1">
+      <w:start w:val="1"/>
+      <w:numFmt w:val="ideographTraditional"/>
+      <w:lvlText w:val="%5、"/>
+      <w:lvlJc w:val="left"/>
+      <w:pPr>
+        <w:ind w:left="2400" w:hanging="480"/>
+      </w:pPr>
+      <w:rPr>
+        <w:rFonts w:ascii="新細明體" w:eastAsia="新細明體" w:hAnsi="新細明體" w:hint="eastAsia"/>
+      </w:rPr>
+    </w:lvl>
+    <w:lvl w:ilvl="5" w:tplc="0409001B" w:tentative="1">
+      <w:start w:val="1"/>
+      <w:numFmt w:val="lowerRoman"/>
+      <w:lvlText w:val="%6."/>
+      <w:lvlJc w:val="right"/>
+      <w:pPr>
+        <w:ind w:left="2880" w:hanging="480"/>
+      </w:pPr>
+    </w:lvl>
+    <w:lvl w:ilvl="6" w:tplc="0409000F" w:tentative="1">
+      <w:start w:val="1"/>
+      <w:numFmt w:val="decimal"/>
+      <w:lvlText w:val="%7."/>
+      <w:lvlJc w:val="left"/>
+      <w:pPr>
+        <w:ind w:left="3360" w:hanging="480"/>
+      </w:pPr>
+    </w:lvl>
+    <w:lvl w:ilvl="7" w:tplc="04090019" w:tentative="1">
+      <w:start w:val="1"/>
+      <w:numFmt w:val="ideographTraditional"/>
+      <w:lvlText w:val="%8、"/>
+      <w:lvlJc w:val="left"/>
+      <w:pPr>
+        <w:ind w:left="3840" w:hanging="480"/>
+      </w:pPr>
+      <w:rPr>
+        <w:rFonts w:ascii="新細明體" w:eastAsia="新細明體" w:hAnsi="新細明體" w:hint="eastAsia"/>
+      </w:rPr>
+    </w:lvl>
+    <w:lvl w:ilvl="8" w:tplc="0409001B" w:tentative="1">
+      <w:start w:val="1"/>
+      <w:numFmt w:val="lowerRoman"/>
+      <w:lvlText w:val="%9."/>
+      <w:lvlJc w:val="right"/>
+      <w:pPr>
+        <w:ind w:left="4320" w:hanging="480"/>
+      </w:pPr>
+    </w:lvl>
+  </w:abstractNum>
+  <w:abstractNum w:abstractNumId="12">
     <w:nsid w:val="352E5A0A"/>
     <w:multiLevelType w:val="hybridMultilevel"/>
     <w:tmpl w:val="10B2DA1A"/>
@@ -3730,7 +7638,7 @@
       </w:rPr>
     </w:lvl>
   </w:abstractNum>
-  <w:abstractNum w:abstractNumId="7">
+  <w:abstractNum w:abstractNumId="13">
     <w:nsid w:val="3E160DE4"/>
     <w:multiLevelType w:val="hybridMultilevel"/>
     <w:tmpl w:val="3BACBEBC"/>
@@ -3828,7 +7736,121 @@
       </w:pPr>
     </w:lvl>
   </w:abstractNum>
-  <w:abstractNum w:abstractNumId="8">
+  <w:abstractNum w:abstractNumId="14">
+    <w:nsid w:val="3FDA534B"/>
+    <w:multiLevelType w:val="hybridMultilevel"/>
+    <w:tmpl w:val="01707232"/>
+    <w:lvl w:ilvl="0" w:tplc="4150038E">
+      <w:start w:val="1"/>
+      <w:numFmt w:val="bullet"/>
+      <w:lvlText w:val=""/>
+      <w:lvlJc w:val="left"/>
+      <w:pPr>
+        <w:ind w:left="480" w:hanging="480"/>
+      </w:pPr>
+      <w:rPr>
+        <w:rFonts w:ascii="Wingdings" w:hAnsi="Wingdings" w:hint="default"/>
+        <w:color w:val="000000" w:themeColor="text1"/>
+      </w:rPr>
+    </w:lvl>
+    <w:lvl w:ilvl="1" w:tplc="04090003" w:tentative="1">
+      <w:start w:val="1"/>
+      <w:numFmt w:val="bullet"/>
+      <w:lvlText w:val=""/>
+      <w:lvlJc w:val="left"/>
+      <w:pPr>
+        <w:ind w:left="960" w:hanging="480"/>
+      </w:pPr>
+      <w:rPr>
+        <w:rFonts w:ascii="Wingdings" w:hAnsi="Wingdings" w:hint="default"/>
+      </w:rPr>
+    </w:lvl>
+    <w:lvl w:ilvl="2" w:tplc="04090005" w:tentative="1">
+      <w:start w:val="1"/>
+      <w:numFmt w:val="bullet"/>
+      <w:lvlText w:val=""/>
+      <w:lvlJc w:val="left"/>
+      <w:pPr>
+        <w:ind w:left="1440" w:hanging="480"/>
+      </w:pPr>
+      <w:rPr>
+        <w:rFonts w:ascii="Wingdings" w:hAnsi="Wingdings" w:hint="default"/>
+      </w:rPr>
+    </w:lvl>
+    <w:lvl w:ilvl="3" w:tplc="04090001" w:tentative="1">
+      <w:start w:val="1"/>
+      <w:numFmt w:val="bullet"/>
+      <w:lvlText w:val=""/>
+      <w:lvlJc w:val="left"/>
+      <w:pPr>
+        <w:ind w:left="1920" w:hanging="480"/>
+      </w:pPr>
+      <w:rPr>
+        <w:rFonts w:ascii="Wingdings" w:hAnsi="Wingdings" w:hint="default"/>
+      </w:rPr>
+    </w:lvl>
+    <w:lvl w:ilvl="4" w:tplc="04090003" w:tentative="1">
+      <w:start w:val="1"/>
+      <w:numFmt w:val="bullet"/>
+      <w:lvlText w:val=""/>
+      <w:lvlJc w:val="left"/>
+      <w:pPr>
+        <w:ind w:left="2400" w:hanging="480"/>
+      </w:pPr>
+      <w:rPr>
+        <w:rFonts w:ascii="Wingdings" w:hAnsi="Wingdings" w:hint="default"/>
+      </w:rPr>
+    </w:lvl>
+    <w:lvl w:ilvl="5" w:tplc="04090005" w:tentative="1">
+      <w:start w:val="1"/>
+      <w:numFmt w:val="bullet"/>
+      <w:lvlText w:val=""/>
+      <w:lvlJc w:val="left"/>
+      <w:pPr>
+        <w:ind w:left="2880" w:hanging="480"/>
+      </w:pPr>
+      <w:rPr>
+        <w:rFonts w:ascii="Wingdings" w:hAnsi="Wingdings" w:hint="default"/>
+      </w:rPr>
+    </w:lvl>
+    <w:lvl w:ilvl="6" w:tplc="04090001" w:tentative="1">
+      <w:start w:val="1"/>
+      <w:numFmt w:val="bullet"/>
+      <w:lvlText w:val=""/>
+      <w:lvlJc w:val="left"/>
+      <w:pPr>
+        <w:ind w:left="3360" w:hanging="480"/>
+      </w:pPr>
+      <w:rPr>
+        <w:rFonts w:ascii="Wingdings" w:hAnsi="Wingdings" w:hint="default"/>
+      </w:rPr>
+    </w:lvl>
+    <w:lvl w:ilvl="7" w:tplc="04090003" w:tentative="1">
+      <w:start w:val="1"/>
+      <w:numFmt w:val="bullet"/>
+      <w:lvlText w:val=""/>
+      <w:lvlJc w:val="left"/>
+      <w:pPr>
+        <w:ind w:left="3840" w:hanging="480"/>
+      </w:pPr>
+      <w:rPr>
+        <w:rFonts w:ascii="Wingdings" w:hAnsi="Wingdings" w:hint="default"/>
+      </w:rPr>
+    </w:lvl>
+    <w:lvl w:ilvl="8" w:tplc="04090005" w:tentative="1">
+      <w:start w:val="1"/>
+      <w:numFmt w:val="bullet"/>
+      <w:lvlText w:val=""/>
+      <w:lvlJc w:val="left"/>
+      <w:pPr>
+        <w:ind w:left="4320" w:hanging="480"/>
+      </w:pPr>
+      <w:rPr>
+        <w:rFonts w:ascii="Wingdings" w:hAnsi="Wingdings" w:hint="default"/>
+      </w:rPr>
+    </w:lvl>
+  </w:abstractNum>
+  <w:abstractNum w:abstractNumId="15">
     <w:nsid w:val="50842F7C"/>
     <w:multiLevelType w:val="hybridMultilevel"/>
     <w:tmpl w:val="86BE97AA"/>
@@ -3926,7 +7948,233 @@
       </w:pPr>
     </w:lvl>
   </w:abstractNum>
-  <w:abstractNum w:abstractNumId="9">
+  <w:abstractNum w:abstractNumId="16">
+    <w:nsid w:val="562F0514"/>
+    <w:multiLevelType w:val="hybridMultilevel"/>
+    <w:tmpl w:val="DC94A4D4"/>
+    <w:lvl w:ilvl="0" w:tplc="04090001">
+      <w:start w:val="1"/>
+      <w:numFmt w:val="bullet"/>
+      <w:lvlText w:val=""/>
+      <w:lvlJc w:val="left"/>
+      <w:pPr>
+        <w:ind w:left="480" w:hanging="480"/>
+      </w:pPr>
+      <w:rPr>
+        <w:rFonts w:ascii="Wingdings" w:hAnsi="Wingdings" w:hint="default"/>
+      </w:rPr>
+    </w:lvl>
+    <w:lvl w:ilvl="1" w:tplc="04090003" w:tentative="1">
+      <w:start w:val="1"/>
+      <w:numFmt w:val="bullet"/>
+      <w:lvlText w:val=""/>
+      <w:lvlJc w:val="left"/>
+      <w:pPr>
+        <w:ind w:left="960" w:hanging="480"/>
+      </w:pPr>
+      <w:rPr>
+        <w:rFonts w:ascii="Wingdings" w:hAnsi="Wingdings" w:hint="default"/>
+      </w:rPr>
+    </w:lvl>
+    <w:lvl w:ilvl="2" w:tplc="04090005" w:tentative="1">
+      <w:start w:val="1"/>
+      <w:numFmt w:val="bullet"/>
+      <w:lvlText w:val=""/>
+      <w:lvlJc w:val="left"/>
+      <w:pPr>
+        <w:ind w:left="1440" w:hanging="480"/>
+      </w:pPr>
+      <w:rPr>
+        <w:rFonts w:ascii="Wingdings" w:hAnsi="Wingdings" w:hint="default"/>
+      </w:rPr>
+    </w:lvl>
+    <w:lvl w:ilvl="3" w:tplc="04090001" w:tentative="1">
+      <w:start w:val="1"/>
+      <w:numFmt w:val="bullet"/>
+      <w:lvlText w:val=""/>
+      <w:lvlJc w:val="left"/>
+      <w:pPr>
+        <w:ind w:left="1920" w:hanging="480"/>
+      </w:pPr>
+      <w:rPr>
+        <w:rFonts w:ascii="Wingdings" w:hAnsi="Wingdings" w:hint="default"/>
+      </w:rPr>
+    </w:lvl>
+    <w:lvl w:ilvl="4" w:tplc="04090003" w:tentative="1">
+      <w:start w:val="1"/>
+      <w:numFmt w:val="bullet"/>
+      <w:lvlText w:val=""/>
+      <w:lvlJc w:val="left"/>
+      <w:pPr>
+        <w:ind w:left="2400" w:hanging="480"/>
+      </w:pPr>
+      <w:rPr>
+        <w:rFonts w:ascii="Wingdings" w:hAnsi="Wingdings" w:hint="default"/>
+      </w:rPr>
+    </w:lvl>
+    <w:lvl w:ilvl="5" w:tplc="04090005" w:tentative="1">
+      <w:start w:val="1"/>
+      <w:numFmt w:val="bullet"/>
+      <w:lvlText w:val=""/>
+      <w:lvlJc w:val="left"/>
+      <w:pPr>
+        <w:ind w:left="2880" w:hanging="480"/>
+      </w:pPr>
+      <w:rPr>
+        <w:rFonts w:ascii="Wingdings" w:hAnsi="Wingdings" w:hint="default"/>
+      </w:rPr>
+    </w:lvl>
+    <w:lvl w:ilvl="6" w:tplc="04090001" w:tentative="1">
+      <w:start w:val="1"/>
+      <w:numFmt w:val="bullet"/>
+      <w:lvlText w:val=""/>
+      <w:lvlJc w:val="left"/>
+      <w:pPr>
+        <w:ind w:left="3360" w:hanging="480"/>
+      </w:pPr>
+      <w:rPr>
+        <w:rFonts w:ascii="Wingdings" w:hAnsi="Wingdings" w:hint="default"/>
+      </w:rPr>
+    </w:lvl>
+    <w:lvl w:ilvl="7" w:tplc="04090003" w:tentative="1">
+      <w:start w:val="1"/>
+      <w:numFmt w:val="bullet"/>
+      <w:lvlText w:val=""/>
+      <w:lvlJc w:val="left"/>
+      <w:pPr>
+        <w:ind w:left="3840" w:hanging="480"/>
+      </w:pPr>
+      <w:rPr>
+        <w:rFonts w:ascii="Wingdings" w:hAnsi="Wingdings" w:hint="default"/>
+      </w:rPr>
+    </w:lvl>
+    <w:lvl w:ilvl="8" w:tplc="04090005" w:tentative="1">
+      <w:start w:val="1"/>
+      <w:numFmt w:val="bullet"/>
+      <w:lvlText w:val=""/>
+      <w:lvlJc w:val="left"/>
+      <w:pPr>
+        <w:ind w:left="4320" w:hanging="480"/>
+      </w:pPr>
+      <w:rPr>
+        <w:rFonts w:ascii="Wingdings" w:hAnsi="Wingdings" w:hint="default"/>
+      </w:rPr>
+    </w:lvl>
+  </w:abstractNum>
+  <w:abstractNum w:abstractNumId="17">
+    <w:nsid w:val="5D1701DF"/>
+    <w:multiLevelType w:val="hybridMultilevel"/>
+    <w:tmpl w:val="E7E8369E"/>
+    <w:lvl w:ilvl="0" w:tplc="04090001">
+      <w:start w:val="1"/>
+      <w:numFmt w:val="bullet"/>
+      <w:lvlText w:val=""/>
+      <w:lvlJc w:val="left"/>
+      <w:pPr>
+        <w:ind w:left="480" w:hanging="480"/>
+      </w:pPr>
+      <w:rPr>
+        <w:rFonts w:ascii="Wingdings" w:hAnsi="Wingdings" w:hint="default"/>
+      </w:rPr>
+    </w:lvl>
+    <w:lvl w:ilvl="1" w:tplc="04090003" w:tentative="1">
+      <w:start w:val="1"/>
+      <w:numFmt w:val="bullet"/>
+      <w:lvlText w:val=""/>
+      <w:lvlJc w:val="left"/>
+      <w:pPr>
+        <w:ind w:left="960" w:hanging="480"/>
+      </w:pPr>
+      <w:rPr>
+        <w:rFonts w:ascii="Wingdings" w:hAnsi="Wingdings" w:hint="default"/>
+      </w:rPr>
+    </w:lvl>
+    <w:lvl w:ilvl="2" w:tplc="04090005" w:tentative="1">
+      <w:start w:val="1"/>
+      <w:numFmt w:val="bullet"/>
+      <w:lvlText w:val=""/>
+      <w:lvlJc w:val="left"/>
+      <w:pPr>
+        <w:ind w:left="1440" w:hanging="480"/>
+      </w:pPr>
+      <w:rPr>
+        <w:rFonts w:ascii="Wingdings" w:hAnsi="Wingdings" w:hint="default"/>
+      </w:rPr>
+    </w:lvl>
+    <w:lvl w:ilvl="3" w:tplc="04090001" w:tentative="1">
+      <w:start w:val="1"/>
+      <w:numFmt w:val="bullet"/>
+      <w:lvlText w:val=""/>
+      <w:lvlJc w:val="left"/>
+      <w:pPr>
+        <w:ind w:left="1920" w:hanging="480"/>
+      </w:pPr>
+      <w:rPr>
+        <w:rFonts w:ascii="Wingdings" w:hAnsi="Wingdings" w:hint="default"/>
+      </w:rPr>
+    </w:lvl>
+    <w:lvl w:ilvl="4" w:tplc="04090003" w:tentative="1">
+      <w:start w:val="1"/>
+      <w:numFmt w:val="bullet"/>
+      <w:lvlText w:val=""/>
+      <w:lvlJc w:val="left"/>
+      <w:pPr>
+        <w:ind w:left="2400" w:hanging="480"/>
+      </w:pPr>
+      <w:rPr>
+        <w:rFonts w:ascii="Wingdings" w:hAnsi="Wingdings" w:hint="default"/>
+      </w:rPr>
+    </w:lvl>
+    <w:lvl w:ilvl="5" w:tplc="04090005" w:tentative="1">
+      <w:start w:val="1"/>
+      <w:numFmt w:val="bullet"/>
+      <w:lvlText w:val=""/>
+      <w:lvlJc w:val="left"/>
+      <w:pPr>
+        <w:ind w:left="2880" w:hanging="480"/>
+      </w:pPr>
+      <w:rPr>
+        <w:rFonts w:ascii="Wingdings" w:hAnsi="Wingdings" w:hint="default"/>
+      </w:rPr>
+    </w:lvl>
+    <w:lvl w:ilvl="6" w:tplc="04090001" w:tentative="1">
+      <w:start w:val="1"/>
+      <w:numFmt w:val="bullet"/>
+      <w:lvlText w:val=""/>
+      <w:lvlJc w:val="left"/>
+      <w:pPr>
+        <w:ind w:left="3360" w:hanging="480"/>
+      </w:pPr>
+      <w:rPr>
+        <w:rFonts w:ascii="Wingdings" w:hAnsi="Wingdings" w:hint="default"/>
+      </w:rPr>
+    </w:lvl>
+    <w:lvl w:ilvl="7" w:tplc="04090003" w:tentative="1">
+      <w:start w:val="1"/>
+      <w:numFmt w:val="bullet"/>
+      <w:lvlText w:val=""/>
+      <w:lvlJc w:val="left"/>
+      <w:pPr>
+        <w:ind w:left="3840" w:hanging="480"/>
+      </w:pPr>
+      <w:rPr>
+        <w:rFonts w:ascii="Wingdings" w:hAnsi="Wingdings" w:hint="default"/>
+      </w:rPr>
+    </w:lvl>
+    <w:lvl w:ilvl="8" w:tplc="04090005" w:tentative="1">
+      <w:start w:val="1"/>
+      <w:numFmt w:val="bullet"/>
+      <w:lvlText w:val=""/>
+      <w:lvlJc w:val="left"/>
+      <w:pPr>
+        <w:ind w:left="4320" w:hanging="480"/>
+      </w:pPr>
+      <w:rPr>
+        <w:rFonts w:ascii="Wingdings" w:hAnsi="Wingdings" w:hint="default"/>
+      </w:rPr>
+    </w:lvl>
+  </w:abstractNum>
+  <w:abstractNum w:abstractNumId="18">
     <w:nsid w:val="5F2B5023"/>
     <w:multiLevelType w:val="hybridMultilevel"/>
     <w:tmpl w:val="CEF87B60"/>
@@ -4024,7 +8272,120 @@
       </w:pPr>
     </w:lvl>
   </w:abstractNum>
-  <w:abstractNum w:abstractNumId="10">
+  <w:abstractNum w:abstractNumId="19">
+    <w:nsid w:val="61E67415"/>
+    <w:multiLevelType w:val="hybridMultilevel"/>
+    <w:tmpl w:val="192E6746"/>
+    <w:lvl w:ilvl="0" w:tplc="04090001">
+      <w:start w:val="1"/>
+      <w:numFmt w:val="bullet"/>
+      <w:lvlText w:val=""/>
+      <w:lvlJc w:val="left"/>
+      <w:pPr>
+        <w:ind w:left="480" w:hanging="480"/>
+      </w:pPr>
+      <w:rPr>
+        <w:rFonts w:ascii="Wingdings" w:hAnsi="Wingdings" w:hint="default"/>
+      </w:rPr>
+    </w:lvl>
+    <w:lvl w:ilvl="1" w:tplc="04090003" w:tentative="1">
+      <w:start w:val="1"/>
+      <w:numFmt w:val="bullet"/>
+      <w:lvlText w:val=""/>
+      <w:lvlJc w:val="left"/>
+      <w:pPr>
+        <w:ind w:left="960" w:hanging="480"/>
+      </w:pPr>
+      <w:rPr>
+        <w:rFonts w:ascii="Wingdings" w:hAnsi="Wingdings" w:hint="default"/>
+      </w:rPr>
+    </w:lvl>
+    <w:lvl w:ilvl="2" w:tplc="04090005" w:tentative="1">
+      <w:start w:val="1"/>
+      <w:numFmt w:val="bullet"/>
+      <w:lvlText w:val=""/>
+      <w:lvlJc w:val="left"/>
+      <w:pPr>
+        <w:ind w:left="1440" w:hanging="480"/>
+      </w:pPr>
+      <w:rPr>
+        <w:rFonts w:ascii="Wingdings" w:hAnsi="Wingdings" w:hint="default"/>
+      </w:rPr>
+    </w:lvl>
+    <w:lvl w:ilvl="3" w:tplc="04090001" w:tentative="1">
+      <w:start w:val="1"/>
+      <w:numFmt w:val="bullet"/>
+      <w:lvlText w:val=""/>
+      <w:lvlJc w:val="left"/>
+      <w:pPr>
+        <w:ind w:left="1920" w:hanging="480"/>
+      </w:pPr>
+      <w:rPr>
+        <w:rFonts w:ascii="Wingdings" w:hAnsi="Wingdings" w:hint="default"/>
+      </w:rPr>
+    </w:lvl>
+    <w:lvl w:ilvl="4" w:tplc="04090003" w:tentative="1">
+      <w:start w:val="1"/>
+      <w:numFmt w:val="bullet"/>
+      <w:lvlText w:val=""/>
+      <w:lvlJc w:val="left"/>
+      <w:pPr>
+        <w:ind w:left="2400" w:hanging="480"/>
+      </w:pPr>
+      <w:rPr>
+        <w:rFonts w:ascii="Wingdings" w:hAnsi="Wingdings" w:hint="default"/>
+      </w:rPr>
+    </w:lvl>
+    <w:lvl w:ilvl="5" w:tplc="04090005" w:tentative="1">
+      <w:start w:val="1"/>
+      <w:numFmt w:val="bullet"/>
+      <w:lvlText w:val=""/>
+      <w:lvlJc w:val="left"/>
+      <w:pPr>
+        <w:ind w:left="2880" w:hanging="480"/>
+      </w:pPr>
+      <w:rPr>
+        <w:rFonts w:ascii="Wingdings" w:hAnsi="Wingdings" w:hint="default"/>
+      </w:rPr>
+    </w:lvl>
+    <w:lvl w:ilvl="6" w:tplc="04090001" w:tentative="1">
+      <w:start w:val="1"/>
+      <w:numFmt w:val="bullet"/>
+      <w:lvlText w:val=""/>
+      <w:lvlJc w:val="left"/>
+      <w:pPr>
+        <w:ind w:left="3360" w:hanging="480"/>
+      </w:pPr>
+      <w:rPr>
+        <w:rFonts w:ascii="Wingdings" w:hAnsi="Wingdings" w:hint="default"/>
+      </w:rPr>
+    </w:lvl>
+    <w:lvl w:ilvl="7" w:tplc="04090003" w:tentative="1">
+      <w:start w:val="1"/>
+      <w:numFmt w:val="bullet"/>
+      <w:lvlText w:val=""/>
+      <w:lvlJc w:val="left"/>
+      <w:pPr>
+        <w:ind w:left="3840" w:hanging="480"/>
+      </w:pPr>
+      <w:rPr>
+        <w:rFonts w:ascii="Wingdings" w:hAnsi="Wingdings" w:hint="default"/>
+      </w:rPr>
+    </w:lvl>
+    <w:lvl w:ilvl="8" w:tplc="04090005" w:tentative="1">
+      <w:start w:val="1"/>
+      <w:numFmt w:val="bullet"/>
+      <w:lvlText w:val=""/>
+      <w:lvlJc w:val="left"/>
+      <w:pPr>
+        <w:ind w:left="4320" w:hanging="480"/>
+      </w:pPr>
+      <w:rPr>
+        <w:rFonts w:ascii="Wingdings" w:hAnsi="Wingdings" w:hint="default"/>
+      </w:rPr>
+    </w:lvl>
+  </w:abstractNum>
+  <w:abstractNum w:abstractNumId="20">
     <w:nsid w:val="6AEE06DC"/>
     <w:multiLevelType w:val="hybridMultilevel"/>
     <w:tmpl w:val="CAD4B404"/>
@@ -4137,7 +8498,7 @@
       </w:rPr>
     </w:lvl>
   </w:abstractNum>
-  <w:abstractNum w:abstractNumId="11">
+  <w:abstractNum w:abstractNumId="21">
     <w:nsid w:val="796905D9"/>
     <w:multiLevelType w:val="hybridMultilevel"/>
     <w:tmpl w:val="6A1AED84"/>
@@ -4235,7 +8596,7 @@
       </w:pPr>
     </w:lvl>
   </w:abstractNum>
-  <w:abstractNum w:abstractNumId="12">
+  <w:abstractNum w:abstractNumId="22">
     <w:nsid w:val="7C940218"/>
     <w:multiLevelType w:val="hybridMultilevel"/>
     <w:tmpl w:val="F45C0210"/>
@@ -4334,44 +8695,190 @@
       </w:pPr>
     </w:lvl>
   </w:abstractNum>
+  <w:abstractNum w:abstractNumId="23">
+    <w:nsid w:val="7FED7F41"/>
+    <w:multiLevelType w:val="hybridMultilevel"/>
+    <w:tmpl w:val="86EC7C68"/>
+    <w:lvl w:ilvl="0" w:tplc="04090001">
+      <w:start w:val="1"/>
+      <w:numFmt w:val="bullet"/>
+      <w:lvlText w:val=""/>
+      <w:lvlJc w:val="left"/>
+      <w:pPr>
+        <w:ind w:left="480" w:hanging="480"/>
+      </w:pPr>
+      <w:rPr>
+        <w:rFonts w:ascii="Wingdings" w:hAnsi="Wingdings" w:hint="default"/>
+      </w:rPr>
+    </w:lvl>
+    <w:lvl w:ilvl="1" w:tplc="04090003">
+      <w:start w:val="1"/>
+      <w:numFmt w:val="bullet"/>
+      <w:lvlText w:val=""/>
+      <w:lvlJc w:val="left"/>
+      <w:pPr>
+        <w:ind w:left="960" w:hanging="480"/>
+      </w:pPr>
+      <w:rPr>
+        <w:rFonts w:ascii="Wingdings" w:hAnsi="Wingdings" w:hint="default"/>
+      </w:rPr>
+    </w:lvl>
+    <w:lvl w:ilvl="2" w:tplc="04090005" w:tentative="1">
+      <w:start w:val="1"/>
+      <w:numFmt w:val="bullet"/>
+      <w:lvlText w:val=""/>
+      <w:lvlJc w:val="left"/>
+      <w:pPr>
+        <w:ind w:left="1440" w:hanging="480"/>
+      </w:pPr>
+      <w:rPr>
+        <w:rFonts w:ascii="Wingdings" w:hAnsi="Wingdings" w:hint="default"/>
+      </w:rPr>
+    </w:lvl>
+    <w:lvl w:ilvl="3" w:tplc="04090001" w:tentative="1">
+      <w:start w:val="1"/>
+      <w:numFmt w:val="bullet"/>
+      <w:lvlText w:val=""/>
+      <w:lvlJc w:val="left"/>
+      <w:pPr>
+        <w:ind w:left="1920" w:hanging="480"/>
+      </w:pPr>
+      <w:rPr>
+        <w:rFonts w:ascii="Wingdings" w:hAnsi="Wingdings" w:hint="default"/>
+      </w:rPr>
+    </w:lvl>
+    <w:lvl w:ilvl="4" w:tplc="04090003" w:tentative="1">
+      <w:start w:val="1"/>
+      <w:numFmt w:val="bullet"/>
+      <w:lvlText w:val=""/>
+      <w:lvlJc w:val="left"/>
+      <w:pPr>
+        <w:ind w:left="2400" w:hanging="480"/>
+      </w:pPr>
+      <w:rPr>
+        <w:rFonts w:ascii="Wingdings" w:hAnsi="Wingdings" w:hint="default"/>
+      </w:rPr>
+    </w:lvl>
+    <w:lvl w:ilvl="5" w:tplc="04090005" w:tentative="1">
+      <w:start w:val="1"/>
+      <w:numFmt w:val="bullet"/>
+      <w:lvlText w:val=""/>
+      <w:lvlJc w:val="left"/>
+      <w:pPr>
+        <w:ind w:left="2880" w:hanging="480"/>
+      </w:pPr>
+      <w:rPr>
+        <w:rFonts w:ascii="Wingdings" w:hAnsi="Wingdings" w:hint="default"/>
+      </w:rPr>
+    </w:lvl>
+    <w:lvl w:ilvl="6" w:tplc="04090001" w:tentative="1">
+      <w:start w:val="1"/>
+      <w:numFmt w:val="bullet"/>
+      <w:lvlText w:val=""/>
+      <w:lvlJc w:val="left"/>
+      <w:pPr>
+        <w:ind w:left="3360" w:hanging="480"/>
+      </w:pPr>
+      <w:rPr>
+        <w:rFonts w:ascii="Wingdings" w:hAnsi="Wingdings" w:hint="default"/>
+      </w:rPr>
+    </w:lvl>
+    <w:lvl w:ilvl="7" w:tplc="04090003" w:tentative="1">
+      <w:start w:val="1"/>
+      <w:numFmt w:val="bullet"/>
+      <w:lvlText w:val=""/>
+      <w:lvlJc w:val="left"/>
+      <w:pPr>
+        <w:ind w:left="3840" w:hanging="480"/>
+      </w:pPr>
+      <w:rPr>
+        <w:rFonts w:ascii="Wingdings" w:hAnsi="Wingdings" w:hint="default"/>
+      </w:rPr>
+    </w:lvl>
+    <w:lvl w:ilvl="8" w:tplc="04090005" w:tentative="1">
+      <w:start w:val="1"/>
+      <w:numFmt w:val="bullet"/>
+      <w:lvlText w:val=""/>
+      <w:lvlJc w:val="left"/>
+      <w:pPr>
+        <w:ind w:left="4320" w:hanging="480"/>
+      </w:pPr>
+      <w:rPr>
+        <w:rFonts w:ascii="Wingdings" w:hAnsi="Wingdings" w:hint="default"/>
+      </w:rPr>
+    </w:lvl>
+  </w:abstractNum>
   <w:num w:numId="1">
+    <w:abstractNumId w:val="22"/>
+  </w:num>
+  <w:num w:numId="2">
+    <w:abstractNumId w:val="18"/>
+  </w:num>
+  <w:num w:numId="3">
+    <w:abstractNumId w:val="9"/>
+  </w:num>
+  <w:num w:numId="4">
+    <w:abstractNumId w:val="15"/>
+  </w:num>
+  <w:num w:numId="5">
+    <w:abstractNumId w:val="13"/>
+  </w:num>
+  <w:num w:numId="6">
+    <w:abstractNumId w:val="1"/>
+  </w:num>
+  <w:num w:numId="7">
     <w:abstractNumId w:val="12"/>
   </w:num>
-  <w:num w:numId="2">
-    <w:abstractNumId w:val="9"/>
+  <w:num w:numId="8">
+    <w:abstractNumId w:val="7"/>
   </w:num>
-  <w:num w:numId="3">
-    <w:abstractNumId w:val="4"/>
+  <w:num w:numId="9">
+    <w:abstractNumId w:val="21"/>
   </w:num>
-  <w:num w:numId="4">
+  <w:num w:numId="10">
+    <w:abstractNumId w:val="10"/>
+  </w:num>
+  <w:num w:numId="11">
+    <w:abstractNumId w:val="2"/>
+  </w:num>
+  <w:num w:numId="12">
+    <w:abstractNumId w:val="5"/>
+  </w:num>
+  <w:num w:numId="13">
+    <w:abstractNumId w:val="20"/>
+  </w:num>
+  <w:num w:numId="14">
+    <w:abstractNumId w:val="6"/>
+  </w:num>
+  <w:num w:numId="15">
+    <w:abstractNumId w:val="19"/>
+  </w:num>
+  <w:num w:numId="16">
+    <w:abstractNumId w:val="14"/>
+  </w:num>
+  <w:num w:numId="17">
+    <w:abstractNumId w:val="0"/>
+  </w:num>
+  <w:num w:numId="18">
+    <w:abstractNumId w:val="23"/>
+  </w:num>
+  <w:num w:numId="19">
+    <w:abstractNumId w:val="17"/>
+  </w:num>
+  <w:num w:numId="20">
+    <w:abstractNumId w:val="3"/>
+  </w:num>
+  <w:num w:numId="21">
+    <w:abstractNumId w:val="11"/>
+  </w:num>
+  <w:num w:numId="22">
+    <w:abstractNumId w:val="16"/>
+  </w:num>
+  <w:num w:numId="23">
     <w:abstractNumId w:val="8"/>
   </w:num>
-  <w:num w:numId="5">
-    <w:abstractNumId w:val="7"/>
-  </w:num>
-  <w:num w:numId="6">
-    <w:abstractNumId w:val="0"/>
-  </w:num>
-  <w:num w:numId="7">
-    <w:abstractNumId w:val="6"/>
-  </w:num>
-  <w:num w:numId="8">
-    <w:abstractNumId w:val="3"/>
-  </w:num>
-  <w:num w:numId="9">
-    <w:abstractNumId w:val="11"/>
-  </w:num>
-  <w:num w:numId="10">
-    <w:abstractNumId w:val="5"/>
-  </w:num>
-  <w:num w:numId="11">
-    <w:abstractNumId w:val="1"/>
-  </w:num>
-  <w:num w:numId="12">
-    <w:abstractNumId w:val="2"/>
-  </w:num>
-  <w:num w:numId="13">
-    <w:abstractNumId w:val="10"/>
+  <w:num w:numId="24">
+    <w:abstractNumId w:val="4"/>
   </w:num>
 </w:numbering>
 </file>

</xml_diff>

<commit_message>
Done with Angular animations
</commit_message>
<xml_diff>
--- a/Angular JS Learning Note.docx
+++ b/Angular JS Learning Note.docx
@@ -3700,7 +3700,7 @@
       <w:pPr>
         <w:spacing w:line="360" w:lineRule="auto"/>
         <w:rPr>
-          <w:rFonts w:ascii="Courier" w:hAnsi="Courier" w:cs="Verdana" w:hint="eastAsia"/>
+          <w:rFonts w:ascii="Courier" w:hAnsi="Courier" w:cs="Verdana"/>
           <w:kern w:val="0"/>
           <w:lang w:eastAsia="zh-CN"/>
         </w:rPr>
@@ -4375,6 +4375,7 @@
         </w:rPr>
         <w:t>mouseup</w:t>
       </w:r>
+      <w:proofErr w:type="spellEnd"/>
     </w:p>
     <w:p>
       <w:pPr>
@@ -4394,11 +4395,10 @@
         <w:spacing w:line="360" w:lineRule="auto"/>
         <w:ind w:leftChars="0"/>
         <w:rPr>
-          <w:rFonts w:ascii="Verdana" w:hAnsi="Verdana" w:cs="Verdana" w:hint="eastAsia"/>
-          <w:kern w:val="0"/>
-        </w:rPr>
-      </w:pPr>
-      <w:proofErr w:type="spellEnd"/>
+          <w:rFonts w:ascii="Verdana" w:hAnsi="Verdana" w:cs="Verdana"/>
+          <w:kern w:val="0"/>
+        </w:rPr>
+      </w:pPr>
       <w:r>
         <w:rPr>
           <w:rFonts w:ascii="Courier" w:hAnsi="Courier" w:cs="Courier"/>
@@ -4556,16 +4556,7 @@
           <w:kern w:val="0"/>
           <w:lang w:eastAsia="zh-CN"/>
         </w:rPr>
-        <w:t xml:space="preserve">button </w:t>
-      </w:r>
-      <w:proofErr w:type="spellStart"/>
-      <w:r>
-        <w:rPr>
-          <w:rFonts w:ascii="Courier" w:hAnsi="Courier" w:cs="Verdana"/>
-          <w:kern w:val="0"/>
-          <w:lang w:eastAsia="zh-CN"/>
-        </w:rPr>
-        <w:t>elements</w:t>
+        <w:t>button elements</w:t>
       </w:r>
     </w:p>
     <w:p>
@@ -4591,6 +4582,7 @@
           <w:lang w:eastAsia="zh-CN"/>
         </w:rPr>
       </w:pPr>
+      <w:proofErr w:type="spellStart"/>
       <w:r>
         <w:rPr>
           <w:rFonts w:ascii="Courier" w:hAnsi="Courier" w:cs="Verdana"/>
@@ -4746,7 +4738,7 @@
       <w:pPr>
         <w:spacing w:line="360" w:lineRule="auto"/>
         <w:rPr>
-          <w:rFonts w:ascii="Courier" w:hAnsi="Courier" w:cs="Verdana" w:hint="eastAsia"/>
+          <w:rFonts w:ascii="Courier" w:hAnsi="Courier" w:cs="Verdana"/>
           <w:color w:val="FF0000"/>
           <w:kern w:val="0"/>
           <w:lang w:eastAsia="zh-CN"/>
@@ -5125,7 +5117,7 @@
         <w:adjustRightInd w:val="0"/>
         <w:spacing w:line="360" w:lineRule="auto"/>
         <w:rPr>
-          <w:rFonts w:ascii="Courier" w:hAnsi="Courier" w:cs="Verdana" w:hint="eastAsia"/>
+          <w:rFonts w:ascii="Courier" w:hAnsi="Courier" w:cs="Verdana"/>
           <w:b/>
           <w:kern w:val="0"/>
           <w:lang w:eastAsia="zh-CN"/>
@@ -6251,44 +6243,933 @@
         <w:adjustRightInd w:val="0"/>
         <w:spacing w:line="360" w:lineRule="auto"/>
         <w:rPr>
-          <w:rFonts w:ascii="Courier" w:hAnsi="Courier" w:cs="Verdana"/>
-          <w:kern w:val="0"/>
-          <w:lang w:eastAsia="zh-CN"/>
-        </w:rPr>
-      </w:pPr>
-      <w:r>
-        <w:rPr>
-          <w:rFonts w:ascii="Courier" w:hAnsi="Courier" w:cs="Verdana"/>
-          <w:kern w:val="0"/>
-          <w:lang w:eastAsia="zh-CN"/>
-        </w:rPr>
-        <w:t>The classes ar</w:t>
+          <w:rFonts w:ascii="Courier" w:hAnsi="Courier" w:cs="Courier" w:hint="eastAsia"/>
+          <w:color w:val="000000" w:themeColor="text1"/>
+          <w:kern w:val="0"/>
+          <w:lang w:eastAsia="zh-CN"/>
+        </w:rPr>
+      </w:pPr>
+      <w:r>
+        <w:rPr>
+          <w:rFonts w:ascii="Courier" w:hAnsi="Courier" w:cs="Verdana"/>
+          <w:kern w:val="0"/>
+          <w:lang w:eastAsia="zh-CN"/>
+        </w:rPr>
+        <w:t xml:space="preserve">The classes are removed if the value they represent is </w:t>
+      </w:r>
+      <w:r>
+        <w:rPr>
+          <w:rFonts w:ascii="Courier" w:hAnsi="Courier" w:cs="Courier"/>
+          <w:color w:val="D1002E"/>
+          <w:kern w:val="0"/>
+        </w:rPr>
+        <w:t>false</w:t>
+      </w:r>
+      <w:r>
+        <w:rPr>
+          <w:rFonts w:ascii="Courier" w:hAnsi="Courier" w:cs="Courier"/>
+          <w:color w:val="000000" w:themeColor="text1"/>
+          <w:kern w:val="0"/>
+        </w:rPr>
+        <w:t>.</w:t>
+      </w:r>
+    </w:p>
+    <w:p>
+      <w:pPr>
+        <w:pStyle w:val="Title"/>
+        <w:spacing w:line="360" w:lineRule="auto"/>
+        <w:rPr>
+          <w:rFonts w:ascii="Courier" w:hAnsi="Courier" w:hint="eastAsia"/>
+          <w:sz w:val="24"/>
+          <w:szCs w:val="24"/>
+          <w:lang w:eastAsia="zh-CN"/>
+        </w:rPr>
+      </w:pPr>
+      <w:r>
+        <w:rPr>
+          <w:rFonts w:ascii="Courier" w:hAnsi="Courier"/>
+          <w:sz w:val="24"/>
+          <w:szCs w:val="24"/>
+        </w:rPr>
+        <w:t>AngularJS Animations</w:t>
+      </w:r>
+    </w:p>
+    <w:p>
+      <w:pPr>
+        <w:pStyle w:val="Subtitle"/>
+        <w:spacing w:line="360" w:lineRule="auto"/>
+        <w:rPr>
+          <w:rFonts w:hint="eastAsia"/>
+          <w:sz w:val="32"/>
+          <w:szCs w:val="32"/>
+          <w:lang w:eastAsia="zh-CN"/>
+        </w:rPr>
+      </w:pPr>
+      <w:r>
+        <w:rPr>
+          <w:sz w:val="32"/>
+          <w:szCs w:val="32"/>
+        </w:rPr>
+        <w:t xml:space="preserve">What Does </w:t>
+      </w:r>
+      <w:proofErr w:type="spellStart"/>
+      <w:r>
+        <w:rPr>
+          <w:sz w:val="32"/>
+          <w:szCs w:val="32"/>
+        </w:rPr>
+        <w:t>ngAnimate</w:t>
+      </w:r>
+      <w:proofErr w:type="spellEnd"/>
+      <w:r>
+        <w:rPr>
+          <w:sz w:val="32"/>
+          <w:szCs w:val="32"/>
+        </w:rPr>
+        <w:t xml:space="preserve"> Do?</w:t>
+      </w:r>
+    </w:p>
+    <w:p>
+      <w:pPr>
+        <w:pStyle w:val="ListParagraph"/>
+        <w:numPr>
+          <w:ilvl w:val="0"/>
+          <w:numId w:val="25"/>
+        </w:numPr>
+        <w:spacing w:line="360" w:lineRule="auto"/>
+        <w:ind w:leftChars="0"/>
+        <w:rPr>
+          <w:rFonts w:ascii="Courier" w:hAnsi="Courier" w:cs="Verdana" w:hint="eastAsia"/>
+          <w:kern w:val="0"/>
+          <w:lang w:eastAsia="zh-CN"/>
+        </w:rPr>
+      </w:pPr>
+      <w:r>
+        <w:rPr>
+          <w:rFonts w:ascii="Courier" w:hAnsi="Courier" w:cs="Verdana"/>
+          <w:kern w:val="0"/>
+          <w:lang w:eastAsia="zh-CN"/>
+        </w:rPr>
+        <w:t xml:space="preserve">The </w:t>
+      </w:r>
+      <w:proofErr w:type="spellStart"/>
+      <w:r>
+        <w:rPr>
+          <w:rFonts w:ascii="Courier" w:hAnsi="Courier" w:cs="Verdana"/>
+          <w:kern w:val="0"/>
+          <w:lang w:eastAsia="zh-CN"/>
+        </w:rPr>
+        <w:t>ngAnimate</w:t>
+      </w:r>
+      <w:proofErr w:type="spellEnd"/>
+      <w:r>
+        <w:rPr>
+          <w:rFonts w:ascii="Courier" w:hAnsi="Courier" w:cs="Verdana"/>
+          <w:kern w:val="0"/>
+          <w:lang w:eastAsia="zh-CN"/>
+        </w:rPr>
+        <w:t xml:space="preserve"> module adds and removes classes.</w:t>
+      </w:r>
+    </w:p>
+    <w:p>
+      <w:pPr>
+        <w:pStyle w:val="ListParagraph"/>
+        <w:numPr>
+          <w:ilvl w:val="0"/>
+          <w:numId w:val="25"/>
+        </w:numPr>
+        <w:spacing w:line="360" w:lineRule="auto"/>
+        <w:ind w:leftChars="0"/>
+        <w:rPr>
+          <w:rFonts w:ascii="Courier" w:hAnsi="Courier" w:cs="Verdana" w:hint="eastAsia"/>
+          <w:kern w:val="0"/>
+          <w:lang w:eastAsia="zh-CN"/>
+        </w:rPr>
+      </w:pPr>
+      <w:r>
+        <w:rPr>
+          <w:rFonts w:ascii="Courier" w:hAnsi="Courier" w:cs="Verdana"/>
+          <w:kern w:val="0"/>
+          <w:lang w:eastAsia="zh-CN"/>
+        </w:rPr>
+        <w:t xml:space="preserve">The </w:t>
+      </w:r>
+      <w:proofErr w:type="spellStart"/>
+      <w:r>
+        <w:rPr>
+          <w:rFonts w:ascii="Courier" w:hAnsi="Courier" w:cs="Verdana"/>
+          <w:kern w:val="0"/>
+          <w:lang w:eastAsia="zh-CN"/>
+        </w:rPr>
+        <w:t>ngAnimate</w:t>
+      </w:r>
+      <w:proofErr w:type="spellEnd"/>
+      <w:r>
+        <w:rPr>
+          <w:rFonts w:ascii="Courier" w:hAnsi="Courier" w:cs="Verdana"/>
+          <w:kern w:val="0"/>
+          <w:lang w:eastAsia="zh-CN"/>
+        </w:rPr>
+        <w:t xml:space="preserve"> module does not animate your HTML elements, but when </w:t>
+      </w:r>
+      <w:proofErr w:type="spellStart"/>
+      <w:r>
+        <w:rPr>
+          <w:rFonts w:ascii="Courier" w:hAnsi="Courier" w:cs="Verdana"/>
+          <w:kern w:val="0"/>
+          <w:lang w:eastAsia="zh-CN"/>
+        </w:rPr>
+        <w:t>ngAnimate</w:t>
+      </w:r>
+      <w:proofErr w:type="spellEnd"/>
+      <w:r>
+        <w:rPr>
+          <w:rFonts w:ascii="Courier" w:hAnsi="Courier" w:cs="Verdana"/>
+          <w:kern w:val="0"/>
+          <w:lang w:eastAsia="zh-CN"/>
+        </w:rPr>
+        <w:t xml:space="preserve"> notice certain events, like hide or show of an HTML element, the element gets some pre-defined classes which can be used to make animations.</w:t>
+      </w:r>
+    </w:p>
+    <w:p>
+      <w:pPr>
+        <w:pStyle w:val="ListParagraph"/>
+        <w:numPr>
+          <w:ilvl w:val="0"/>
+          <w:numId w:val="25"/>
+        </w:numPr>
+        <w:spacing w:line="360" w:lineRule="auto"/>
+        <w:ind w:leftChars="0"/>
+        <w:rPr>
+          <w:rFonts w:ascii="Courier" w:hAnsi="Courier" w:cs="Verdana" w:hint="eastAsia"/>
+          <w:kern w:val="0"/>
+          <w:lang w:eastAsia="zh-CN"/>
+        </w:rPr>
+      </w:pPr>
+      <w:r>
+        <w:rPr>
+          <w:rFonts w:ascii="Courier" w:hAnsi="Courier" w:cs="Verdana"/>
+          <w:kern w:val="0"/>
+          <w:lang w:eastAsia="zh-CN"/>
+        </w:rPr>
+        <w:t>The directives in AngularJS who add/remove classes are:</w:t>
+      </w:r>
+    </w:p>
+    <w:p>
+      <w:pPr>
+        <w:pStyle w:val="ListParagraph"/>
+        <w:widowControl/>
+        <w:numPr>
+          <w:ilvl w:val="0"/>
+          <w:numId w:val="26"/>
+        </w:numPr>
+        <w:tabs>
+          <w:tab w:val="left" w:pos="220"/>
+          <w:tab w:val="left" w:pos="720"/>
+        </w:tabs>
+        <w:autoSpaceDE w:val="0"/>
+        <w:autoSpaceDN w:val="0"/>
+        <w:adjustRightInd w:val="0"/>
+        <w:spacing w:line="360" w:lineRule="auto"/>
+        <w:ind w:leftChars="0"/>
+        <w:rPr>
+          <w:rFonts w:ascii="Verdana" w:hAnsi="Verdana" w:cs="Verdana"/>
+          <w:kern w:val="0"/>
+        </w:rPr>
+      </w:pPr>
+      <w:r>
+        <w:rPr>
+          <w:rFonts w:ascii="Courier" w:hAnsi="Courier" w:cs="Courier"/>
+          <w:color w:val="D1002E"/>
+          <w:kern w:val="0"/>
+        </w:rPr>
+        <w:t>ng-show</w:t>
+      </w:r>
+    </w:p>
+    <w:p>
+      <w:pPr>
+        <w:pStyle w:val="ListParagraph"/>
+        <w:widowControl/>
+        <w:numPr>
+          <w:ilvl w:val="0"/>
+          <w:numId w:val="26"/>
+        </w:numPr>
+        <w:tabs>
+          <w:tab w:val="left" w:pos="220"/>
+          <w:tab w:val="left" w:pos="720"/>
+        </w:tabs>
+        <w:autoSpaceDE w:val="0"/>
+        <w:autoSpaceDN w:val="0"/>
+        <w:adjustRightInd w:val="0"/>
+        <w:spacing w:line="360" w:lineRule="auto"/>
+        <w:ind w:leftChars="0"/>
+        <w:rPr>
+          <w:rFonts w:ascii="Verdana" w:hAnsi="Verdana" w:cs="Verdana"/>
+          <w:kern w:val="0"/>
+        </w:rPr>
+      </w:pPr>
+      <w:r>
+        <w:rPr>
+          <w:rFonts w:ascii="Courier" w:hAnsi="Courier" w:cs="Courier"/>
+          <w:color w:val="D1002E"/>
+          <w:kern w:val="0"/>
+        </w:rPr>
+        <w:t>ng-hide</w:t>
+      </w:r>
+    </w:p>
+    <w:p>
+      <w:pPr>
+        <w:pStyle w:val="ListParagraph"/>
+        <w:widowControl/>
+        <w:numPr>
+          <w:ilvl w:val="0"/>
+          <w:numId w:val="26"/>
+        </w:numPr>
+        <w:tabs>
+          <w:tab w:val="left" w:pos="220"/>
+          <w:tab w:val="left" w:pos="720"/>
+        </w:tabs>
+        <w:autoSpaceDE w:val="0"/>
+        <w:autoSpaceDN w:val="0"/>
+        <w:adjustRightInd w:val="0"/>
+        <w:spacing w:line="360" w:lineRule="auto"/>
+        <w:ind w:leftChars="0"/>
+        <w:rPr>
+          <w:rFonts w:ascii="Verdana" w:hAnsi="Verdana" w:cs="Verdana"/>
+          <w:kern w:val="0"/>
+        </w:rPr>
+      </w:pPr>
+      <w:r>
+        <w:rPr>
+          <w:rFonts w:ascii="Courier" w:hAnsi="Courier" w:cs="Courier"/>
+          <w:color w:val="D1002E"/>
+          <w:kern w:val="0"/>
+        </w:rPr>
+        <w:t>ng-class</w:t>
+      </w:r>
+    </w:p>
+    <w:p>
+      <w:pPr>
+        <w:pStyle w:val="ListParagraph"/>
+        <w:widowControl/>
+        <w:numPr>
+          <w:ilvl w:val="0"/>
+          <w:numId w:val="26"/>
+        </w:numPr>
+        <w:tabs>
+          <w:tab w:val="left" w:pos="220"/>
+          <w:tab w:val="left" w:pos="720"/>
+        </w:tabs>
+        <w:autoSpaceDE w:val="0"/>
+        <w:autoSpaceDN w:val="0"/>
+        <w:adjustRightInd w:val="0"/>
+        <w:spacing w:line="360" w:lineRule="auto"/>
+        <w:ind w:leftChars="0"/>
+        <w:rPr>
+          <w:rFonts w:ascii="Verdana" w:hAnsi="Verdana" w:cs="Verdana"/>
+          <w:kern w:val="0"/>
+        </w:rPr>
+      </w:pPr>
+      <w:r>
+        <w:rPr>
+          <w:rFonts w:ascii="Courier" w:hAnsi="Courier" w:cs="Courier"/>
+          <w:color w:val="D1002E"/>
+          <w:kern w:val="0"/>
+        </w:rPr>
+        <w:t>ng-view</w:t>
+      </w:r>
+    </w:p>
+    <w:p>
+      <w:pPr>
+        <w:pStyle w:val="ListParagraph"/>
+        <w:widowControl/>
+        <w:numPr>
+          <w:ilvl w:val="0"/>
+          <w:numId w:val="26"/>
+        </w:numPr>
+        <w:tabs>
+          <w:tab w:val="left" w:pos="220"/>
+          <w:tab w:val="left" w:pos="720"/>
+        </w:tabs>
+        <w:autoSpaceDE w:val="0"/>
+        <w:autoSpaceDN w:val="0"/>
+        <w:adjustRightInd w:val="0"/>
+        <w:spacing w:line="360" w:lineRule="auto"/>
+        <w:ind w:leftChars="0"/>
+        <w:rPr>
+          <w:rFonts w:ascii="Verdana" w:hAnsi="Verdana" w:cs="Verdana"/>
+          <w:kern w:val="0"/>
+        </w:rPr>
+      </w:pPr>
+      <w:r>
+        <w:rPr>
+          <w:rFonts w:ascii="Courier" w:hAnsi="Courier" w:cs="Courier"/>
+          <w:color w:val="D1002E"/>
+          <w:kern w:val="0"/>
+        </w:rPr>
+        <w:t>ng-include</w:t>
+      </w:r>
+    </w:p>
+    <w:p>
+      <w:pPr>
+        <w:pStyle w:val="ListParagraph"/>
+        <w:widowControl/>
+        <w:numPr>
+          <w:ilvl w:val="0"/>
+          <w:numId w:val="26"/>
+        </w:numPr>
+        <w:tabs>
+          <w:tab w:val="left" w:pos="220"/>
+          <w:tab w:val="left" w:pos="720"/>
+        </w:tabs>
+        <w:autoSpaceDE w:val="0"/>
+        <w:autoSpaceDN w:val="0"/>
+        <w:adjustRightInd w:val="0"/>
+        <w:spacing w:line="360" w:lineRule="auto"/>
+        <w:ind w:leftChars="0"/>
+        <w:rPr>
+          <w:rFonts w:ascii="Verdana" w:hAnsi="Verdana" w:cs="Verdana"/>
+          <w:kern w:val="0"/>
+        </w:rPr>
+      </w:pPr>
+      <w:r>
+        <w:rPr>
+          <w:rFonts w:ascii="Courier" w:hAnsi="Courier" w:cs="Courier"/>
+          <w:color w:val="D1002E"/>
+          <w:kern w:val="0"/>
+        </w:rPr>
+        <w:t>ng-repeat</w:t>
+      </w:r>
+    </w:p>
+    <w:p>
+      <w:pPr>
+        <w:pStyle w:val="ListParagraph"/>
+        <w:widowControl/>
+        <w:numPr>
+          <w:ilvl w:val="0"/>
+          <w:numId w:val="26"/>
+        </w:numPr>
+        <w:tabs>
+          <w:tab w:val="left" w:pos="220"/>
+          <w:tab w:val="left" w:pos="720"/>
+        </w:tabs>
+        <w:autoSpaceDE w:val="0"/>
+        <w:autoSpaceDN w:val="0"/>
+        <w:adjustRightInd w:val="0"/>
+        <w:spacing w:line="360" w:lineRule="auto"/>
+        <w:ind w:leftChars="0"/>
+        <w:rPr>
+          <w:rFonts w:ascii="Verdana" w:hAnsi="Verdana" w:cs="Verdana" w:hint="eastAsia"/>
+          <w:kern w:val="0"/>
+        </w:rPr>
+      </w:pPr>
+      <w:r>
+        <w:rPr>
+          <w:rFonts w:ascii="Courier" w:hAnsi="Courier" w:cs="Courier"/>
+          <w:color w:val="D1002E"/>
+          <w:kern w:val="0"/>
+        </w:rPr>
+        <w:t>ng-if</w:t>
+      </w:r>
+    </w:p>
+    <w:p>
+      <w:pPr>
+        <w:pStyle w:val="ListParagraph"/>
+        <w:widowControl/>
+        <w:numPr>
+          <w:ilvl w:val="0"/>
+          <w:numId w:val="26"/>
+        </w:numPr>
+        <w:tabs>
+          <w:tab w:val="left" w:pos="220"/>
+          <w:tab w:val="left" w:pos="720"/>
+        </w:tabs>
+        <w:autoSpaceDE w:val="0"/>
+        <w:autoSpaceDN w:val="0"/>
+        <w:adjustRightInd w:val="0"/>
+        <w:spacing w:line="360" w:lineRule="auto"/>
+        <w:ind w:leftChars="0"/>
+        <w:rPr>
+          <w:rFonts w:ascii="Verdana" w:hAnsi="Verdana" w:cs="Verdana" w:hint="eastAsia"/>
+          <w:kern w:val="0"/>
+        </w:rPr>
+      </w:pPr>
+      <w:r>
+        <w:rPr>
+          <w:rFonts w:ascii="Courier" w:hAnsi="Courier" w:cs="Courier"/>
+          <w:color w:val="D1002E"/>
+          <w:kern w:val="0"/>
+        </w:rPr>
+        <w:t>ng-switch</w:t>
+      </w:r>
+    </w:p>
+    <w:p>
+      <w:pPr>
+        <w:widowControl/>
+        <w:tabs>
+          <w:tab w:val="left" w:pos="220"/>
+          <w:tab w:val="left" w:pos="720"/>
+        </w:tabs>
+        <w:autoSpaceDE w:val="0"/>
+        <w:autoSpaceDN w:val="0"/>
+        <w:adjustRightInd w:val="0"/>
+        <w:spacing w:line="360" w:lineRule="auto"/>
+        <w:ind w:left="220"/>
+        <w:rPr>
+          <w:rFonts w:ascii="Courier" w:hAnsi="Courier" w:cs="Verdana"/>
+          <w:kern w:val="0"/>
+        </w:rPr>
+      </w:pPr>
+      <w:r>
+        <w:rPr>
+          <w:rFonts w:ascii="Courier" w:hAnsi="Courier" w:cs="Verdana"/>
+          <w:kern w:val="0"/>
+        </w:rPr>
+        <w:t xml:space="preserve">The </w:t>
+      </w:r>
+      <w:r>
+        <w:rPr>
+          <w:rFonts w:ascii="Courier" w:hAnsi="Courier" w:cs="Courier"/>
+          <w:color w:val="D1002E"/>
+          <w:kern w:val="0"/>
+        </w:rPr>
+        <w:t>ng-show</w:t>
+      </w:r>
+      <w:r>
+        <w:rPr>
+          <w:rFonts w:ascii="Courier" w:hAnsi="Courier" w:cs="Verdana"/>
+          <w:kern w:val="0"/>
+        </w:rPr>
+        <w:t xml:space="preserve"> and </w:t>
+      </w:r>
+      <w:r>
+        <w:rPr>
+          <w:rFonts w:ascii="Courier" w:hAnsi="Courier" w:cs="Courier"/>
+          <w:color w:val="D1002E"/>
+          <w:kern w:val="0"/>
+        </w:rPr>
+        <w:t>ng-hide</w:t>
+      </w:r>
+      <w:r>
+        <w:rPr>
+          <w:rFonts w:ascii="Courier" w:hAnsi="Courier" w:cs="Verdana"/>
+          <w:kern w:val="0"/>
+        </w:rPr>
+        <w:t xml:space="preserve"> directives adds or removes a </w:t>
+      </w:r>
+      <w:r>
+        <w:rPr>
+          <w:rFonts w:ascii="Courier" w:hAnsi="Courier" w:cs="Courier"/>
+          <w:color w:val="D1002E"/>
+          <w:kern w:val="0"/>
+        </w:rPr>
+        <w:t>ng-hide</w:t>
+      </w:r>
+      <w:r>
+        <w:rPr>
+          <w:rFonts w:ascii="Courier" w:hAnsi="Courier" w:cs="Verdana"/>
+          <w:kern w:val="0"/>
+        </w:rPr>
+        <w:t xml:space="preserve"> class value.</w:t>
+      </w:r>
+    </w:p>
+    <w:p>
+      <w:pPr>
+        <w:widowControl/>
+        <w:tabs>
+          <w:tab w:val="left" w:pos="220"/>
+          <w:tab w:val="left" w:pos="720"/>
+        </w:tabs>
+        <w:autoSpaceDE w:val="0"/>
+        <w:autoSpaceDN w:val="0"/>
+        <w:adjustRightInd w:val="0"/>
+        <w:spacing w:line="360" w:lineRule="auto"/>
+        <w:ind w:left="220"/>
+        <w:rPr>
+          <w:rFonts w:ascii="Courier" w:hAnsi="Courier" w:cs="Verdana"/>
+          <w:kern w:val="0"/>
+          <w:lang w:eastAsia="zh-CN"/>
+        </w:rPr>
+      </w:pPr>
+      <w:r>
+        <w:rPr>
+          <w:rFonts w:ascii="Courier" w:hAnsi="Courier" w:cs="Verdana"/>
+          <w:kern w:val="0"/>
+        </w:rPr>
+        <w:t xml:space="preserve">The other directives </w:t>
+      </w:r>
+      <w:r>
+        <w:rPr>
+          <w:rFonts w:ascii="Courier" w:hAnsi="Courier" w:cs="Verdana"/>
+          <w:kern w:val="0"/>
+        </w:rPr>
+        <w:t>add</w:t>
+      </w:r>
+      <w:r>
+        <w:rPr>
+          <w:rFonts w:ascii="Courier" w:hAnsi="Courier" w:cs="Verdana"/>
+          <w:kern w:val="0"/>
+        </w:rPr>
+        <w:t xml:space="preserve"> a </w:t>
+      </w:r>
+      <w:r>
+        <w:rPr>
+          <w:rFonts w:ascii="Courier" w:hAnsi="Courier" w:cs="Courier"/>
+          <w:color w:val="D1002E"/>
+          <w:kern w:val="0"/>
+        </w:rPr>
+        <w:t>ng-enter</w:t>
+      </w:r>
+      <w:r>
+        <w:rPr>
+          <w:rFonts w:ascii="Courier" w:hAnsi="Courier" w:cs="Verdana"/>
+          <w:kern w:val="0"/>
+        </w:rPr>
+        <w:t xml:space="preserve"> class value when they enter the DOM, and a </w:t>
+      </w:r>
+      <w:r>
+        <w:rPr>
+          <w:rFonts w:ascii="Courier" w:hAnsi="Courier" w:cs="Courier"/>
+          <w:color w:val="D1002E"/>
+          <w:kern w:val="0"/>
+        </w:rPr>
+        <w:t>ng-leave</w:t>
+      </w:r>
+      <w:r>
+        <w:rPr>
+          <w:rFonts w:ascii="Courier" w:hAnsi="Courier" w:cs="Verdana"/>
+          <w:kern w:val="0"/>
+        </w:rPr>
+        <w:t xml:space="preserve"> attribute when they are removed from the DOM.</w:t>
+      </w:r>
+    </w:p>
+    <w:p>
+      <w:pPr>
+        <w:widowControl/>
+        <w:tabs>
+          <w:tab w:val="left" w:pos="220"/>
+          <w:tab w:val="left" w:pos="720"/>
+        </w:tabs>
+        <w:autoSpaceDE w:val="0"/>
+        <w:autoSpaceDN w:val="0"/>
+        <w:adjustRightInd w:val="0"/>
+        <w:spacing w:line="360" w:lineRule="auto"/>
+        <w:ind w:left="220"/>
+        <w:rPr>
+          <w:rFonts w:ascii="Courier" w:hAnsi="Courier" w:cs="Verdana"/>
+          <w:kern w:val="0"/>
+          <w:lang w:eastAsia="zh-CN"/>
+        </w:rPr>
+      </w:pPr>
+      <w:r>
+        <w:rPr>
+          <w:rFonts w:ascii="Courier" w:hAnsi="Courier" w:cs="Verdana"/>
+          <w:kern w:val="0"/>
+        </w:rPr>
+        <w:t xml:space="preserve">The </w:t>
+      </w:r>
+      <w:r>
+        <w:rPr>
+          <w:rFonts w:ascii="Courier" w:hAnsi="Courier" w:cs="Courier"/>
+          <w:color w:val="D1002E"/>
+          <w:kern w:val="0"/>
+        </w:rPr>
+        <w:t>ng-repeat</w:t>
+      </w:r>
+      <w:r>
+        <w:rPr>
+          <w:rFonts w:ascii="Courier" w:hAnsi="Courier" w:cs="Verdana"/>
+          <w:kern w:val="0"/>
+        </w:rPr>
+        <w:t xml:space="preserve"> directive also adds a </w:t>
+      </w:r>
+      <w:r>
+        <w:rPr>
+          <w:rFonts w:ascii="Courier" w:hAnsi="Courier" w:cs="Courier"/>
+          <w:color w:val="D1002E"/>
+          <w:kern w:val="0"/>
+        </w:rPr>
+        <w:t>ng-move</w:t>
+      </w:r>
+      <w:r>
+        <w:rPr>
+          <w:rFonts w:ascii="Courier" w:hAnsi="Courier" w:cs="Verdana"/>
+          <w:kern w:val="0"/>
+        </w:rPr>
+        <w:t xml:space="preserve"> class value when the HTML element changes position.</w:t>
+      </w:r>
+    </w:p>
+    <w:p>
+      <w:pPr>
+        <w:widowControl/>
+        <w:tabs>
+          <w:tab w:val="left" w:pos="220"/>
+          <w:tab w:val="left" w:pos="720"/>
+        </w:tabs>
+        <w:autoSpaceDE w:val="0"/>
+        <w:autoSpaceDN w:val="0"/>
+        <w:adjustRightInd w:val="0"/>
+        <w:spacing w:line="360" w:lineRule="auto"/>
+        <w:ind w:left="220"/>
+        <w:rPr>
+          <w:rFonts w:ascii="Courier" w:hAnsi="Courier" w:cs="Verdana"/>
+          <w:kern w:val="0"/>
+        </w:rPr>
+      </w:pPr>
+      <w:r>
+        <w:rPr>
+          <w:rFonts w:ascii="Courier" w:hAnsi="Courier" w:cs="Verdana"/>
+          <w:kern w:val="0"/>
+        </w:rPr>
+        <w:t xml:space="preserve">In addition, </w:t>
+      </w:r>
+      <w:r>
+        <w:rPr>
+          <w:rFonts w:ascii="Courier" w:hAnsi="Courier" w:cs="Verdana"/>
+          <w:i/>
+          <w:iCs/>
+          <w:kern w:val="0"/>
+        </w:rPr>
+        <w:t>during</w:t>
+      </w:r>
+      <w:r>
+        <w:rPr>
+          <w:rFonts w:ascii="Courier" w:hAnsi="Courier" w:cs="Verdana"/>
+          <w:kern w:val="0"/>
+        </w:rPr>
+        <w:t xml:space="preserve"> the animation, the HTML element will have a set of class values, which will be removed when the animation has finished. Example: the </w:t>
+      </w:r>
+      <w:r>
+        <w:rPr>
+          <w:rFonts w:ascii="Courier" w:hAnsi="Courier" w:cs="Courier"/>
+          <w:color w:val="D1002E"/>
+          <w:kern w:val="0"/>
+        </w:rPr>
+        <w:t>ng-hide</w:t>
+      </w:r>
+      <w:r>
+        <w:rPr>
+          <w:rFonts w:ascii="Courier" w:hAnsi="Courier" w:cs="Verdana"/>
+          <w:kern w:val="0"/>
+        </w:rPr>
+        <w:t xml:space="preserve"> directive will add these class values:</w:t>
+      </w:r>
+    </w:p>
+    <w:p>
+      <w:pPr>
+        <w:pStyle w:val="ListParagraph"/>
+        <w:widowControl/>
+        <w:numPr>
+          <w:ilvl w:val="0"/>
+          <w:numId w:val="27"/>
+        </w:numPr>
+        <w:tabs>
+          <w:tab w:val="left" w:pos="220"/>
+          <w:tab w:val="left" w:pos="720"/>
+        </w:tabs>
+        <w:autoSpaceDE w:val="0"/>
+        <w:autoSpaceDN w:val="0"/>
+        <w:adjustRightInd w:val="0"/>
+        <w:spacing w:line="360" w:lineRule="auto"/>
+        <w:ind w:leftChars="0"/>
+        <w:rPr>
+          <w:rFonts w:ascii="Courier" w:hAnsi="Courier" w:cs="Verdana"/>
+          <w:kern w:val="0"/>
+        </w:rPr>
+      </w:pPr>
+      <w:r>
+        <w:rPr>
+          <w:rFonts w:ascii="Courier" w:hAnsi="Courier" w:cs="Courier"/>
+          <w:color w:val="D1002E"/>
+          <w:kern w:val="0"/>
+        </w:rPr>
+        <w:t>ng-animate</w:t>
+      </w:r>
+    </w:p>
+    <w:p>
+      <w:pPr>
+        <w:pStyle w:val="ListParagraph"/>
+        <w:widowControl/>
+        <w:numPr>
+          <w:ilvl w:val="0"/>
+          <w:numId w:val="27"/>
+        </w:numPr>
+        <w:tabs>
+          <w:tab w:val="left" w:pos="220"/>
+          <w:tab w:val="left" w:pos="720"/>
+        </w:tabs>
+        <w:autoSpaceDE w:val="0"/>
+        <w:autoSpaceDN w:val="0"/>
+        <w:adjustRightInd w:val="0"/>
+        <w:spacing w:line="360" w:lineRule="auto"/>
+        <w:ind w:leftChars="0"/>
+        <w:rPr>
+          <w:rFonts w:ascii="Courier" w:hAnsi="Courier" w:cs="Verdana"/>
+          <w:kern w:val="0"/>
+        </w:rPr>
+      </w:pPr>
+      <w:r>
+        <w:rPr>
+          <w:rFonts w:ascii="Courier" w:hAnsi="Courier" w:cs="Courier"/>
+          <w:color w:val="D1002E"/>
+          <w:kern w:val="0"/>
+        </w:rPr>
+        <w:t>ng-hide-animate</w:t>
       </w:r>
       <w:bookmarkStart w:id="0" w:name="_GoBack"/>
       <w:bookmarkEnd w:id="0"/>
-      <w:r>
-        <w:rPr>
-          <w:rFonts w:ascii="Courier" w:hAnsi="Courier" w:cs="Verdana"/>
-          <w:kern w:val="0"/>
-          <w:lang w:eastAsia="zh-CN"/>
-        </w:rPr>
-        <w:t xml:space="preserve">e removed if the value they represent is </w:t>
-      </w:r>
-      <w:r>
-        <w:rPr>
-          <w:rFonts w:ascii="Courier" w:hAnsi="Courier" w:cs="Courier"/>
-          <w:color w:val="D1002E"/>
-          <w:kern w:val="0"/>
-        </w:rPr>
-        <w:t>false</w:t>
-      </w:r>
-      <w:r>
-        <w:rPr>
-          <w:rFonts w:ascii="Courier" w:hAnsi="Courier" w:cs="Courier"/>
-          <w:color w:val="000000" w:themeColor="text1"/>
-          <w:kern w:val="0"/>
-        </w:rPr>
-        <w:t>.</w:t>
+    </w:p>
+    <w:p>
+      <w:pPr>
+        <w:pStyle w:val="ListParagraph"/>
+        <w:widowControl/>
+        <w:numPr>
+          <w:ilvl w:val="0"/>
+          <w:numId w:val="27"/>
+        </w:numPr>
+        <w:tabs>
+          <w:tab w:val="left" w:pos="220"/>
+          <w:tab w:val="left" w:pos="720"/>
+        </w:tabs>
+        <w:autoSpaceDE w:val="0"/>
+        <w:autoSpaceDN w:val="0"/>
+        <w:adjustRightInd w:val="0"/>
+        <w:spacing w:line="360" w:lineRule="auto"/>
+        <w:ind w:leftChars="0"/>
+        <w:rPr>
+          <w:rFonts w:ascii="Courier" w:hAnsi="Courier" w:cs="Verdana"/>
+          <w:kern w:val="0"/>
+        </w:rPr>
+      </w:pPr>
+      <w:r>
+        <w:rPr>
+          <w:rFonts w:ascii="Courier" w:hAnsi="Courier" w:cs="Courier"/>
+          <w:color w:val="D1002E"/>
+          <w:kern w:val="0"/>
+        </w:rPr>
+        <w:t>ng-hide-add</w:t>
+      </w:r>
+      <w:r>
+        <w:rPr>
+          <w:rFonts w:ascii="Courier" w:hAnsi="Courier" w:cs="Verdana"/>
+          <w:kern w:val="0"/>
+        </w:rPr>
+        <w:t xml:space="preserve"> (if the element will be hidden)</w:t>
+      </w:r>
+    </w:p>
+    <w:p>
+      <w:pPr>
+        <w:pStyle w:val="ListParagraph"/>
+        <w:widowControl/>
+        <w:numPr>
+          <w:ilvl w:val="0"/>
+          <w:numId w:val="27"/>
+        </w:numPr>
+        <w:tabs>
+          <w:tab w:val="left" w:pos="220"/>
+          <w:tab w:val="left" w:pos="720"/>
+        </w:tabs>
+        <w:autoSpaceDE w:val="0"/>
+        <w:autoSpaceDN w:val="0"/>
+        <w:adjustRightInd w:val="0"/>
+        <w:spacing w:line="360" w:lineRule="auto"/>
+        <w:ind w:leftChars="0"/>
+        <w:rPr>
+          <w:rFonts w:ascii="Courier" w:hAnsi="Courier" w:cs="Verdana"/>
+          <w:kern w:val="0"/>
+        </w:rPr>
+      </w:pPr>
+      <w:r>
+        <w:rPr>
+          <w:rFonts w:ascii="Courier" w:hAnsi="Courier" w:cs="Courier"/>
+          <w:color w:val="D1002E"/>
+          <w:kern w:val="0"/>
+        </w:rPr>
+        <w:t>ng-hide-remove</w:t>
+      </w:r>
+      <w:r>
+        <w:rPr>
+          <w:rFonts w:ascii="Courier" w:hAnsi="Courier" w:cs="Verdana"/>
+          <w:kern w:val="0"/>
+        </w:rPr>
+        <w:t xml:space="preserve"> (if the element will be showed)</w:t>
+      </w:r>
+    </w:p>
+    <w:p>
+      <w:pPr>
+        <w:pStyle w:val="ListParagraph"/>
+        <w:widowControl/>
+        <w:numPr>
+          <w:ilvl w:val="0"/>
+          <w:numId w:val="27"/>
+        </w:numPr>
+        <w:tabs>
+          <w:tab w:val="left" w:pos="220"/>
+          <w:tab w:val="left" w:pos="720"/>
+        </w:tabs>
+        <w:autoSpaceDE w:val="0"/>
+        <w:autoSpaceDN w:val="0"/>
+        <w:adjustRightInd w:val="0"/>
+        <w:spacing w:line="360" w:lineRule="auto"/>
+        <w:ind w:leftChars="0"/>
+        <w:rPr>
+          <w:rFonts w:ascii="Courier" w:hAnsi="Courier" w:cs="Verdana"/>
+          <w:kern w:val="0"/>
+        </w:rPr>
+      </w:pPr>
+      <w:r>
+        <w:rPr>
+          <w:rFonts w:ascii="Courier" w:hAnsi="Courier" w:cs="Courier"/>
+          <w:color w:val="D1002E"/>
+          <w:kern w:val="0"/>
+        </w:rPr>
+        <w:t>ng-hide-add-active</w:t>
+      </w:r>
+      <w:r>
+        <w:rPr>
+          <w:rFonts w:ascii="Courier" w:hAnsi="Courier" w:cs="Verdana"/>
+          <w:kern w:val="0"/>
+        </w:rPr>
+        <w:t xml:space="preserve"> (if the element will be hidden)</w:t>
+      </w:r>
+    </w:p>
+    <w:p>
+      <w:pPr>
+        <w:pStyle w:val="ListParagraph"/>
+        <w:widowControl/>
+        <w:numPr>
+          <w:ilvl w:val="0"/>
+          <w:numId w:val="27"/>
+        </w:numPr>
+        <w:tabs>
+          <w:tab w:val="left" w:pos="220"/>
+          <w:tab w:val="left" w:pos="720"/>
+        </w:tabs>
+        <w:autoSpaceDE w:val="0"/>
+        <w:autoSpaceDN w:val="0"/>
+        <w:adjustRightInd w:val="0"/>
+        <w:spacing w:line="360" w:lineRule="auto"/>
+        <w:ind w:leftChars="0"/>
+        <w:rPr>
+          <w:rFonts w:ascii="Courier" w:hAnsi="Courier" w:cs="Verdana"/>
+          <w:kern w:val="0"/>
+          <w:lang w:eastAsia="zh-CN"/>
+        </w:rPr>
+      </w:pPr>
+      <w:r>
+        <w:rPr>
+          <w:rFonts w:ascii="Courier" w:hAnsi="Courier" w:cs="Courier"/>
+          <w:color w:val="D1002E"/>
+          <w:kern w:val="0"/>
+        </w:rPr>
+        <w:t>ng-hide-remove-active</w:t>
+      </w:r>
+      <w:r>
+        <w:rPr>
+          <w:rFonts w:ascii="Courier" w:hAnsi="Courier" w:cs="Verdana"/>
+          <w:kern w:val="0"/>
+        </w:rPr>
+        <w:t xml:space="preserve"> (if the element will be showed)</w:t>
       </w:r>
     </w:p>
     <w:sectPr>
@@ -7232,6 +8113,119 @@
     </w:lvl>
   </w:abstractNum>
   <w:abstractNum w:abstractNumId="9">
+    <w:nsid w:val="2127046A"/>
+    <w:multiLevelType w:val="hybridMultilevel"/>
+    <w:tmpl w:val="052EFB36"/>
+    <w:lvl w:ilvl="0" w:tplc="04090001">
+      <w:start w:val="1"/>
+      <w:numFmt w:val="bullet"/>
+      <w:lvlText w:val=""/>
+      <w:lvlJc w:val="left"/>
+      <w:pPr>
+        <w:ind w:left="960" w:hanging="480"/>
+      </w:pPr>
+      <w:rPr>
+        <w:rFonts w:ascii="Wingdings" w:hAnsi="Wingdings" w:hint="default"/>
+      </w:rPr>
+    </w:lvl>
+    <w:lvl w:ilvl="1" w:tplc="04090003" w:tentative="1">
+      <w:start w:val="1"/>
+      <w:numFmt w:val="bullet"/>
+      <w:lvlText w:val=""/>
+      <w:lvlJc w:val="left"/>
+      <w:pPr>
+        <w:ind w:left="1440" w:hanging="480"/>
+      </w:pPr>
+      <w:rPr>
+        <w:rFonts w:ascii="Wingdings" w:hAnsi="Wingdings" w:hint="default"/>
+      </w:rPr>
+    </w:lvl>
+    <w:lvl w:ilvl="2" w:tplc="04090005" w:tentative="1">
+      <w:start w:val="1"/>
+      <w:numFmt w:val="bullet"/>
+      <w:lvlText w:val=""/>
+      <w:lvlJc w:val="left"/>
+      <w:pPr>
+        <w:ind w:left="1920" w:hanging="480"/>
+      </w:pPr>
+      <w:rPr>
+        <w:rFonts w:ascii="Wingdings" w:hAnsi="Wingdings" w:hint="default"/>
+      </w:rPr>
+    </w:lvl>
+    <w:lvl w:ilvl="3" w:tplc="04090001" w:tentative="1">
+      <w:start w:val="1"/>
+      <w:numFmt w:val="bullet"/>
+      <w:lvlText w:val=""/>
+      <w:lvlJc w:val="left"/>
+      <w:pPr>
+        <w:ind w:left="2400" w:hanging="480"/>
+      </w:pPr>
+      <w:rPr>
+        <w:rFonts w:ascii="Wingdings" w:hAnsi="Wingdings" w:hint="default"/>
+      </w:rPr>
+    </w:lvl>
+    <w:lvl w:ilvl="4" w:tplc="04090003" w:tentative="1">
+      <w:start w:val="1"/>
+      <w:numFmt w:val="bullet"/>
+      <w:lvlText w:val=""/>
+      <w:lvlJc w:val="left"/>
+      <w:pPr>
+        <w:ind w:left="2880" w:hanging="480"/>
+      </w:pPr>
+      <w:rPr>
+        <w:rFonts w:ascii="Wingdings" w:hAnsi="Wingdings" w:hint="default"/>
+      </w:rPr>
+    </w:lvl>
+    <w:lvl w:ilvl="5" w:tplc="04090005" w:tentative="1">
+      <w:start w:val="1"/>
+      <w:numFmt w:val="bullet"/>
+      <w:lvlText w:val=""/>
+      <w:lvlJc w:val="left"/>
+      <w:pPr>
+        <w:ind w:left="3360" w:hanging="480"/>
+      </w:pPr>
+      <w:rPr>
+        <w:rFonts w:ascii="Wingdings" w:hAnsi="Wingdings" w:hint="default"/>
+      </w:rPr>
+    </w:lvl>
+    <w:lvl w:ilvl="6" w:tplc="04090001" w:tentative="1">
+      <w:start w:val="1"/>
+      <w:numFmt w:val="bullet"/>
+      <w:lvlText w:val=""/>
+      <w:lvlJc w:val="left"/>
+      <w:pPr>
+        <w:ind w:left="3840" w:hanging="480"/>
+      </w:pPr>
+      <w:rPr>
+        <w:rFonts w:ascii="Wingdings" w:hAnsi="Wingdings" w:hint="default"/>
+      </w:rPr>
+    </w:lvl>
+    <w:lvl w:ilvl="7" w:tplc="04090003" w:tentative="1">
+      <w:start w:val="1"/>
+      <w:numFmt w:val="bullet"/>
+      <w:lvlText w:val=""/>
+      <w:lvlJc w:val="left"/>
+      <w:pPr>
+        <w:ind w:left="4320" w:hanging="480"/>
+      </w:pPr>
+      <w:rPr>
+        <w:rFonts w:ascii="Wingdings" w:hAnsi="Wingdings" w:hint="default"/>
+      </w:rPr>
+    </w:lvl>
+    <w:lvl w:ilvl="8" w:tplc="04090005" w:tentative="1">
+      <w:start w:val="1"/>
+      <w:numFmt w:val="bullet"/>
+      <w:lvlText w:val=""/>
+      <w:lvlJc w:val="left"/>
+      <w:pPr>
+        <w:ind w:left="4800" w:hanging="480"/>
+      </w:pPr>
+      <w:rPr>
+        <w:rFonts w:ascii="Wingdings" w:hAnsi="Wingdings" w:hint="default"/>
+      </w:rPr>
+    </w:lvl>
+  </w:abstractNum>
+  <w:abstractNum w:abstractNumId="10">
     <w:nsid w:val="25851EA6"/>
     <w:multiLevelType w:val="hybridMultilevel"/>
     <w:tmpl w:val="5D62D706"/>
@@ -7329,7 +8323,7 @@
       </w:pPr>
     </w:lvl>
   </w:abstractNum>
-  <w:abstractNum w:abstractNumId="10">
+  <w:abstractNum w:abstractNumId="11">
     <w:nsid w:val="2B1D43F4"/>
     <w:multiLevelType w:val="hybridMultilevel"/>
     <w:tmpl w:val="4F58557C"/>
@@ -7427,7 +8421,7 @@
       </w:pPr>
     </w:lvl>
   </w:abstractNum>
-  <w:abstractNum w:abstractNumId="11">
+  <w:abstractNum w:abstractNumId="12">
     <w:nsid w:val="2B4125DC"/>
     <w:multiLevelType w:val="hybridMultilevel"/>
     <w:tmpl w:val="F4AC0F16"/>
@@ -7525,7 +8519,7 @@
       </w:pPr>
     </w:lvl>
   </w:abstractNum>
-  <w:abstractNum w:abstractNumId="12">
+  <w:abstractNum w:abstractNumId="13">
     <w:nsid w:val="352E5A0A"/>
     <w:multiLevelType w:val="hybridMultilevel"/>
     <w:tmpl w:val="10B2DA1A"/>
@@ -7638,7 +8632,7 @@
       </w:rPr>
     </w:lvl>
   </w:abstractNum>
-  <w:abstractNum w:abstractNumId="13">
+  <w:abstractNum w:abstractNumId="14">
     <w:nsid w:val="3E160DE4"/>
     <w:multiLevelType w:val="hybridMultilevel"/>
     <w:tmpl w:val="3BACBEBC"/>
@@ -7736,7 +8730,7 @@
       </w:pPr>
     </w:lvl>
   </w:abstractNum>
-  <w:abstractNum w:abstractNumId="14">
+  <w:abstractNum w:abstractNumId="15">
     <w:nsid w:val="3FDA534B"/>
     <w:multiLevelType w:val="hybridMultilevel"/>
     <w:tmpl w:val="01707232"/>
@@ -7850,7 +8844,7 @@
       </w:rPr>
     </w:lvl>
   </w:abstractNum>
-  <w:abstractNum w:abstractNumId="15">
+  <w:abstractNum w:abstractNumId="16">
     <w:nsid w:val="50842F7C"/>
     <w:multiLevelType w:val="hybridMultilevel"/>
     <w:tmpl w:val="86BE97AA"/>
@@ -7948,7 +8942,7 @@
       </w:pPr>
     </w:lvl>
   </w:abstractNum>
-  <w:abstractNum w:abstractNumId="16">
+  <w:abstractNum w:abstractNumId="17">
     <w:nsid w:val="562F0514"/>
     <w:multiLevelType w:val="hybridMultilevel"/>
     <w:tmpl w:val="DC94A4D4"/>
@@ -8061,7 +9055,7 @@
       </w:rPr>
     </w:lvl>
   </w:abstractNum>
-  <w:abstractNum w:abstractNumId="17">
+  <w:abstractNum w:abstractNumId="18">
     <w:nsid w:val="5D1701DF"/>
     <w:multiLevelType w:val="hybridMultilevel"/>
     <w:tmpl w:val="E7E8369E"/>
@@ -8174,7 +9168,7 @@
       </w:rPr>
     </w:lvl>
   </w:abstractNum>
-  <w:abstractNum w:abstractNumId="18">
+  <w:abstractNum w:abstractNumId="19">
     <w:nsid w:val="5F2B5023"/>
     <w:multiLevelType w:val="hybridMultilevel"/>
     <w:tmpl w:val="CEF87B60"/>
@@ -8272,7 +9266,7 @@
       </w:pPr>
     </w:lvl>
   </w:abstractNum>
-  <w:abstractNum w:abstractNumId="19">
+  <w:abstractNum w:abstractNumId="20">
     <w:nsid w:val="61E67415"/>
     <w:multiLevelType w:val="hybridMultilevel"/>
     <w:tmpl w:val="192E6746"/>
@@ -8385,7 +9379,7 @@
       </w:rPr>
     </w:lvl>
   </w:abstractNum>
-  <w:abstractNum w:abstractNumId="20">
+  <w:abstractNum w:abstractNumId="21">
     <w:nsid w:val="6AEE06DC"/>
     <w:multiLevelType w:val="hybridMultilevel"/>
     <w:tmpl w:val="CAD4B404"/>
@@ -8498,7 +9492,218 @@
       </w:rPr>
     </w:lvl>
   </w:abstractNum>
-  <w:abstractNum w:abstractNumId="21">
+  <w:abstractNum w:abstractNumId="22">
+    <w:nsid w:val="6CF66A23"/>
+    <w:multiLevelType w:val="hybridMultilevel"/>
+    <w:tmpl w:val="1D3AA4F0"/>
+    <w:lvl w:ilvl="0" w:tplc="04090001">
+      <w:start w:val="1"/>
+      <w:numFmt w:val="bullet"/>
+      <w:lvlText w:val=""/>
+      <w:lvlJc w:val="left"/>
+      <w:pPr>
+        <w:ind w:left="700" w:hanging="480"/>
+      </w:pPr>
+      <w:rPr>
+        <w:rFonts w:ascii="Wingdings" w:hAnsi="Wingdings" w:hint="default"/>
+      </w:rPr>
+    </w:lvl>
+    <w:lvl w:ilvl="1" w:tplc="04090003">
+      <w:start w:val="1"/>
+      <w:numFmt w:val="bullet"/>
+      <w:lvlText w:val=""/>
+      <w:lvlJc w:val="left"/>
+      <w:pPr>
+        <w:ind w:left="1180" w:hanging="480"/>
+      </w:pPr>
+      <w:rPr>
+        <w:rFonts w:ascii="Wingdings" w:hAnsi="Wingdings" w:hint="default"/>
+      </w:rPr>
+    </w:lvl>
+    <w:lvl w:ilvl="2" w:tplc="04090005" w:tentative="1">
+      <w:start w:val="1"/>
+      <w:numFmt w:val="bullet"/>
+      <w:lvlText w:val=""/>
+      <w:lvlJc w:val="left"/>
+      <w:pPr>
+        <w:ind w:left="1660" w:hanging="480"/>
+      </w:pPr>
+      <w:rPr>
+        <w:rFonts w:ascii="Wingdings" w:hAnsi="Wingdings" w:hint="default"/>
+      </w:rPr>
+    </w:lvl>
+    <w:lvl w:ilvl="3" w:tplc="04090001" w:tentative="1">
+      <w:start w:val="1"/>
+      <w:numFmt w:val="bullet"/>
+      <w:lvlText w:val=""/>
+      <w:lvlJc w:val="left"/>
+      <w:pPr>
+        <w:ind w:left="2140" w:hanging="480"/>
+      </w:pPr>
+      <w:rPr>
+        <w:rFonts w:ascii="Wingdings" w:hAnsi="Wingdings" w:hint="default"/>
+      </w:rPr>
+    </w:lvl>
+    <w:lvl w:ilvl="4" w:tplc="04090003" w:tentative="1">
+      <w:start w:val="1"/>
+      <w:numFmt w:val="bullet"/>
+      <w:lvlText w:val=""/>
+      <w:lvlJc w:val="left"/>
+      <w:pPr>
+        <w:ind w:left="2620" w:hanging="480"/>
+      </w:pPr>
+      <w:rPr>
+        <w:rFonts w:ascii="Wingdings" w:hAnsi="Wingdings" w:hint="default"/>
+      </w:rPr>
+    </w:lvl>
+    <w:lvl w:ilvl="5" w:tplc="04090005" w:tentative="1">
+      <w:start w:val="1"/>
+      <w:numFmt w:val="bullet"/>
+      <w:lvlText w:val=""/>
+      <w:lvlJc w:val="left"/>
+      <w:pPr>
+        <w:ind w:left="3100" w:hanging="480"/>
+      </w:pPr>
+      <w:rPr>
+        <w:rFonts w:ascii="Wingdings" w:hAnsi="Wingdings" w:hint="default"/>
+      </w:rPr>
+    </w:lvl>
+    <w:lvl w:ilvl="6" w:tplc="04090001" w:tentative="1">
+      <w:start w:val="1"/>
+      <w:numFmt w:val="bullet"/>
+      <w:lvlText w:val=""/>
+      <w:lvlJc w:val="left"/>
+      <w:pPr>
+        <w:ind w:left="3580" w:hanging="480"/>
+      </w:pPr>
+      <w:rPr>
+        <w:rFonts w:ascii="Wingdings" w:hAnsi="Wingdings" w:hint="default"/>
+      </w:rPr>
+    </w:lvl>
+    <w:lvl w:ilvl="7" w:tplc="04090003" w:tentative="1">
+      <w:start w:val="1"/>
+      <w:numFmt w:val="bullet"/>
+      <w:lvlText w:val=""/>
+      <w:lvlJc w:val="left"/>
+      <w:pPr>
+        <w:ind w:left="4060" w:hanging="480"/>
+      </w:pPr>
+      <w:rPr>
+        <w:rFonts w:ascii="Wingdings" w:hAnsi="Wingdings" w:hint="default"/>
+      </w:rPr>
+    </w:lvl>
+    <w:lvl w:ilvl="8" w:tplc="04090005" w:tentative="1">
+      <w:start w:val="1"/>
+      <w:numFmt w:val="bullet"/>
+      <w:lvlText w:val=""/>
+      <w:lvlJc w:val="left"/>
+      <w:pPr>
+        <w:ind w:left="4540" w:hanging="480"/>
+      </w:pPr>
+      <w:rPr>
+        <w:rFonts w:ascii="Wingdings" w:hAnsi="Wingdings" w:hint="default"/>
+      </w:rPr>
+    </w:lvl>
+  </w:abstractNum>
+  <w:abstractNum w:abstractNumId="23">
+    <w:nsid w:val="70A113A8"/>
+    <w:multiLevelType w:val="hybridMultilevel"/>
+    <w:tmpl w:val="6F36CC7E"/>
+    <w:lvl w:ilvl="0" w:tplc="B17EB3A0">
+      <w:start w:val="1"/>
+      <w:numFmt w:val="decimal"/>
+      <w:lvlText w:val="%1."/>
+      <w:lvlJc w:val="left"/>
+      <w:pPr>
+        <w:ind w:left="360" w:hanging="360"/>
+      </w:pPr>
+      <w:rPr>
+        <w:rFonts w:hint="eastAsia"/>
+      </w:rPr>
+    </w:lvl>
+    <w:lvl w:ilvl="1" w:tplc="04090019" w:tentative="1">
+      <w:start w:val="1"/>
+      <w:numFmt w:val="ideographTraditional"/>
+      <w:lvlText w:val="%2、"/>
+      <w:lvlJc w:val="left"/>
+      <w:pPr>
+        <w:ind w:left="960" w:hanging="480"/>
+      </w:pPr>
+      <w:rPr>
+        <w:rFonts w:ascii="新細明體" w:eastAsia="新細明體" w:hAnsi="新細明體" w:hint="eastAsia"/>
+      </w:rPr>
+    </w:lvl>
+    <w:lvl w:ilvl="2" w:tplc="0409001B" w:tentative="1">
+      <w:start w:val="1"/>
+      <w:numFmt w:val="lowerRoman"/>
+      <w:lvlText w:val="%3."/>
+      <w:lvlJc w:val="right"/>
+      <w:pPr>
+        <w:ind w:left="1440" w:hanging="480"/>
+      </w:pPr>
+    </w:lvl>
+    <w:lvl w:ilvl="3" w:tplc="0409000F" w:tentative="1">
+      <w:start w:val="1"/>
+      <w:numFmt w:val="decimal"/>
+      <w:lvlText w:val="%4."/>
+      <w:lvlJc w:val="left"/>
+      <w:pPr>
+        <w:ind w:left="1920" w:hanging="480"/>
+      </w:pPr>
+    </w:lvl>
+    <w:lvl w:ilvl="4" w:tplc="04090019" w:tentative="1">
+      <w:start w:val="1"/>
+      <w:numFmt w:val="ideographTraditional"/>
+      <w:lvlText w:val="%5、"/>
+      <w:lvlJc w:val="left"/>
+      <w:pPr>
+        <w:ind w:left="2400" w:hanging="480"/>
+      </w:pPr>
+      <w:rPr>
+        <w:rFonts w:ascii="新細明體" w:eastAsia="新細明體" w:hAnsi="新細明體" w:hint="eastAsia"/>
+      </w:rPr>
+    </w:lvl>
+    <w:lvl w:ilvl="5" w:tplc="0409001B" w:tentative="1">
+      <w:start w:val="1"/>
+      <w:numFmt w:val="lowerRoman"/>
+      <w:lvlText w:val="%6."/>
+      <w:lvlJc w:val="right"/>
+      <w:pPr>
+        <w:ind w:left="2880" w:hanging="480"/>
+      </w:pPr>
+    </w:lvl>
+    <w:lvl w:ilvl="6" w:tplc="0409000F" w:tentative="1">
+      <w:start w:val="1"/>
+      <w:numFmt w:val="decimal"/>
+      <w:lvlText w:val="%7."/>
+      <w:lvlJc w:val="left"/>
+      <w:pPr>
+        <w:ind w:left="3360" w:hanging="480"/>
+      </w:pPr>
+    </w:lvl>
+    <w:lvl w:ilvl="7" w:tplc="04090019" w:tentative="1">
+      <w:start w:val="1"/>
+      <w:numFmt w:val="ideographTraditional"/>
+      <w:lvlText w:val="%8、"/>
+      <w:lvlJc w:val="left"/>
+      <w:pPr>
+        <w:ind w:left="3840" w:hanging="480"/>
+      </w:pPr>
+      <w:rPr>
+        <w:rFonts w:ascii="新細明體" w:eastAsia="新細明體" w:hAnsi="新細明體" w:hint="eastAsia"/>
+      </w:rPr>
+    </w:lvl>
+    <w:lvl w:ilvl="8" w:tplc="0409001B" w:tentative="1">
+      <w:start w:val="1"/>
+      <w:numFmt w:val="lowerRoman"/>
+      <w:lvlText w:val="%9."/>
+      <w:lvlJc w:val="right"/>
+      <w:pPr>
+        <w:ind w:left="4320" w:hanging="480"/>
+      </w:pPr>
+    </w:lvl>
+  </w:abstractNum>
+  <w:abstractNum w:abstractNumId="24">
     <w:nsid w:val="796905D9"/>
     <w:multiLevelType w:val="hybridMultilevel"/>
     <w:tmpl w:val="6A1AED84"/>
@@ -8596,7 +9801,7 @@
       </w:pPr>
     </w:lvl>
   </w:abstractNum>
-  <w:abstractNum w:abstractNumId="22">
+  <w:abstractNum w:abstractNumId="25">
     <w:nsid w:val="7C940218"/>
     <w:multiLevelType w:val="hybridMultilevel"/>
     <w:tmpl w:val="F45C0210"/>
@@ -8695,7 +9900,7 @@
       </w:pPr>
     </w:lvl>
   </w:abstractNum>
-  <w:abstractNum w:abstractNumId="23">
+  <w:abstractNum w:abstractNumId="26">
     <w:nsid w:val="7FED7F41"/>
     <w:multiLevelType w:val="hybridMultilevel"/>
     <w:tmpl w:val="86EC7C68"/>
@@ -8809,34 +10014,34 @@
     </w:lvl>
   </w:abstractNum>
   <w:num w:numId="1">
-    <w:abstractNumId w:val="22"/>
+    <w:abstractNumId w:val="25"/>
   </w:num>
   <w:num w:numId="2">
-    <w:abstractNumId w:val="18"/>
+    <w:abstractNumId w:val="19"/>
   </w:num>
   <w:num w:numId="3">
-    <w:abstractNumId w:val="9"/>
+    <w:abstractNumId w:val="10"/>
   </w:num>
   <w:num w:numId="4">
-    <w:abstractNumId w:val="15"/>
+    <w:abstractNumId w:val="16"/>
   </w:num>
   <w:num w:numId="5">
-    <w:abstractNumId w:val="13"/>
+    <w:abstractNumId w:val="14"/>
   </w:num>
   <w:num w:numId="6">
     <w:abstractNumId w:val="1"/>
   </w:num>
   <w:num w:numId="7">
-    <w:abstractNumId w:val="12"/>
+    <w:abstractNumId w:val="13"/>
   </w:num>
   <w:num w:numId="8">
     <w:abstractNumId w:val="7"/>
   </w:num>
   <w:num w:numId="9">
-    <w:abstractNumId w:val="21"/>
+    <w:abstractNumId w:val="24"/>
   </w:num>
   <w:num w:numId="10">
-    <w:abstractNumId w:val="10"/>
+    <w:abstractNumId w:val="11"/>
   </w:num>
   <w:num w:numId="11">
     <w:abstractNumId w:val="2"/>
@@ -8845,40 +10050,49 @@
     <w:abstractNumId w:val="5"/>
   </w:num>
   <w:num w:numId="13">
-    <w:abstractNumId w:val="20"/>
+    <w:abstractNumId w:val="21"/>
   </w:num>
   <w:num w:numId="14">
     <w:abstractNumId w:val="6"/>
   </w:num>
   <w:num w:numId="15">
-    <w:abstractNumId w:val="19"/>
+    <w:abstractNumId w:val="20"/>
   </w:num>
   <w:num w:numId="16">
-    <w:abstractNumId w:val="14"/>
+    <w:abstractNumId w:val="15"/>
   </w:num>
   <w:num w:numId="17">
     <w:abstractNumId w:val="0"/>
   </w:num>
   <w:num w:numId="18">
-    <w:abstractNumId w:val="23"/>
+    <w:abstractNumId w:val="26"/>
   </w:num>
   <w:num w:numId="19">
-    <w:abstractNumId w:val="17"/>
+    <w:abstractNumId w:val="18"/>
   </w:num>
   <w:num w:numId="20">
     <w:abstractNumId w:val="3"/>
   </w:num>
   <w:num w:numId="21">
-    <w:abstractNumId w:val="11"/>
+    <w:abstractNumId w:val="12"/>
   </w:num>
   <w:num w:numId="22">
-    <w:abstractNumId w:val="16"/>
+    <w:abstractNumId w:val="17"/>
   </w:num>
   <w:num w:numId="23">
     <w:abstractNumId w:val="8"/>
   </w:num>
   <w:num w:numId="24">
     <w:abstractNumId w:val="4"/>
+  </w:num>
+  <w:num w:numId="25">
+    <w:abstractNumId w:val="23"/>
+  </w:num>
+  <w:num w:numId="26">
+    <w:abstractNumId w:val="22"/>
+  </w:num>
+  <w:num w:numId="27">
+    <w:abstractNumId w:val="9"/>
   </w:num>
 </w:numbering>
 </file>

</xml_diff>